<commit_message>
Documento de especificação finalizado
O documento de especificação está completo. Os diagramas que estavam
avulsos no repositório foram removidos. Data: 23/05/2016
</commit_message>
<xml_diff>
--- a/Documentação/documentoespecificacao.docx
+++ b/Documentação/documentoespecificacao.docx
@@ -3,9 +3,17 @@
 <w:document xmlns:wpc="http://schemas.microsoft.com/office/word/2010/wordprocessingCanvas" xmlns:cx="http://schemas.microsoft.com/office/drawing/2014/chartex" xmlns:cx1="http://schemas.microsoft.com/office/drawing/2015/9/8/chartex" xmlns:cx2="http://schemas.microsoft.com/office/drawing/2015/10/21/chartex" xmlns:mc="http://schemas.openxmlformats.org/markup-compatibility/2006" xmlns:o="urn:schemas-microsoft-com:office:office" xmlns:r="http://schemas.openxmlformats.org/officeDocument/2006/relationships" xmlns:m="http://schemas.openxmlformats.org/officeDocument/2006/math" xmlns:v="urn:schemas-microsoft-com:vml" xmlns:wp14="http://schemas.microsoft.com/office/word/2010/wordprocessingDrawing" xmlns:wp="http://schemas.openxmlformats.org/drawingml/2006/wordprocessingDrawing" xmlns:w10="urn:schemas-microsoft-com:office:word" xmlns:w="http://schemas.openxmlformats.org/wordprocessingml/2006/main" xmlns:w14="http://schemas.microsoft.com/office/word/2010/wordml" xmlns:w15="http://schemas.microsoft.com/office/word/2012/wordml" xmlns:w16se="http://schemas.microsoft.com/office/word/2015/wordml/symex" xmlns:wpg="http://schemas.microsoft.com/office/word/2010/wordprocessingGroup" xmlns:wpi="http://schemas.microsoft.com/office/word/2010/wordprocessingInk" xmlns:wne="http://schemas.microsoft.com/office/word/2006/wordml" xmlns:wps="http://schemas.microsoft.com/office/word/2010/wordprocessingShape" mc:Ignorable="w14 w15 w16se wp14">
   <w:body>
     <w:p>
-      <w:bookmarkStart w:id="0" w:name="_GoBack"/>
-      <w:bookmarkEnd w:id="0"/>
-      <w:r>
+      <w:pPr>
+        <w:spacing w:line="240" w:lineRule="auto"/>
+        <w:jc w:val="center"/>
+        <w:rPr>
+          <w:b/>
+        </w:rPr>
+      </w:pPr>
+      <w:r>
+        <w:rPr>
+          <w:b/>
+        </w:rPr>
         <w:t>HISTÓRICO DE REVISÃO</w:t>
       </w:r>
     </w:p>
@@ -29,6 +37,9 @@
             <w:tcW w:w="1425" w:type="dxa"/>
           </w:tcPr>
           <w:p>
+            <w:pPr>
+              <w:jc w:val="center"/>
+            </w:pPr>
             <w:r>
               <w:t>Data</w:t>
             </w:r>
@@ -39,6 +50,9 @@
             <w:tcW w:w="1050" w:type="dxa"/>
           </w:tcPr>
           <w:p>
+            <w:pPr>
+              <w:jc w:val="center"/>
+            </w:pPr>
             <w:r>
               <w:t>Versão</w:t>
             </w:r>
@@ -49,6 +63,9 @@
             <w:tcW w:w="3870" w:type="dxa"/>
           </w:tcPr>
           <w:p>
+            <w:pPr>
+              <w:jc w:val="center"/>
+            </w:pPr>
             <w:r>
               <w:t>Descrição</w:t>
             </w:r>
@@ -59,6 +76,9 @@
             <w:tcW w:w="2124" w:type="dxa"/>
           </w:tcPr>
           <w:p>
+            <w:pPr>
+              <w:jc w:val="center"/>
+            </w:pPr>
             <w:r>
               <w:t>Autor</w:t>
             </w:r>
@@ -71,6 +91,9 @@
             <w:tcW w:w="1425" w:type="dxa"/>
           </w:tcPr>
           <w:p>
+            <w:pPr>
+              <w:jc w:val="center"/>
+            </w:pPr>
             <w:r>
               <w:t>11/05/2016</w:t>
             </w:r>
@@ -81,6 +104,9 @@
             <w:tcW w:w="1050" w:type="dxa"/>
           </w:tcPr>
           <w:p>
+            <w:pPr>
+              <w:jc w:val="center"/>
+            </w:pPr>
             <w:r>
               <w:t>0.1</w:t>
             </w:r>
@@ -91,6 +117,9 @@
             <w:tcW w:w="3870" w:type="dxa"/>
           </w:tcPr>
           <w:p>
+            <w:pPr>
+              <w:jc w:val="center"/>
+            </w:pPr>
             <w:r>
               <w:t>Casos de uso textuais</w:t>
             </w:r>
@@ -101,6 +130,9 @@
             <w:tcW w:w="2124" w:type="dxa"/>
           </w:tcPr>
           <w:p>
+            <w:pPr>
+              <w:jc w:val="center"/>
+            </w:pPr>
             <w:r>
               <w:t>Luís Ricardo Ferraz</w:t>
             </w:r>
@@ -113,6 +145,9 @@
             <w:tcW w:w="1425" w:type="dxa"/>
           </w:tcPr>
           <w:p>
+            <w:pPr>
+              <w:jc w:val="center"/>
+            </w:pPr>
             <w:r>
               <w:t>12/05/2016</w:t>
             </w:r>
@@ -123,6 +158,9 @@
             <w:tcW w:w="1050" w:type="dxa"/>
           </w:tcPr>
           <w:p>
+            <w:pPr>
+              <w:jc w:val="center"/>
+            </w:pPr>
             <w:r>
               <w:t>0.2</w:t>
             </w:r>
@@ -133,6 +171,9 @@
             <w:tcW w:w="3870" w:type="dxa"/>
           </w:tcPr>
           <w:p>
+            <w:pPr>
+              <w:jc w:val="center"/>
+            </w:pPr>
             <w:r>
               <w:t>Ajuste nos casos de uso textuais</w:t>
             </w:r>
@@ -143,6 +184,9 @@
             <w:tcW w:w="2124" w:type="dxa"/>
           </w:tcPr>
           <w:p>
+            <w:pPr>
+              <w:jc w:val="center"/>
+            </w:pPr>
             <w:r>
               <w:t>Luís Ricardo Ferraz</w:t>
             </w:r>
@@ -155,6 +199,9 @@
             <w:tcW w:w="1425" w:type="dxa"/>
           </w:tcPr>
           <w:p>
+            <w:pPr>
+              <w:jc w:val="center"/>
+            </w:pPr>
             <w:r>
               <w:t>18/05/2016</w:t>
             </w:r>
@@ -165,6 +212,9 @@
             <w:tcW w:w="1050" w:type="dxa"/>
           </w:tcPr>
           <w:p>
+            <w:pPr>
+              <w:jc w:val="center"/>
+            </w:pPr>
             <w:r>
               <w:t>1.0</w:t>
             </w:r>
@@ -175,6 +225,9 @@
             <w:tcW w:w="3870" w:type="dxa"/>
           </w:tcPr>
           <w:p>
+            <w:pPr>
+              <w:jc w:val="center"/>
+            </w:pPr>
             <w:r>
               <w:t>Desenvolvimento do documento de especificação</w:t>
             </w:r>
@@ -185,6 +238,117 @@
             <w:tcW w:w="2124" w:type="dxa"/>
           </w:tcPr>
           <w:p>
+            <w:pPr>
+              <w:jc w:val="center"/>
+            </w:pPr>
+            <w:r>
+              <w:t>Luís Ricardo Ferraz</w:t>
+            </w:r>
+          </w:p>
+        </w:tc>
+      </w:tr>
+      <w:tr>
+        <w:tc>
+          <w:tcPr>
+            <w:tcW w:w="1425" w:type="dxa"/>
+          </w:tcPr>
+          <w:p>
+            <w:pPr>
+              <w:jc w:val="center"/>
+            </w:pPr>
+            <w:r>
+              <w:t>20/05/2016</w:t>
+            </w:r>
+          </w:p>
+        </w:tc>
+        <w:tc>
+          <w:tcPr>
+            <w:tcW w:w="1050" w:type="dxa"/>
+          </w:tcPr>
+          <w:p>
+            <w:pPr>
+              <w:jc w:val="center"/>
+            </w:pPr>
+            <w:r>
+              <w:t>1.1</w:t>
+            </w:r>
+          </w:p>
+        </w:tc>
+        <w:tc>
+          <w:tcPr>
+            <w:tcW w:w="3870" w:type="dxa"/>
+          </w:tcPr>
+          <w:p>
+            <w:pPr>
+              <w:jc w:val="center"/>
+            </w:pPr>
+            <w:r>
+              <w:t>Inclusão dos diagramas de fluxo de dados e de caso de uso</w:t>
+            </w:r>
+          </w:p>
+        </w:tc>
+        <w:tc>
+          <w:tcPr>
+            <w:tcW w:w="2124" w:type="dxa"/>
+          </w:tcPr>
+          <w:p>
+            <w:pPr>
+              <w:jc w:val="center"/>
+            </w:pPr>
+            <w:r>
+              <w:t>Luís Ricardo Ferraz</w:t>
+            </w:r>
+          </w:p>
+        </w:tc>
+      </w:tr>
+      <w:tr>
+        <w:tc>
+          <w:tcPr>
+            <w:tcW w:w="1425" w:type="dxa"/>
+          </w:tcPr>
+          <w:p>
+            <w:pPr>
+              <w:jc w:val="center"/>
+            </w:pPr>
+            <w:r>
+              <w:t>23/05/2016</w:t>
+            </w:r>
+          </w:p>
+        </w:tc>
+        <w:tc>
+          <w:tcPr>
+            <w:tcW w:w="1050" w:type="dxa"/>
+          </w:tcPr>
+          <w:p>
+            <w:pPr>
+              <w:jc w:val="center"/>
+            </w:pPr>
+            <w:r>
+              <w:t>1.2</w:t>
+            </w:r>
+          </w:p>
+        </w:tc>
+        <w:tc>
+          <w:tcPr>
+            <w:tcW w:w="3870" w:type="dxa"/>
+          </w:tcPr>
+          <w:p>
+            <w:pPr>
+              <w:jc w:val="center"/>
+            </w:pPr>
+            <w:r>
+              <w:t>Inclusão do sumário e atualização dos requisitos, finalizando o documento</w:t>
+            </w:r>
+          </w:p>
+        </w:tc>
+        <w:tc>
+          <w:tcPr>
+            <w:tcW w:w="2124" w:type="dxa"/>
+          </w:tcPr>
+          <w:p>
+            <w:pPr>
+              <w:jc w:val="center"/>
+            </w:pPr>
             <w:r>
               <w:t>Luís Ricardo Ferraz</w:t>
             </w:r>
@@ -192,10 +356,689 @@
         </w:tc>
       </w:tr>
     </w:tbl>
-    <w:p/>
-    <w:p>
-      <w:r>
+    <w:p>
+      <w:pPr>
+        <w:spacing w:line="240" w:lineRule="auto"/>
+      </w:pPr>
+    </w:p>
+    <w:p>
+      <w:pPr>
+        <w:rPr>
+          <w:b/>
+        </w:rPr>
+      </w:pPr>
+      <w:r>
+        <w:rPr>
+          <w:b/>
+        </w:rPr>
+        <w:br w:type="page"/>
+      </w:r>
+    </w:p>
+    <w:p>
+      <w:pPr>
+        <w:spacing w:line="240" w:lineRule="auto"/>
+        <w:jc w:val="center"/>
+        <w:rPr>
+          <w:b/>
+        </w:rPr>
+      </w:pPr>
+      <w:r>
+        <w:rPr>
+          <w:b/>
+        </w:rPr>
+        <w:lastRenderedPageBreak/>
         <w:t>SUMÁRIO</w:t>
+      </w:r>
+    </w:p>
+    <w:p>
+      <w:pPr>
+        <w:spacing w:line="240" w:lineRule="auto"/>
+        <w:jc w:val="center"/>
+        <w:rPr>
+          <w:b/>
+        </w:rPr>
+      </w:pPr>
+    </w:p>
+    <w:p>
+      <w:pPr>
+        <w:pStyle w:val="PargrafodaLista"/>
+        <w:numPr>
+          <w:ilvl w:val="0"/>
+          <w:numId w:val="7"/>
+        </w:numPr>
+      </w:pPr>
+      <w:r>
+        <w:t>INTRODUÇÃO</w:t>
+      </w:r>
+      <w:r>
+        <w:t xml:space="preserve"> ....................................................................................................................... 3</w:t>
+      </w:r>
+    </w:p>
+    <w:p>
+      <w:pPr>
+        <w:pStyle w:val="PargrafodaLista"/>
+        <w:numPr>
+          <w:ilvl w:val="1"/>
+          <w:numId w:val="7"/>
+        </w:numPr>
+      </w:pPr>
+      <w:r>
+        <w:t>Escopo</w:t>
+      </w:r>
+      <w:r>
+        <w:t xml:space="preserve"> </w:t>
+      </w:r>
+      <w:r>
+        <w:t>...........................................................................</w:t>
+      </w:r>
+      <w:r>
+        <w:t xml:space="preserve"> </w:t>
+      </w:r>
+      <w:r>
+        <w:t>...........</w:t>
+      </w:r>
+      <w:r>
+        <w:t>.............................. 3</w:t>
+      </w:r>
+    </w:p>
+    <w:p>
+      <w:pPr>
+        <w:pStyle w:val="PargrafodaLista"/>
+        <w:numPr>
+          <w:ilvl w:val="1"/>
+          <w:numId w:val="7"/>
+        </w:numPr>
+      </w:pPr>
+      <w:r>
+        <w:t xml:space="preserve">Descrição dos </w:t>
+      </w:r>
+      <w:proofErr w:type="spellStart"/>
+      <w:r>
+        <w:t>stakeholders</w:t>
+      </w:r>
+      <w:proofErr w:type="spellEnd"/>
+      <w:r>
+        <w:t xml:space="preserve"> </w:t>
+      </w:r>
+      <w:r>
+        <w:t>...........................................................................</w:t>
+      </w:r>
+      <w:r>
+        <w:t>........</w:t>
+      </w:r>
+      <w:r>
+        <w:t>.</w:t>
+      </w:r>
+      <w:r>
+        <w:t>. 3</w:t>
+      </w:r>
+    </w:p>
+    <w:p>
+      <w:pPr>
+        <w:pStyle w:val="PargrafodaLista"/>
+        <w:numPr>
+          <w:ilvl w:val="0"/>
+          <w:numId w:val="7"/>
+        </w:numPr>
+      </w:pPr>
+      <w:r>
+        <w:t>DESCRIÇÃO GERAL</w:t>
+      </w:r>
+      <w:r>
+        <w:t xml:space="preserve"> </w:t>
+      </w:r>
+      <w:r>
+        <w:t>...........................................................................</w:t>
+      </w:r>
+      <w:r>
+        <w:t>...</w:t>
+      </w:r>
+      <w:r>
+        <w:t>................................</w:t>
+      </w:r>
+      <w:r>
+        <w:t>. 3</w:t>
+      </w:r>
+    </w:p>
+    <w:p>
+      <w:pPr>
+        <w:pStyle w:val="PargrafodaLista"/>
+        <w:numPr>
+          <w:ilvl w:val="1"/>
+          <w:numId w:val="7"/>
+        </w:numPr>
+      </w:pPr>
+      <w:r>
+        <w:t>Descrição do público-alvo</w:t>
+      </w:r>
+      <w:r>
+        <w:t xml:space="preserve"> </w:t>
+      </w:r>
+      <w:r>
+        <w:t>...........................................................................</w:t>
+      </w:r>
+      <w:r>
+        <w:t>............ 3</w:t>
+      </w:r>
+    </w:p>
+    <w:p>
+      <w:pPr>
+        <w:pStyle w:val="PargrafodaLista"/>
+        <w:numPr>
+          <w:ilvl w:val="1"/>
+          <w:numId w:val="7"/>
+        </w:numPr>
+      </w:pPr>
+      <w:r>
+        <w:t>Restrições</w:t>
+      </w:r>
+      <w:r>
+        <w:t xml:space="preserve"> </w:t>
+      </w:r>
+      <w:r>
+        <w:t>...........................................................................</w:t>
+      </w:r>
+      <w:r>
+        <w:t xml:space="preserve"> </w:t>
+      </w:r>
+      <w:r>
+        <w:t>...........</w:t>
+      </w:r>
+      <w:r>
+        <w:t>......................... 3</w:t>
+      </w:r>
+    </w:p>
+    <w:p>
+      <w:pPr>
+        <w:pStyle w:val="PargrafodaLista"/>
+        <w:numPr>
+          <w:ilvl w:val="0"/>
+          <w:numId w:val="7"/>
+        </w:numPr>
+      </w:pPr>
+      <w:r>
+        <w:t>REQUISITOS</w:t>
+      </w:r>
+      <w:r>
+        <w:t xml:space="preserve"> </w:t>
+      </w:r>
+      <w:r>
+        <w:t>...........................................................................</w:t>
+      </w:r>
+      <w:r>
+        <w:t>............................................... 3</w:t>
+      </w:r>
+    </w:p>
+    <w:p>
+      <w:pPr>
+        <w:pStyle w:val="PargrafodaLista"/>
+        <w:numPr>
+          <w:ilvl w:val="1"/>
+          <w:numId w:val="7"/>
+        </w:numPr>
+      </w:pPr>
+      <w:r>
+        <w:t>Requisitos funcionais</w:t>
+      </w:r>
+      <w:r>
+        <w:t xml:space="preserve"> </w:t>
+      </w:r>
+      <w:r>
+        <w:t>...........................................................................</w:t>
+      </w:r>
+      <w:r>
+        <w:t>.................... 3</w:t>
+      </w:r>
+    </w:p>
+    <w:p>
+      <w:pPr>
+        <w:pStyle w:val="PargrafodaLista"/>
+        <w:numPr>
+          <w:ilvl w:val="2"/>
+          <w:numId w:val="7"/>
+        </w:numPr>
+      </w:pPr>
+      <w:r>
+        <w:t>Obter dados do aluno</w:t>
+      </w:r>
+      <w:r>
+        <w:t xml:space="preserve"> </w:t>
+      </w:r>
+      <w:r>
+        <w:t>...........................................................................</w:t>
+      </w:r>
+      <w:r>
+        <w:t xml:space="preserve"> </w:t>
+      </w:r>
+      <w:r>
+        <w:t>3</w:t>
+      </w:r>
+    </w:p>
+    <w:p>
+      <w:pPr>
+        <w:pStyle w:val="PargrafodaLista"/>
+        <w:numPr>
+          <w:ilvl w:val="2"/>
+          <w:numId w:val="7"/>
+        </w:numPr>
+      </w:pPr>
+      <w:r>
+        <w:t>Calcular média final</w:t>
+      </w:r>
+      <w:r>
+        <w:t xml:space="preserve"> </w:t>
+      </w:r>
+      <w:r>
+        <w:t>...........................................</w:t>
+      </w:r>
+      <w:r>
+        <w:t>...................................</w:t>
+      </w:r>
+      <w:r>
+        <w:t xml:space="preserve"> 3</w:t>
+      </w:r>
+    </w:p>
+    <w:p>
+      <w:pPr>
+        <w:pStyle w:val="PargrafodaLista"/>
+        <w:numPr>
+          <w:ilvl w:val="2"/>
+          <w:numId w:val="7"/>
+        </w:numPr>
+      </w:pPr>
+      <w:r>
+        <w:t>Verificar faltas</w:t>
+      </w:r>
+      <w:r>
+        <w:t xml:space="preserve"> </w:t>
+      </w:r>
+      <w:r>
+        <w:t>...........................................................................</w:t>
+      </w:r>
+      <w:r>
+        <w:t>............</w:t>
+      </w:r>
+      <w:r>
+        <w:t xml:space="preserve"> 3</w:t>
+      </w:r>
+    </w:p>
+    <w:p>
+      <w:pPr>
+        <w:pStyle w:val="PargrafodaLista"/>
+        <w:numPr>
+          <w:ilvl w:val="2"/>
+          <w:numId w:val="7"/>
+        </w:numPr>
+      </w:pPr>
+      <w:r>
+        <w:t>Exibir resultado final do aluno</w:t>
+      </w:r>
+      <w:r>
+        <w:t xml:space="preserve"> </w:t>
+      </w:r>
+      <w:r>
+        <w:t>...........................................</w:t>
+      </w:r>
+      <w:r>
+        <w:t>...................</w:t>
+      </w:r>
+      <w:r>
+        <w:t xml:space="preserve"> 3</w:t>
+      </w:r>
+    </w:p>
+    <w:p>
+      <w:pPr>
+        <w:pStyle w:val="PargrafodaLista"/>
+        <w:numPr>
+          <w:ilvl w:val="2"/>
+          <w:numId w:val="7"/>
+        </w:numPr>
+      </w:pPr>
+      <w:r>
+        <w:t>Gerar relatório</w:t>
+      </w:r>
+      <w:r>
+        <w:t xml:space="preserve"> </w:t>
+      </w:r>
+      <w:r>
+        <w:t>...........................................................................</w:t>
+      </w:r>
+      <w:r>
+        <w:t>...........</w:t>
+      </w:r>
+      <w:r>
+        <w:t xml:space="preserve"> 3</w:t>
+      </w:r>
+    </w:p>
+    <w:p>
+      <w:pPr>
+        <w:pStyle w:val="PargrafodaLista"/>
+        <w:numPr>
+          <w:ilvl w:val="1"/>
+          <w:numId w:val="7"/>
+        </w:numPr>
+      </w:pPr>
+      <w:r>
+        <w:t>Requisitos de qualidade</w:t>
+      </w:r>
+      <w:r>
+        <w:t xml:space="preserve"> </w:t>
+      </w:r>
+      <w:r>
+        <w:t>...........................................................................</w:t>
+      </w:r>
+      <w:r>
+        <w:t>................</w:t>
+      </w:r>
+      <w:r>
+        <w:t xml:space="preserve"> 3</w:t>
+      </w:r>
+    </w:p>
+    <w:p>
+      <w:pPr>
+        <w:pStyle w:val="PargrafodaLista"/>
+        <w:numPr>
+          <w:ilvl w:val="2"/>
+          <w:numId w:val="7"/>
+        </w:numPr>
+      </w:pPr>
+      <w:r>
+        <w:t>Sistema Operacional</w:t>
+      </w:r>
+      <w:r>
+        <w:t xml:space="preserve"> </w:t>
+      </w:r>
+      <w:r>
+        <w:t>...........................................................................</w:t>
+      </w:r>
+      <w:r>
+        <w:t>..</w:t>
+      </w:r>
+      <w:r>
+        <w:t xml:space="preserve"> 3</w:t>
+      </w:r>
+    </w:p>
+    <w:p>
+      <w:pPr>
+        <w:pStyle w:val="PargrafodaLista"/>
+        <w:numPr>
+          <w:ilvl w:val="2"/>
+          <w:numId w:val="7"/>
+        </w:numPr>
+      </w:pPr>
+      <w:r>
+        <w:t>Prazo máximo de entrega</w:t>
+      </w:r>
+      <w:r>
+        <w:t xml:space="preserve"> </w:t>
+      </w:r>
+      <w:r>
+        <w:t>...........................................</w:t>
+      </w:r>
+      <w:r>
+        <w:t>..........................</w:t>
+      </w:r>
+      <w:r>
+        <w:t xml:space="preserve"> 3</w:t>
+      </w:r>
+    </w:p>
+    <w:p>
+      <w:pPr>
+        <w:pStyle w:val="PargrafodaLista"/>
+        <w:numPr>
+          <w:ilvl w:val="2"/>
+          <w:numId w:val="7"/>
+        </w:numPr>
+      </w:pPr>
+      <w:r>
+        <w:t>Orçamento</w:t>
+      </w:r>
+      <w:r>
+        <w:t xml:space="preserve"> </w:t>
+      </w:r>
+      <w:r>
+        <w:t>...........................................................................</w:t>
+      </w:r>
+      <w:r>
+        <w:t>.................</w:t>
+      </w:r>
+      <w:r>
+        <w:t xml:space="preserve"> 3</w:t>
+      </w:r>
+    </w:p>
+    <w:p>
+      <w:pPr>
+        <w:pStyle w:val="PargrafodaLista"/>
+        <w:numPr>
+          <w:ilvl w:val="0"/>
+          <w:numId w:val="7"/>
+        </w:numPr>
+      </w:pPr>
+      <w:r>
+        <w:t>APÊNDICES</w:t>
+      </w:r>
+      <w:r>
+        <w:t xml:space="preserve"> </w:t>
+      </w:r>
+      <w:r>
+        <w:t>...........................................................................</w:t>
+      </w:r>
+      <w:r>
+        <w:t xml:space="preserve"> </w:t>
+      </w:r>
+      <w:r>
+        <w:t>...........................................</w:t>
+      </w:r>
+      <w:r>
+        <w:t>.....</w:t>
+      </w:r>
+      <w:r>
+        <w:t xml:space="preserve"> 4</w:t>
+      </w:r>
+    </w:p>
+    <w:p>
+      <w:pPr>
+        <w:pStyle w:val="PargrafodaLista"/>
+        <w:numPr>
+          <w:ilvl w:val="1"/>
+          <w:numId w:val="7"/>
+        </w:numPr>
+      </w:pPr>
+      <w:r>
+        <w:t>Modelos</w:t>
+      </w:r>
+      <w:r>
+        <w:t xml:space="preserve"> </w:t>
+      </w:r>
+      <w:r>
+        <w:t>...........................................................................</w:t>
+      </w:r>
+      <w:r>
+        <w:t>........................................</w:t>
+      </w:r>
+      <w:r>
+        <w:t xml:space="preserve"> 4</w:t>
+      </w:r>
+    </w:p>
+    <w:p>
+      <w:pPr>
+        <w:pStyle w:val="PargrafodaLista"/>
+        <w:numPr>
+          <w:ilvl w:val="2"/>
+          <w:numId w:val="7"/>
+        </w:numPr>
+      </w:pPr>
+      <w:r>
+        <w:t>Caso de uso</w:t>
+      </w:r>
+      <w:r>
+        <w:t xml:space="preserve"> </w:t>
+      </w:r>
+      <w:r>
+        <w:t>...........................................................................</w:t>
+      </w:r>
+      <w:r>
+        <w:t>................</w:t>
+      </w:r>
+      <w:r>
+        <w:t xml:space="preserve"> 4</w:t>
+      </w:r>
+    </w:p>
+    <w:p>
+      <w:pPr>
+        <w:pStyle w:val="PargrafodaLista"/>
+        <w:numPr>
+          <w:ilvl w:val="2"/>
+          <w:numId w:val="7"/>
+        </w:numPr>
+      </w:pPr>
+      <w:r>
+        <w:t>Caso de uso</w:t>
+      </w:r>
+      <w:r>
+        <w:t xml:space="preserve"> </w:t>
+      </w:r>
+      <w:r>
+        <w:t>...........................................................................</w:t>
+      </w:r>
+      <w:r>
+        <w:t>................</w:t>
+      </w:r>
+      <w:r>
+        <w:t xml:space="preserve"> 4</w:t>
+      </w:r>
+    </w:p>
+    <w:p>
+      <w:pPr>
+        <w:pStyle w:val="PargrafodaLista"/>
+        <w:numPr>
+          <w:ilvl w:val="2"/>
+          <w:numId w:val="7"/>
+        </w:numPr>
+      </w:pPr>
+      <w:r>
+        <w:t>Caso de uso</w:t>
+      </w:r>
+      <w:r>
+        <w:t xml:space="preserve"> </w:t>
+      </w:r>
+      <w:r>
+        <w:t>...........................................................................</w:t>
+      </w:r>
+      <w:r>
+        <w:t>................</w:t>
+      </w:r>
+      <w:r>
+        <w:t xml:space="preserve"> 5</w:t>
+      </w:r>
+    </w:p>
+    <w:p>
+      <w:pPr>
+        <w:pStyle w:val="PargrafodaLista"/>
+        <w:numPr>
+          <w:ilvl w:val="2"/>
+          <w:numId w:val="7"/>
+        </w:numPr>
+      </w:pPr>
+      <w:r>
+        <w:t>Caso de uso</w:t>
+      </w:r>
+      <w:r>
+        <w:t xml:space="preserve"> </w:t>
+      </w:r>
+      <w:r>
+        <w:t>...........................................................................</w:t>
+      </w:r>
+      <w:r>
+        <w:t>................</w:t>
+      </w:r>
+      <w:r>
+        <w:t xml:space="preserve"> 6</w:t>
+      </w:r>
+    </w:p>
+    <w:p>
+      <w:pPr>
+        <w:pStyle w:val="PargrafodaLista"/>
+        <w:numPr>
+          <w:ilvl w:val="2"/>
+          <w:numId w:val="7"/>
+        </w:numPr>
+      </w:pPr>
+      <w:r>
+        <w:t>Caso de uso</w:t>
+      </w:r>
+      <w:r>
+        <w:t xml:space="preserve"> </w:t>
+      </w:r>
+      <w:r>
+        <w:t>...........................................................................</w:t>
+      </w:r>
+      <w:r>
+        <w:t>................</w:t>
+      </w:r>
+      <w:r>
+        <w:t xml:space="preserve"> 6</w:t>
+      </w:r>
+    </w:p>
+    <w:p>
+      <w:pPr>
+        <w:pStyle w:val="PargrafodaLista"/>
+        <w:numPr>
+          <w:ilvl w:val="2"/>
+          <w:numId w:val="7"/>
+        </w:numPr>
+      </w:pPr>
+      <w:r>
+        <w:t>Diagrama de caso de uso</w:t>
+      </w:r>
+      <w:r>
+        <w:t xml:space="preserve"> </w:t>
+      </w:r>
+      <w:r>
+        <w:t>...........................................</w:t>
+      </w:r>
+      <w:r>
+        <w:t>...........................</w:t>
+      </w:r>
+      <w:r>
+        <w:t xml:space="preserve"> 7</w:t>
+      </w:r>
+    </w:p>
+    <w:p>
+      <w:pPr>
+        <w:pStyle w:val="PargrafodaLista"/>
+        <w:numPr>
+          <w:ilvl w:val="2"/>
+          <w:numId w:val="7"/>
+        </w:numPr>
+      </w:pPr>
+      <w:r>
+        <w:t>Diagrama de fluxo de dados</w:t>
+      </w:r>
+      <w:r>
+        <w:t xml:space="preserve"> </w:t>
+      </w:r>
+      <w:r>
+        <w:t>...........................................</w:t>
+      </w:r>
+      <w:r>
+        <w:t>......................</w:t>
+      </w:r>
+      <w:r>
+        <w:t xml:space="preserve"> 8</w:t>
+      </w:r>
+    </w:p>
+    <w:p>
+      <w:pPr>
+        <w:rPr>
+          <w:b/>
+        </w:rPr>
+      </w:pPr>
+      <w:r>
+        <w:rPr>
+          <w:b/>
+        </w:rPr>
+        <w:br w:type="page"/>
       </w:r>
     </w:p>
     <w:p>
@@ -205,26 +1048,45 @@
           <w:ilvl w:val="0"/>
           <w:numId w:val="6"/>
         </w:numPr>
-      </w:pPr>
-      <w:r>
+        <w:spacing w:line="240" w:lineRule="auto"/>
+        <w:rPr>
+          <w:b/>
+        </w:rPr>
+      </w:pPr>
+      <w:r>
+        <w:rPr>
+          <w:b/>
+        </w:rPr>
+        <w:lastRenderedPageBreak/>
         <w:t>INTRODUÇÃO</w:t>
       </w:r>
       <w:r>
-        <w:br/>
-      </w:r>
-    </w:p>
-    <w:p>
-      <w:pPr>
-        <w:pStyle w:val="PargrafodaLista"/>
+        <w:rPr>
+          <w:b/>
+        </w:rPr>
+        <w:br/>
+      </w:r>
+    </w:p>
+    <w:p>
+      <w:pPr>
+        <w:pStyle w:val="PargrafodaLista"/>
+        <w:spacing w:line="240" w:lineRule="auto"/>
         <w:ind w:left="708"/>
-      </w:pPr>
-      <w:r>
+        <w:rPr>
+          <w:b/>
+        </w:rPr>
+      </w:pPr>
+      <w:r>
+        <w:rPr>
+          <w:b/>
+        </w:rPr>
         <w:t>1.1 ESCOPO</w:t>
       </w:r>
     </w:p>
     <w:p>
       <w:pPr>
         <w:pStyle w:val="PargrafodaLista"/>
+        <w:spacing w:line="240" w:lineRule="auto"/>
         <w:ind w:left="708" w:firstLine="708"/>
       </w:pPr>
       <w:r>
@@ -234,9 +1096,16 @@
     <w:p>
       <w:pPr>
         <w:pStyle w:val="PargrafodaLista"/>
+        <w:spacing w:line="240" w:lineRule="auto"/>
         <w:ind w:left="708"/>
-      </w:pPr>
-      <w:r>
+        <w:rPr>
+          <w:b/>
+        </w:rPr>
+      </w:pPr>
+      <w:r>
+        <w:rPr>
+          <w:b/>
+        </w:rPr>
         <w:br/>
         <w:t>1.2 DESCRIÇÃO DOS STAKEHOLDERS</w:t>
       </w:r>
@@ -244,6 +1113,7 @@
     <w:p>
       <w:pPr>
         <w:pStyle w:val="PargrafodaLista"/>
+        <w:spacing w:line="240" w:lineRule="auto"/>
         <w:ind w:left="708" w:firstLine="708"/>
       </w:pPr>
       <w:r>
@@ -253,6 +1123,7 @@
     <w:p>
       <w:pPr>
         <w:pStyle w:val="PargrafodaLista"/>
+        <w:spacing w:line="240" w:lineRule="auto"/>
         <w:ind w:left="708" w:firstLine="708"/>
       </w:pPr>
     </w:p>
@@ -263,26 +1134,44 @@
           <w:ilvl w:val="0"/>
           <w:numId w:val="6"/>
         </w:numPr>
-      </w:pPr>
-      <w:r>
+        <w:spacing w:line="240" w:lineRule="auto"/>
+        <w:rPr>
+          <w:b/>
+        </w:rPr>
+      </w:pPr>
+      <w:r>
+        <w:rPr>
+          <w:b/>
+        </w:rPr>
         <w:t>DESCRIÇÃO GERAL</w:t>
       </w:r>
       <w:r>
-        <w:br/>
-      </w:r>
-    </w:p>
-    <w:p>
-      <w:pPr>
-        <w:pStyle w:val="PargrafodaLista"/>
+        <w:rPr>
+          <w:b/>
+        </w:rPr>
+        <w:br/>
+      </w:r>
+    </w:p>
+    <w:p>
+      <w:pPr>
+        <w:pStyle w:val="PargrafodaLista"/>
+        <w:spacing w:line="240" w:lineRule="auto"/>
         <w:ind w:left="708"/>
-      </w:pPr>
-      <w:r>
+        <w:rPr>
+          <w:b/>
+        </w:rPr>
+      </w:pPr>
+      <w:r>
+        <w:rPr>
+          <w:b/>
+        </w:rPr>
         <w:t>2.1 DESCRIÇÃO DO PÚBLICO ALVO</w:t>
       </w:r>
     </w:p>
     <w:p>
       <w:pPr>
         <w:pStyle w:val="PargrafodaLista"/>
+        <w:spacing w:line="240" w:lineRule="auto"/>
         <w:ind w:left="708" w:firstLine="708"/>
       </w:pPr>
       <w:r>
@@ -293,12 +1182,18 @@
       </w:r>
       <w:r>
         <w:br/>
+      </w:r>
+      <w:r>
+        <w:rPr>
+          <w:b/>
+        </w:rPr>
         <w:t>2.2 RESTRIÇÕES</w:t>
       </w:r>
     </w:p>
     <w:p>
       <w:pPr>
         <w:pStyle w:val="PargrafodaLista"/>
+        <w:spacing w:line="240" w:lineRule="auto"/>
         <w:ind w:left="708" w:firstLine="708"/>
       </w:pPr>
       <w:r>
@@ -315,70 +1210,389 @@
           <w:ilvl w:val="0"/>
           <w:numId w:val="6"/>
         </w:numPr>
-      </w:pPr>
-      <w:r>
+        <w:spacing w:line="240" w:lineRule="auto"/>
+        <w:rPr>
+          <w:b/>
+        </w:rPr>
+      </w:pPr>
+      <w:r>
+        <w:rPr>
+          <w:b/>
+        </w:rPr>
         <w:t>REQUISITOS</w:t>
       </w:r>
-      <w:r>
-        <w:br/>
-      </w:r>
-    </w:p>
-    <w:p>
-      <w:pPr>
-        <w:pStyle w:val="PargrafodaLista"/>
-        <w:ind w:left="708"/>
-      </w:pPr>
-      <w:r>
-        <w:t>3.1 REQUISITOS FUNCIONAIS</w:t>
-      </w:r>
-    </w:p>
-    <w:p>
-      <w:pPr>
-        <w:pStyle w:val="PargrafodaLista"/>
-        <w:ind w:left="708" w:firstLine="708"/>
-      </w:pPr>
-      <w:r>
-        <w:t>O sistema deve receber os dados de identificação do aluno, suas notas e suas faltas na matéria. O sistema deve calcular a média final do aluno e, verificando o número de faltas, exibir na tela se o aluno foi aprovado ou reprovado na matéria.</w:t>
-      </w:r>
-      <w:r>
-        <w:br/>
-      </w:r>
-      <w:r>
-        <w:br/>
+    </w:p>
+    <w:p>
+      <w:pPr>
+        <w:pStyle w:val="PargrafodaLista"/>
+        <w:numPr>
+          <w:ilvl w:val="1"/>
+          <w:numId w:val="6"/>
+        </w:numPr>
+        <w:spacing w:line="240" w:lineRule="auto"/>
+        <w:rPr>
+          <w:b/>
+        </w:rPr>
+      </w:pPr>
+      <w:r>
+        <w:rPr>
+          <w:b/>
+        </w:rPr>
+        <w:t>REQUISITOS FUNCIONAIS</w:t>
+      </w:r>
+    </w:p>
+    <w:p>
+      <w:pPr>
+        <w:pStyle w:val="PargrafodaLista"/>
+        <w:spacing w:line="240" w:lineRule="auto"/>
+        <w:ind w:left="1201"/>
+        <w:rPr>
+          <w:b/>
+        </w:rPr>
+      </w:pPr>
+    </w:p>
+    <w:p>
+      <w:pPr>
+        <w:pStyle w:val="PargrafodaLista"/>
+        <w:ind w:left="360"/>
+      </w:pPr>
+      <w:r>
+        <w:rPr>
+          <w:b/>
+        </w:rPr>
+        <w:tab/>
+      </w:r>
+      <w:r>
+        <w:rPr>
+          <w:b/>
+        </w:rPr>
+        <w:tab/>
+      </w:r>
+      <w:proofErr w:type="gramStart"/>
+      <w:r>
+        <w:rPr>
+          <w:b/>
+        </w:rPr>
+        <w:t>3.1.1 Obter</w:t>
+      </w:r>
+      <w:proofErr w:type="gramEnd"/>
+      <w:r>
+        <w:rPr>
+          <w:b/>
+        </w:rPr>
+        <w:t xml:space="preserve"> dados do aluno</w:t>
+      </w:r>
+      <w:r>
+        <w:br/>
+      </w:r>
+      <w:r>
+        <w:tab/>
+      </w:r>
+      <w:r>
+        <w:tab/>
+        <w:t>O usuário deve inserir no sistema a identificação do aluno (nome e RA), as notas dele nas provas, no trabalho e no exame, se houver, e também o número de faltas dele.</w:t>
+      </w:r>
+    </w:p>
+    <w:p>
+      <w:pPr>
+        <w:pStyle w:val="PargrafodaLista"/>
+        <w:ind w:left="360"/>
+      </w:pPr>
+    </w:p>
+    <w:p>
+      <w:pPr>
+        <w:pStyle w:val="PargrafodaLista"/>
+        <w:ind w:left="360"/>
+        <w:rPr>
+          <w:b/>
+        </w:rPr>
+      </w:pPr>
+      <w:r>
+        <w:rPr>
+          <w:b/>
+        </w:rPr>
+        <w:tab/>
+      </w:r>
+      <w:r>
+        <w:rPr>
+          <w:b/>
+        </w:rPr>
+        <w:tab/>
+      </w:r>
+      <w:proofErr w:type="gramStart"/>
+      <w:r>
+        <w:rPr>
+          <w:b/>
+        </w:rPr>
+        <w:t>3.1.2 Calcular</w:t>
+      </w:r>
+      <w:proofErr w:type="gramEnd"/>
+      <w:r>
+        <w:rPr>
+          <w:b/>
+        </w:rPr>
+        <w:t xml:space="preserve"> média final</w:t>
+      </w:r>
+    </w:p>
+    <w:p>
+      <w:pPr>
+        <w:pStyle w:val="PargrafodaLista"/>
+        <w:ind w:left="360"/>
+      </w:pPr>
+      <w:r>
+        <w:tab/>
+      </w:r>
+      <w:r>
+        <w:tab/>
+        <w:t>O sistema deve calcular a média final do aluno considerando as notas das provas que ele fez, do trabalho e, em caso de necessidade, do exame.</w:t>
+      </w:r>
+    </w:p>
+    <w:p>
+      <w:pPr>
+        <w:pStyle w:val="PargrafodaLista"/>
+        <w:ind w:left="360"/>
+      </w:pPr>
+    </w:p>
+    <w:p>
+      <w:pPr>
+        <w:pStyle w:val="PargrafodaLista"/>
+        <w:ind w:left="360"/>
+        <w:rPr>
+          <w:b/>
+        </w:rPr>
+      </w:pPr>
+      <w:r>
+        <w:rPr>
+          <w:b/>
+        </w:rPr>
+        <w:tab/>
+      </w:r>
+      <w:r>
+        <w:rPr>
+          <w:b/>
+        </w:rPr>
+        <w:tab/>
+      </w:r>
+      <w:proofErr w:type="gramStart"/>
+      <w:r>
+        <w:rPr>
+          <w:b/>
+        </w:rPr>
+        <w:t>3.1.3 Verificar</w:t>
+      </w:r>
+      <w:proofErr w:type="gramEnd"/>
+      <w:r>
+        <w:rPr>
+          <w:b/>
+        </w:rPr>
+        <w:t xml:space="preserve"> faltas</w:t>
+      </w:r>
+    </w:p>
+    <w:p>
+      <w:pPr>
+        <w:pStyle w:val="PargrafodaLista"/>
+        <w:ind w:left="360"/>
+      </w:pPr>
+      <w:r>
+        <w:tab/>
+      </w:r>
+      <w:r>
+        <w:tab/>
+        <w:t>O sistema deve verificar se a quantidade de faltas do aluno implica na sua aprovação por presença ou na sua reprovação por falta.</w:t>
+      </w:r>
+    </w:p>
+    <w:p>
+      <w:pPr>
+        <w:pStyle w:val="PargrafodaLista"/>
+        <w:ind w:left="360"/>
+        <w:rPr>
+          <w:b/>
+        </w:rPr>
+      </w:pPr>
+    </w:p>
+    <w:p>
+      <w:pPr>
+        <w:pStyle w:val="PargrafodaLista"/>
+        <w:ind w:left="360"/>
+        <w:rPr>
+          <w:b/>
+        </w:rPr>
+      </w:pPr>
+      <w:r>
+        <w:rPr>
+          <w:b/>
+        </w:rPr>
+        <w:tab/>
+      </w:r>
+      <w:r>
+        <w:rPr>
+          <w:b/>
+        </w:rPr>
+        <w:tab/>
+      </w:r>
+      <w:proofErr w:type="gramStart"/>
+      <w:r>
+        <w:rPr>
+          <w:b/>
+        </w:rPr>
+        <w:t>3.1.4 Exibir</w:t>
+      </w:r>
+      <w:proofErr w:type="gramEnd"/>
+      <w:r>
+        <w:rPr>
+          <w:b/>
+        </w:rPr>
+        <w:t xml:space="preserve"> resultado final do aluno</w:t>
+      </w:r>
+    </w:p>
+    <w:p>
+      <w:pPr>
+        <w:pStyle w:val="PargrafodaLista"/>
+        <w:ind w:left="360"/>
+      </w:pPr>
+      <w:r>
+        <w:tab/>
+      </w:r>
+      <w:r>
+        <w:tab/>
+        <w:t>O sistema deve exibir ao usuário o resultado final do aluno, após considerar a sua média final e o número de faltas.</w:t>
+      </w:r>
+    </w:p>
+    <w:p>
+      <w:pPr>
+        <w:pStyle w:val="PargrafodaLista"/>
+        <w:ind w:left="360"/>
+        <w:rPr>
+          <w:b/>
+        </w:rPr>
+      </w:pPr>
+    </w:p>
+    <w:p>
+      <w:pPr>
+        <w:pStyle w:val="PargrafodaLista"/>
+        <w:ind w:left="360"/>
+        <w:rPr>
+          <w:b/>
+        </w:rPr>
+      </w:pPr>
+      <w:r>
+        <w:rPr>
+          <w:b/>
+        </w:rPr>
+        <w:tab/>
+      </w:r>
+      <w:r>
+        <w:rPr>
+          <w:b/>
+        </w:rPr>
+        <w:tab/>
+      </w:r>
+      <w:proofErr w:type="gramStart"/>
+      <w:r>
+        <w:rPr>
+          <w:b/>
+        </w:rPr>
+        <w:t>3.1.5 Gerar</w:t>
+      </w:r>
+      <w:proofErr w:type="gramEnd"/>
+      <w:r>
+        <w:rPr>
+          <w:b/>
+        </w:rPr>
+        <w:t xml:space="preserve"> relatório</w:t>
+      </w:r>
+    </w:p>
+    <w:p>
+      <w:pPr>
+        <w:pStyle w:val="PargrafodaLista"/>
+        <w:ind w:left="360"/>
+      </w:pPr>
+      <w:r>
+        <w:tab/>
+      </w:r>
+      <w:r>
+        <w:tab/>
+        <w:t>O sistema deve emitir na tela um relatório que indique a quantidade de aprovações e de reprovações na turma, incluindo as porcentagens de cada uma.</w:t>
+      </w:r>
+    </w:p>
+    <w:p>
+      <w:pPr>
+        <w:ind w:firstLine="708"/>
+      </w:pPr>
+      <w:r>
+        <w:rPr>
+          <w:b/>
+        </w:rPr>
         <w:t>3.2 REQUISITOS DE QUALIDADE</w:t>
       </w:r>
     </w:p>
     <w:p>
       <w:pPr>
         <w:pStyle w:val="PargrafodaLista"/>
-        <w:ind w:left="708" w:firstLine="708"/>
-      </w:pPr>
-      <w:r>
-        <w:t xml:space="preserve">Sistema Operacional: Windows ou </w:t>
+        <w:ind w:left="360"/>
+      </w:pPr>
+      <w:r>
+        <w:tab/>
+      </w:r>
+      <w:r>
+        <w:tab/>
+      </w:r>
+      <w:r>
+        <w:rPr>
+          <w:b/>
+        </w:rPr>
+        <w:t>3.2.1 Sistema Operacional:</w:t>
+      </w:r>
+      <w:r>
+        <w:t xml:space="preserve"> Windows ou </w:t>
       </w:r>
       <w:proofErr w:type="spellStart"/>
       <w:r>
         <w:t>Ubuntu</w:t>
       </w:r>
       <w:proofErr w:type="spellEnd"/>
-      <w:r>
-        <w:t>.</w:t>
-      </w:r>
-    </w:p>
-    <w:p>
-      <w:pPr>
-        <w:pStyle w:val="PargrafodaLista"/>
-        <w:ind w:left="708" w:firstLine="708"/>
-      </w:pPr>
-      <w:r>
-        <w:t>Prazo máximo de entrega: 10/06/2016.</w:t>
-      </w:r>
-    </w:p>
-    <w:p>
-      <w:pPr>
-        <w:pStyle w:val="PargrafodaLista"/>
-        <w:ind w:left="708" w:firstLine="708"/>
-      </w:pPr>
+    </w:p>
+    <w:p>
+      <w:pPr>
+        <w:pStyle w:val="PargrafodaLista"/>
+        <w:ind w:left="360"/>
+      </w:pPr>
+      <w:r>
+        <w:tab/>
+      </w:r>
+      <w:r>
+        <w:tab/>
+      </w:r>
+      <w:r>
+        <w:rPr>
+          <w:b/>
+        </w:rPr>
+        <w:t>3.2.2 Prazo máximo de entrega:</w:t>
+      </w:r>
+      <w:r>
+        <w:t xml:space="preserve"> 10/06/2016</w:t>
+      </w:r>
+    </w:p>
+    <w:p>
+      <w:pPr>
+        <w:pStyle w:val="PargrafodaLista"/>
+        <w:ind w:left="360"/>
+      </w:pPr>
+      <w:r>
+        <w:tab/>
+      </w:r>
+      <w:r>
+        <w:tab/>
+      </w:r>
+      <w:r>
+        <w:rPr>
+          <w:b/>
+        </w:rPr>
+        <w:t>3.2.3 Orçamento:</w:t>
+      </w:r>
+      <w:r>
+        <w:t xml:space="preserve"> R$3000,00</w:t>
+      </w:r>
     </w:p>
     <w:p>
       <w:pPr>
@@ -387,26 +1601,54 @@
           <w:ilvl w:val="0"/>
           <w:numId w:val="6"/>
         </w:numPr>
-      </w:pPr>
-      <w:r>
+        <w:spacing w:line="240" w:lineRule="auto"/>
+        <w:rPr>
+          <w:b/>
+        </w:rPr>
+      </w:pPr>
+      <w:r>
+        <w:rPr>
+          <w:b/>
+        </w:rPr>
+        <w:lastRenderedPageBreak/>
         <w:t>APÊNDICES</w:t>
       </w:r>
     </w:p>
     <w:p>
       <w:pPr>
         <w:pStyle w:val="PargrafodaLista"/>
+        <w:spacing w:line="240" w:lineRule="auto"/>
         <w:ind w:left="708"/>
-      </w:pPr>
-      <w:r>
+        <w:rPr>
+          <w:b/>
+        </w:rPr>
+      </w:pPr>
+      <w:r>
+        <w:rPr>
+          <w:b/>
+        </w:rPr>
         <w:t>4.1 MODELOS</w:t>
       </w:r>
     </w:p>
     <w:p>
       <w:pPr>
-        <w:ind w:left="1416"/>
-      </w:pPr>
-      <w:r>
-        <w:t>4.1.1 CASO DE USO</w:t>
+        <w:spacing w:line="240" w:lineRule="auto"/>
+        <w:ind w:left="708" w:firstLine="708"/>
+        <w:rPr>
+          <w:b/>
+        </w:rPr>
+      </w:pPr>
+      <w:r>
+        <w:rPr>
+          <w:b/>
+        </w:rPr>
+        <w:t xml:space="preserve">4.1.1 </w:t>
+      </w:r>
+      <w:r>
+        <w:rPr>
+          <w:b/>
+        </w:rPr>
+        <w:t>Caso de uso</w:t>
       </w:r>
     </w:p>
     <w:p>
@@ -416,9 +1658,9 @@
           <w:ilvl w:val="2"/>
           <w:numId w:val="1"/>
         </w:numPr>
-      </w:pPr>
-      <w:r>
-        <w:lastRenderedPageBreak/>
+        <w:spacing w:line="240" w:lineRule="auto"/>
+      </w:pPr>
+      <w:r>
         <w:t>IDENTIFICADOR</w:t>
       </w:r>
       <w:r>
@@ -433,6 +1675,7 @@
           <w:ilvl w:val="2"/>
           <w:numId w:val="1"/>
         </w:numPr>
+        <w:spacing w:line="240" w:lineRule="auto"/>
       </w:pPr>
       <w:r>
         <w:t>NOME</w:t>
@@ -449,6 +1692,7 @@
           <w:ilvl w:val="2"/>
           <w:numId w:val="1"/>
         </w:numPr>
+        <w:spacing w:line="240" w:lineRule="auto"/>
       </w:pPr>
       <w:r>
         <w:t>AUTORES</w:t>
@@ -465,6 +1709,7 @@
           <w:ilvl w:val="2"/>
           <w:numId w:val="1"/>
         </w:numPr>
+        <w:spacing w:line="240" w:lineRule="auto"/>
       </w:pPr>
       <w:r>
         <w:t>PRIORIDADE</w:t>
@@ -481,6 +1726,7 @@
           <w:ilvl w:val="2"/>
           <w:numId w:val="1"/>
         </w:numPr>
+        <w:spacing w:line="240" w:lineRule="auto"/>
       </w:pPr>
       <w:r>
         <w:t>CRITICALIDADE</w:t>
@@ -497,6 +1743,7 @@
           <w:ilvl w:val="2"/>
           <w:numId w:val="1"/>
         </w:numPr>
+        <w:spacing w:line="240" w:lineRule="auto"/>
       </w:pPr>
       <w:r>
         <w:t>FONTE</w:t>
@@ -513,6 +1760,7 @@
           <w:ilvl w:val="2"/>
           <w:numId w:val="1"/>
         </w:numPr>
+        <w:spacing w:line="240" w:lineRule="auto"/>
       </w:pPr>
       <w:r>
         <w:t>RESPONSÁVEL</w:t>
@@ -529,6 +1777,7 @@
           <w:ilvl w:val="2"/>
           <w:numId w:val="1"/>
         </w:numPr>
+        <w:spacing w:line="240" w:lineRule="auto"/>
       </w:pPr>
       <w:r>
         <w:t>DESCRIÇÃO</w:t>
@@ -545,6 +1794,7 @@
           <w:ilvl w:val="2"/>
           <w:numId w:val="1"/>
         </w:numPr>
+        <w:spacing w:line="240" w:lineRule="auto"/>
       </w:pPr>
       <w:r>
         <w:t>TRIGGER (ator ou caso de uso que dispara ele)</w:t>
@@ -561,16 +1811,14 @@
           <w:ilvl w:val="2"/>
           <w:numId w:val="1"/>
         </w:numPr>
+        <w:spacing w:line="240" w:lineRule="auto"/>
       </w:pPr>
       <w:r>
         <w:t>ATORES</w:t>
       </w:r>
-    </w:p>
-    <w:p>
-      <w:pPr>
-        <w:pStyle w:val="PargrafodaLista"/>
-        <w:ind w:left="2124"/>
-      </w:pPr>
+      <w:r>
+        <w:br/>
+      </w:r>
       <w:r>
         <w:t>Usuário</w:t>
       </w:r>
@@ -582,6 +1830,7 @@
           <w:ilvl w:val="2"/>
           <w:numId w:val="1"/>
         </w:numPr>
+        <w:spacing w:line="240" w:lineRule="auto"/>
       </w:pPr>
       <w:r>
         <w:t>PRÉ-CONDIÇÕES</w:t>
@@ -598,6 +1847,7 @@
           <w:ilvl w:val="2"/>
           <w:numId w:val="1"/>
         </w:numPr>
+        <w:spacing w:line="240" w:lineRule="auto"/>
       </w:pPr>
       <w:r>
         <w:t>RESULTADO</w:t>
@@ -614,6 +1864,7 @@
           <w:ilvl w:val="2"/>
           <w:numId w:val="1"/>
         </w:numPr>
+        <w:spacing w:line="240" w:lineRule="auto"/>
       </w:pPr>
       <w:r>
         <w:t>CENÁRIO PRINCIPAL (o que deve acontecer?)</w:t>
@@ -630,16 +1881,14 @@
           <w:ilvl w:val="2"/>
           <w:numId w:val="1"/>
         </w:numPr>
+        <w:spacing w:line="240" w:lineRule="auto"/>
       </w:pPr>
       <w:r>
         <w:t>CENÁRIOS ALTERNATIVOS (o que fazer se o principal der erro?)</w:t>
       </w:r>
-    </w:p>
-    <w:p>
-      <w:pPr>
-        <w:pStyle w:val="PargrafodaLista"/>
-        <w:ind w:left="2124"/>
-      </w:pPr>
+      <w:r>
+        <w:br/>
+      </w:r>
       <w:r>
         <w:t>Exibir mensagem de erro e verificar novamente o resultado</w:t>
       </w:r>
@@ -647,21 +1896,36 @@
     <w:p>
       <w:pPr>
         <w:pStyle w:val="PargrafodaLista"/>
+        <w:spacing w:line="240" w:lineRule="auto"/>
         <w:ind w:left="708"/>
       </w:pPr>
     </w:p>
     <w:p>
       <w:pPr>
         <w:pStyle w:val="PargrafodaLista"/>
+        <w:spacing w:line="240" w:lineRule="auto"/>
         <w:ind w:left="708"/>
       </w:pPr>
     </w:p>
     <w:p>
       <w:pPr>
-        <w:ind w:left="1416"/>
-      </w:pPr>
-      <w:r>
-        <w:t>4.1.2 CASO DE USO</w:t>
+        <w:spacing w:line="240" w:lineRule="auto"/>
+        <w:ind w:left="708" w:firstLine="708"/>
+        <w:rPr>
+          <w:b/>
+        </w:rPr>
+      </w:pPr>
+      <w:r>
+        <w:rPr>
+          <w:b/>
+        </w:rPr>
+        <w:t xml:space="preserve">4.1.2 </w:t>
+      </w:r>
+      <w:r>
+        <w:rPr>
+          <w:b/>
+        </w:rPr>
+        <w:t>Caso de uso</w:t>
       </w:r>
     </w:p>
     <w:p>
@@ -671,6 +1935,7 @@
           <w:ilvl w:val="2"/>
           <w:numId w:val="2"/>
         </w:numPr>
+        <w:spacing w:line="240" w:lineRule="auto"/>
       </w:pPr>
       <w:r>
         <w:t>IDENTIFICADOR</w:t>
@@ -687,6 +1952,7 @@
           <w:ilvl w:val="2"/>
           <w:numId w:val="2"/>
         </w:numPr>
+        <w:spacing w:line="240" w:lineRule="auto"/>
       </w:pPr>
       <w:r>
         <w:t>NOME</w:t>
@@ -703,6 +1969,7 @@
           <w:ilvl w:val="2"/>
           <w:numId w:val="2"/>
         </w:numPr>
+        <w:spacing w:line="240" w:lineRule="auto"/>
       </w:pPr>
       <w:r>
         <w:t>AUTORES</w:t>
@@ -719,6 +1986,7 @@
           <w:ilvl w:val="2"/>
           <w:numId w:val="2"/>
         </w:numPr>
+        <w:spacing w:line="240" w:lineRule="auto"/>
       </w:pPr>
       <w:r>
         <w:t>PRIORIDADE</w:t>
@@ -735,6 +2003,7 @@
           <w:ilvl w:val="2"/>
           <w:numId w:val="2"/>
         </w:numPr>
+        <w:spacing w:line="240" w:lineRule="auto"/>
       </w:pPr>
       <w:r>
         <w:t>CRITICALIDADE</w:t>
@@ -751,6 +2020,7 @@
           <w:ilvl w:val="2"/>
           <w:numId w:val="2"/>
         </w:numPr>
+        <w:spacing w:line="240" w:lineRule="auto"/>
       </w:pPr>
       <w:r>
         <w:t>FONTE</w:t>
@@ -767,6 +2037,7 @@
           <w:ilvl w:val="2"/>
           <w:numId w:val="2"/>
         </w:numPr>
+        <w:spacing w:line="240" w:lineRule="auto"/>
       </w:pPr>
       <w:r>
         <w:t>RESPONSÁVEL</w:t>
@@ -783,6 +2054,7 @@
           <w:ilvl w:val="2"/>
           <w:numId w:val="2"/>
         </w:numPr>
+        <w:spacing w:line="240" w:lineRule="auto"/>
       </w:pPr>
       <w:r>
         <w:lastRenderedPageBreak/>
@@ -800,6 +2072,7 @@
           <w:ilvl w:val="2"/>
           <w:numId w:val="2"/>
         </w:numPr>
+        <w:spacing w:line="240" w:lineRule="auto"/>
       </w:pPr>
       <w:r>
         <w:t>TRIGGER (ator ou caso de uso que dispara ele)</w:t>
@@ -816,16 +2089,14 @@
           <w:ilvl w:val="2"/>
           <w:numId w:val="2"/>
         </w:numPr>
+        <w:spacing w:line="240" w:lineRule="auto"/>
       </w:pPr>
       <w:r>
         <w:t>ATORES</w:t>
       </w:r>
-    </w:p>
-    <w:p>
-      <w:pPr>
-        <w:pStyle w:val="PargrafodaLista"/>
-        <w:ind w:left="2124"/>
-      </w:pPr>
+      <w:r>
+        <w:br/>
+      </w:r>
       <w:r>
         <w:t>Usuário</w:t>
       </w:r>
@@ -837,6 +2108,7 @@
           <w:ilvl w:val="2"/>
           <w:numId w:val="2"/>
         </w:numPr>
+        <w:spacing w:line="240" w:lineRule="auto"/>
       </w:pPr>
       <w:r>
         <w:t>PRÉ-CONDIÇÕES</w:t>
@@ -853,6 +2125,7 @@
           <w:ilvl w:val="2"/>
           <w:numId w:val="2"/>
         </w:numPr>
+        <w:spacing w:line="240" w:lineRule="auto"/>
       </w:pPr>
       <w:r>
         <w:t>RESULTADO</w:t>
@@ -869,6 +2142,7 @@
           <w:ilvl w:val="2"/>
           <w:numId w:val="2"/>
         </w:numPr>
+        <w:spacing w:line="240" w:lineRule="auto"/>
       </w:pPr>
       <w:r>
         <w:t>CENÁRIO PRINCIPAL (o que deve acontecer?)</w:t>
@@ -885,16 +2159,14 @@
           <w:ilvl w:val="2"/>
           <w:numId w:val="2"/>
         </w:numPr>
+        <w:spacing w:line="240" w:lineRule="auto"/>
       </w:pPr>
       <w:r>
         <w:t>CENÁRIOS ALTERNATIVOS (o que fazer se o principal der erro?)</w:t>
       </w:r>
-    </w:p>
-    <w:p>
-      <w:pPr>
-        <w:pStyle w:val="PargrafodaLista"/>
-        <w:ind w:left="2124"/>
-      </w:pPr>
+      <w:r>
+        <w:br/>
+      </w:r>
       <w:r>
         <w:t>Exibir mensagem de erro e recalcular a média final do aluno.</w:t>
       </w:r>
@@ -902,15 +2174,36 @@
     <w:p>
       <w:pPr>
         <w:pStyle w:val="PargrafodaLista"/>
+        <w:spacing w:line="240" w:lineRule="auto"/>
+        <w:ind w:left="1597"/>
+      </w:pPr>
+    </w:p>
+    <w:p>
+      <w:pPr>
+        <w:pStyle w:val="PargrafodaLista"/>
+        <w:spacing w:line="240" w:lineRule="auto"/>
         <w:ind w:left="1416"/>
       </w:pPr>
     </w:p>
     <w:p>
       <w:pPr>
+        <w:spacing w:line="240" w:lineRule="auto"/>
         <w:ind w:left="1416"/>
-      </w:pPr>
-      <w:r>
-        <w:t>4.1.3 CASO DE USO</w:t>
+        <w:rPr>
+          <w:b/>
+        </w:rPr>
+      </w:pPr>
+      <w:r>
+        <w:rPr>
+          <w:b/>
+        </w:rPr>
+        <w:t xml:space="preserve">4.1.3 </w:t>
+      </w:r>
+      <w:r>
+        <w:rPr>
+          <w:b/>
+        </w:rPr>
+        <w:t>Caso de uso</w:t>
       </w:r>
     </w:p>
     <w:p>
@@ -920,6 +2213,7 @@
           <w:ilvl w:val="2"/>
           <w:numId w:val="3"/>
         </w:numPr>
+        <w:spacing w:line="240" w:lineRule="auto"/>
       </w:pPr>
       <w:r>
         <w:t>IDENTIFICADOR</w:t>
@@ -936,6 +2230,7 @@
           <w:ilvl w:val="2"/>
           <w:numId w:val="3"/>
         </w:numPr>
+        <w:spacing w:line="240" w:lineRule="auto"/>
       </w:pPr>
       <w:r>
         <w:t>NOME</w:t>
@@ -952,6 +2247,7 @@
           <w:ilvl w:val="2"/>
           <w:numId w:val="3"/>
         </w:numPr>
+        <w:spacing w:line="240" w:lineRule="auto"/>
       </w:pPr>
       <w:r>
         <w:t>AUTORES</w:t>
@@ -968,6 +2264,7 @@
           <w:ilvl w:val="2"/>
           <w:numId w:val="3"/>
         </w:numPr>
+        <w:spacing w:line="240" w:lineRule="auto"/>
       </w:pPr>
       <w:r>
         <w:t>PRIORIDADE</w:t>
@@ -984,6 +2281,7 @@
           <w:ilvl w:val="2"/>
           <w:numId w:val="3"/>
         </w:numPr>
+        <w:spacing w:line="240" w:lineRule="auto"/>
       </w:pPr>
       <w:r>
         <w:t>CRITICALIDADE</w:t>
@@ -1000,6 +2298,7 @@
           <w:ilvl w:val="2"/>
           <w:numId w:val="3"/>
         </w:numPr>
+        <w:spacing w:line="240" w:lineRule="auto"/>
       </w:pPr>
       <w:r>
         <w:t>FONTE</w:t>
@@ -1016,6 +2315,7 @@
           <w:ilvl w:val="2"/>
           <w:numId w:val="3"/>
         </w:numPr>
+        <w:spacing w:line="240" w:lineRule="auto"/>
       </w:pPr>
       <w:r>
         <w:t>RESPONSÁVEL</w:t>
@@ -1032,6 +2332,7 @@
           <w:ilvl w:val="2"/>
           <w:numId w:val="3"/>
         </w:numPr>
+        <w:spacing w:line="240" w:lineRule="auto"/>
       </w:pPr>
       <w:r>
         <w:t>DESCRIÇÃO</w:t>
@@ -1048,6 +2349,7 @@
           <w:ilvl w:val="2"/>
           <w:numId w:val="3"/>
         </w:numPr>
+        <w:spacing w:line="240" w:lineRule="auto"/>
       </w:pPr>
       <w:r>
         <w:t>TRIGGER (ator ou caso de uso que dispara ele)</w:t>
@@ -1064,16 +2366,14 @@
           <w:ilvl w:val="2"/>
           <w:numId w:val="3"/>
         </w:numPr>
+        <w:spacing w:line="240" w:lineRule="auto"/>
       </w:pPr>
       <w:r>
         <w:t>ATORES</w:t>
       </w:r>
-    </w:p>
-    <w:p>
-      <w:pPr>
-        <w:pStyle w:val="PargrafodaLista"/>
-        <w:ind w:left="2124"/>
-      </w:pPr>
+      <w:r>
+        <w:br/>
+      </w:r>
       <w:r>
         <w:t>Usuário</w:t>
       </w:r>
@@ -1085,6 +2385,7 @@
           <w:ilvl w:val="2"/>
           <w:numId w:val="3"/>
         </w:numPr>
+        <w:spacing w:line="240" w:lineRule="auto"/>
       </w:pPr>
       <w:r>
         <w:t>PRÉ-CONDIÇÕES</w:t>
@@ -1101,6 +2402,7 @@
           <w:ilvl w:val="2"/>
           <w:numId w:val="3"/>
         </w:numPr>
+        <w:spacing w:line="240" w:lineRule="auto"/>
       </w:pPr>
       <w:r>
         <w:t>RESULTADO</w:t>
@@ -1117,6 +2419,7 @@
           <w:ilvl w:val="2"/>
           <w:numId w:val="3"/>
         </w:numPr>
+        <w:spacing w:line="240" w:lineRule="auto"/>
       </w:pPr>
       <w:r>
         <w:t>CENÁRIO PRINCIPAL (o que deve acontecer?)</w:t>
@@ -1133,6 +2436,7 @@
           <w:ilvl w:val="2"/>
           <w:numId w:val="3"/>
         </w:numPr>
+        <w:spacing w:line="240" w:lineRule="auto"/>
       </w:pPr>
       <w:r>
         <w:t>CENÁRIOS ALTERNATIVOS (o que fazer se o principal der erro?)</w:t>
@@ -1144,15 +2448,30 @@
     </w:p>
     <w:p>
       <w:pPr>
+        <w:spacing w:line="240" w:lineRule="auto"/>
         <w:ind w:left="1416"/>
       </w:pPr>
     </w:p>
     <w:p>
       <w:pPr>
+        <w:spacing w:line="240" w:lineRule="auto"/>
         <w:ind w:left="1416"/>
-      </w:pPr>
-      <w:r>
-        <w:t>4.1.4 CASO DE USO</w:t>
+        <w:rPr>
+          <w:b/>
+        </w:rPr>
+      </w:pPr>
+      <w:r>
+        <w:rPr>
+          <w:b/>
+        </w:rPr>
+        <w:lastRenderedPageBreak/>
+        <w:t xml:space="preserve">4.1.4 </w:t>
+      </w:r>
+      <w:r>
+        <w:rPr>
+          <w:b/>
+        </w:rPr>
+        <w:t>Caso de uso</w:t>
       </w:r>
     </w:p>
     <w:p>
@@ -1162,6 +2481,7 @@
           <w:ilvl w:val="2"/>
           <w:numId w:val="4"/>
         </w:numPr>
+        <w:spacing w:line="240" w:lineRule="auto"/>
       </w:pPr>
       <w:r>
         <w:t>IDENTIFICADOR</w:t>
@@ -1178,6 +2498,7 @@
           <w:ilvl w:val="2"/>
           <w:numId w:val="4"/>
         </w:numPr>
+        <w:spacing w:line="240" w:lineRule="auto"/>
       </w:pPr>
       <w:r>
         <w:t>NOME</w:t>
@@ -1194,6 +2515,7 @@
           <w:ilvl w:val="2"/>
           <w:numId w:val="4"/>
         </w:numPr>
+        <w:spacing w:line="240" w:lineRule="auto"/>
       </w:pPr>
       <w:r>
         <w:t>AUTORES</w:t>
@@ -1210,6 +2532,7 @@
           <w:ilvl w:val="2"/>
           <w:numId w:val="4"/>
         </w:numPr>
+        <w:spacing w:line="240" w:lineRule="auto"/>
       </w:pPr>
       <w:r>
         <w:t>PRIORIDADE</w:t>
@@ -1226,6 +2549,7 @@
           <w:ilvl w:val="2"/>
           <w:numId w:val="4"/>
         </w:numPr>
+        <w:spacing w:line="240" w:lineRule="auto"/>
       </w:pPr>
       <w:r>
         <w:t>CRITICALIDADE</w:t>
@@ -1242,6 +2566,7 @@
           <w:ilvl w:val="2"/>
           <w:numId w:val="4"/>
         </w:numPr>
+        <w:spacing w:line="240" w:lineRule="auto"/>
       </w:pPr>
       <w:r>
         <w:t>FONTE</w:t>
@@ -1258,6 +2583,7 @@
           <w:ilvl w:val="2"/>
           <w:numId w:val="4"/>
         </w:numPr>
+        <w:spacing w:line="240" w:lineRule="auto"/>
       </w:pPr>
       <w:r>
         <w:t>RESPONSÁVEL</w:t>
@@ -1274,6 +2600,7 @@
           <w:ilvl w:val="2"/>
           <w:numId w:val="4"/>
         </w:numPr>
+        <w:spacing w:line="240" w:lineRule="auto"/>
       </w:pPr>
       <w:r>
         <w:t>DESCRIÇÃO</w:t>
@@ -1290,6 +2617,7 @@
           <w:ilvl w:val="2"/>
           <w:numId w:val="4"/>
         </w:numPr>
+        <w:spacing w:line="240" w:lineRule="auto"/>
       </w:pPr>
       <w:r>
         <w:t>TRIGGER (ator ou caso de uso que dispara ele)</w:t>
@@ -1306,16 +2634,14 @@
           <w:ilvl w:val="2"/>
           <w:numId w:val="4"/>
         </w:numPr>
+        <w:spacing w:line="240" w:lineRule="auto"/>
       </w:pPr>
       <w:r>
         <w:t>ATORES</w:t>
       </w:r>
-    </w:p>
-    <w:p>
-      <w:pPr>
-        <w:pStyle w:val="PargrafodaLista"/>
-        <w:ind w:left="2124"/>
-      </w:pPr>
+      <w:r>
+        <w:br/>
+      </w:r>
       <w:r>
         <w:t>Usuário</w:t>
       </w:r>
@@ -1327,6 +2653,7 @@
           <w:ilvl w:val="2"/>
           <w:numId w:val="4"/>
         </w:numPr>
+        <w:spacing w:line="240" w:lineRule="auto"/>
       </w:pPr>
       <w:r>
         <w:t>PRÉ-CONDIÇÕES</w:t>
@@ -1343,6 +2670,7 @@
           <w:ilvl w:val="2"/>
           <w:numId w:val="4"/>
         </w:numPr>
+        <w:spacing w:line="240" w:lineRule="auto"/>
       </w:pPr>
       <w:r>
         <w:t>RESULTADO</w:t>
@@ -1359,6 +2687,7 @@
           <w:ilvl w:val="2"/>
           <w:numId w:val="4"/>
         </w:numPr>
+        <w:spacing w:line="240" w:lineRule="auto"/>
       </w:pPr>
       <w:r>
         <w:t>CENÁRIO PRINCIPAL (o que deve acontecer?)</w:t>
@@ -1375,6 +2704,7 @@
           <w:ilvl w:val="2"/>
           <w:numId w:val="4"/>
         </w:numPr>
+        <w:spacing w:line="240" w:lineRule="auto"/>
       </w:pPr>
       <w:r>
         <w:t>CENÁRIOS ALTERNATIVOS (o que fazer se o principal der erro?)</w:t>
@@ -1386,15 +2716,29 @@
     </w:p>
     <w:p>
       <w:pPr>
+        <w:spacing w:line="240" w:lineRule="auto"/>
         <w:ind w:left="1416"/>
       </w:pPr>
     </w:p>
     <w:p>
       <w:pPr>
+        <w:spacing w:line="240" w:lineRule="auto"/>
         <w:ind w:left="1416"/>
-      </w:pPr>
-      <w:r>
-        <w:t>4.1.5 CASO DE USO</w:t>
+        <w:rPr>
+          <w:b/>
+        </w:rPr>
+      </w:pPr>
+      <w:r>
+        <w:rPr>
+          <w:b/>
+        </w:rPr>
+        <w:t xml:space="preserve">4.1.5 </w:t>
+      </w:r>
+      <w:r>
+        <w:rPr>
+          <w:b/>
+        </w:rPr>
+        <w:t>Caso de uso</w:t>
       </w:r>
     </w:p>
     <w:p>
@@ -1404,6 +2748,7 @@
           <w:ilvl w:val="2"/>
           <w:numId w:val="5"/>
         </w:numPr>
+        <w:spacing w:line="240" w:lineRule="auto"/>
       </w:pPr>
       <w:r>
         <w:t>IDENTIFICADOR</w:t>
@@ -1420,6 +2765,7 @@
           <w:ilvl w:val="2"/>
           <w:numId w:val="5"/>
         </w:numPr>
+        <w:spacing w:line="240" w:lineRule="auto"/>
       </w:pPr>
       <w:r>
         <w:t>NOME</w:t>
@@ -1436,6 +2782,7 @@
           <w:ilvl w:val="2"/>
           <w:numId w:val="5"/>
         </w:numPr>
+        <w:spacing w:line="240" w:lineRule="auto"/>
       </w:pPr>
       <w:r>
         <w:t>AUTORES</w:t>
@@ -1452,6 +2799,7 @@
           <w:ilvl w:val="2"/>
           <w:numId w:val="5"/>
         </w:numPr>
+        <w:spacing w:line="240" w:lineRule="auto"/>
       </w:pPr>
       <w:r>
         <w:t>PRIORIDADE</w:t>
@@ -1468,16 +2816,14 @@
           <w:ilvl w:val="2"/>
           <w:numId w:val="5"/>
         </w:numPr>
+        <w:spacing w:line="240" w:lineRule="auto"/>
       </w:pPr>
       <w:r>
         <w:t>CRITICALIDADE</w:t>
       </w:r>
-    </w:p>
-    <w:p>
-      <w:pPr>
-        <w:pStyle w:val="PargrafodaLista"/>
-        <w:ind w:left="2124"/>
-      </w:pPr>
+      <w:r>
+        <w:br/>
+      </w:r>
       <w:r>
         <w:t>Pouco crítico</w:t>
       </w:r>
@@ -1489,6 +2835,7 @@
           <w:ilvl w:val="2"/>
           <w:numId w:val="5"/>
         </w:numPr>
+        <w:spacing w:line="240" w:lineRule="auto"/>
       </w:pPr>
       <w:r>
         <w:t>FONTE</w:t>
@@ -1505,14 +2852,49 @@
           <w:ilvl w:val="2"/>
           <w:numId w:val="5"/>
         </w:numPr>
+        <w:spacing w:line="240" w:lineRule="auto"/>
+      </w:pPr>
+      <w:r>
+        <w:t>RESPONSÁVEL</w:t>
+      </w:r>
+      <w:r>
+        <w:br/>
+        <w:t>Luís Ricardo Ferraz</w:t>
+      </w:r>
+    </w:p>
+    <w:p>
+      <w:pPr>
+        <w:pStyle w:val="PargrafodaLista"/>
+        <w:numPr>
+          <w:ilvl w:val="2"/>
+          <w:numId w:val="5"/>
+        </w:numPr>
+        <w:spacing w:line="240" w:lineRule="auto"/>
+      </w:pPr>
+      <w:r>
+        <w:t>DESCRIÇÃO</w:t>
+      </w:r>
+      <w:r>
+        <w:br/>
+        <w:t>O sistema deve exibir na tela um relatório indicando os números totais de aprovações e reprovações na disciplina</w:t>
+      </w:r>
+    </w:p>
+    <w:p>
+      <w:pPr>
+        <w:pStyle w:val="PargrafodaLista"/>
+        <w:numPr>
+          <w:ilvl w:val="2"/>
+          <w:numId w:val="5"/>
+        </w:numPr>
+        <w:spacing w:line="240" w:lineRule="auto"/>
       </w:pPr>
       <w:r>
         <w:lastRenderedPageBreak/>
-        <w:t>RESPONSÁVEL</w:t>
-      </w:r>
-      <w:r>
-        <w:br/>
-        <w:t>Luís Ricardo Ferraz</w:t>
+        <w:t>TRIGGER (ator ou caso de uso que dispara ele)</w:t>
+      </w:r>
+      <w:r>
+        <w:br/>
+        <w:t>“Exibir resultado do aluno”</w:t>
       </w:r>
     </w:p>
     <w:p>
@@ -1522,13 +2904,16 @@
           <w:ilvl w:val="2"/>
           <w:numId w:val="5"/>
         </w:numPr>
-      </w:pPr>
-      <w:r>
-        <w:t>DESCRIÇÃO</w:t>
-      </w:r>
-      <w:r>
-        <w:br/>
-        <w:t>O sistema deve exibir na tela um relatório indicando os números totais de aprovações e reprovações na disciplina</w:t>
+        <w:spacing w:line="240" w:lineRule="auto"/>
+      </w:pPr>
+      <w:r>
+        <w:t>ATORES</w:t>
+      </w:r>
+      <w:r>
+        <w:br/>
+      </w:r>
+      <w:r>
+        <w:t>Usuário</w:t>
       </w:r>
     </w:p>
     <w:p>
@@ -1538,13 +2923,14 @@
           <w:ilvl w:val="2"/>
           <w:numId w:val="5"/>
         </w:numPr>
-      </w:pPr>
-      <w:r>
-        <w:t>TRIGGER (ator ou caso de uso que dispara ele)</w:t>
-      </w:r>
-      <w:r>
-        <w:br/>
-        <w:t>“Exibir resultado do aluno”</w:t>
+        <w:spacing w:line="240" w:lineRule="auto"/>
+      </w:pPr>
+      <w:r>
+        <w:t>PRÉ-CONDIÇÕES</w:t>
+      </w:r>
+      <w:r>
+        <w:br/>
+        <w:t>Concluir os resultados de todos os alunos inseridos no sistema</w:t>
       </w:r>
     </w:p>
     <w:p>
@@ -1554,18 +2940,14 @@
           <w:ilvl w:val="2"/>
           <w:numId w:val="5"/>
         </w:numPr>
-      </w:pPr>
-      <w:r>
-        <w:t>ATORES</w:t>
-      </w:r>
-    </w:p>
-    <w:p>
-      <w:pPr>
-        <w:pStyle w:val="PargrafodaLista"/>
-        <w:ind w:left="2124"/>
-      </w:pPr>
-      <w:r>
-        <w:t>Usuário</w:t>
+        <w:spacing w:line="240" w:lineRule="auto"/>
+      </w:pPr>
+      <w:r>
+        <w:t>RESULTADO</w:t>
+      </w:r>
+      <w:r>
+        <w:br/>
+        <w:t>Valores totais de aprovações e reprovações da turma</w:t>
       </w:r>
     </w:p>
     <w:p>
@@ -1575,13 +2957,14 @@
           <w:ilvl w:val="2"/>
           <w:numId w:val="5"/>
         </w:numPr>
-      </w:pPr>
-      <w:r>
-        <w:t>PRÉ-CONDIÇÕES</w:t>
-      </w:r>
-      <w:r>
-        <w:br/>
-        <w:t>Concluir os resultados de todos os alunos inseridos no sistema</w:t>
+        <w:spacing w:line="240" w:lineRule="auto"/>
+      </w:pPr>
+      <w:r>
+        <w:t>CENÁRIO PRINCIPAL (o que deve acontecer?)</w:t>
+      </w:r>
+      <w:r>
+        <w:br/>
+        <w:t>Exibir o relatório de aprovações e reprovações totais</w:t>
       </w:r>
     </w:p>
     <w:p>
@@ -1591,48 +2974,14 @@
           <w:ilvl w:val="2"/>
           <w:numId w:val="5"/>
         </w:numPr>
-      </w:pPr>
-      <w:r>
-        <w:t>RESULTADO</w:t>
-      </w:r>
-      <w:r>
-        <w:br/>
-        <w:t>Valores totais de aprovações e reprovações da turma</w:t>
-      </w:r>
-    </w:p>
-    <w:p>
-      <w:pPr>
-        <w:pStyle w:val="PargrafodaLista"/>
-        <w:numPr>
-          <w:ilvl w:val="2"/>
-          <w:numId w:val="5"/>
-        </w:numPr>
-      </w:pPr>
-      <w:r>
-        <w:t>CENÁRIO PRINCIPAL (o que deve acontecer?)</w:t>
-      </w:r>
-      <w:r>
-        <w:br/>
-        <w:t>Exibir o relatório de aprovações e reprovações totais</w:t>
-      </w:r>
-    </w:p>
-    <w:p>
-      <w:pPr>
-        <w:pStyle w:val="PargrafodaLista"/>
-        <w:numPr>
-          <w:ilvl w:val="2"/>
-          <w:numId w:val="5"/>
-        </w:numPr>
+        <w:spacing w:line="240" w:lineRule="auto"/>
       </w:pPr>
       <w:r>
         <w:t>CENÁRIOS ALTERNATIVOS (o que fazer se o principal der erro?)</w:t>
       </w:r>
-    </w:p>
-    <w:p>
-      <w:pPr>
-        <w:pStyle w:val="PargrafodaLista"/>
-        <w:ind w:left="2124"/>
-      </w:pPr>
+      <w:r>
+        <w:br/>
+      </w:r>
       <w:r>
         <w:t>Exibir mensagem de erro e reformular o relatório</w:t>
       </w:r>
@@ -1640,54 +2989,551 @@
     <w:p>
       <w:pPr>
         <w:pStyle w:val="PargrafodaLista"/>
+        <w:spacing w:line="240" w:lineRule="auto"/>
+        <w:ind w:left="1597"/>
+      </w:pPr>
+    </w:p>
+    <w:p>
+      <w:pPr>
+        <w:pStyle w:val="PargrafodaLista"/>
+        <w:spacing w:line="240" w:lineRule="auto"/>
+        <w:ind w:left="1597"/>
+      </w:pPr>
+    </w:p>
+    <w:p>
+      <w:pPr>
+        <w:spacing w:line="240" w:lineRule="auto"/>
+        <w:ind w:left="708" w:firstLine="708"/>
+        <w:rPr>
+          <w:b/>
+        </w:rPr>
+      </w:pPr>
+      <w:r>
+        <w:rPr>
+          <w:b/>
+          <w:noProof/>
+          <w:lang w:eastAsia="pt-BR"/>
+        </w:rPr>
+        <w:drawing>
+          <wp:anchor distT="0" distB="0" distL="114300" distR="114300" simplePos="0" relativeHeight="251658240" behindDoc="1" locked="0" layoutInCell="1" allowOverlap="1" wp14:anchorId="73D70622" wp14:editId="3582BFF8">
+            <wp:simplePos x="0" y="0"/>
+            <wp:positionH relativeFrom="margin">
+              <wp:align>right</wp:align>
+            </wp:positionH>
+            <wp:positionV relativeFrom="paragraph">
+              <wp:posOffset>280035</wp:posOffset>
+            </wp:positionV>
+            <wp:extent cx="5400000" cy="1638000"/>
+            <wp:effectExtent l="0" t="0" r="0" b="0"/>
+            <wp:wrapTight wrapText="bothSides">
+              <wp:wrapPolygon edited="0">
+                <wp:start x="12193" y="1005"/>
+                <wp:lineTo x="8459" y="2513"/>
+                <wp:lineTo x="8383" y="5528"/>
+                <wp:lineTo x="2134" y="6282"/>
+                <wp:lineTo x="762" y="7035"/>
+                <wp:lineTo x="915" y="15829"/>
+                <wp:lineTo x="5639" y="17588"/>
+                <wp:lineTo x="11203" y="18091"/>
+                <wp:lineTo x="12270" y="20352"/>
+                <wp:lineTo x="13032" y="20352"/>
+                <wp:lineTo x="13413" y="19850"/>
+                <wp:lineTo x="14099" y="18342"/>
+                <wp:lineTo x="19357" y="17588"/>
+                <wp:lineTo x="21262" y="16583"/>
+                <wp:lineTo x="21262" y="11558"/>
+                <wp:lineTo x="18366" y="9799"/>
+                <wp:lineTo x="14784" y="9548"/>
+                <wp:lineTo x="14099" y="5528"/>
+                <wp:lineTo x="14784" y="5025"/>
+                <wp:lineTo x="14556" y="1759"/>
+                <wp:lineTo x="13032" y="1005"/>
+                <wp:lineTo x="12193" y="1005"/>
+              </wp:wrapPolygon>
+            </wp:wrapTight>
+            <wp:docPr id="1" name="Imagem 1"/>
+            <wp:cNvGraphicFramePr>
+              <a:graphicFrameLocks xmlns:a="http://schemas.openxmlformats.org/drawingml/2006/main" noChangeAspect="1"/>
+            </wp:cNvGraphicFramePr>
+            <a:graphic xmlns:a="http://schemas.openxmlformats.org/drawingml/2006/main">
+              <a:graphicData uri="http://schemas.openxmlformats.org/drawingml/2006/picture">
+                <pic:pic xmlns:pic="http://schemas.openxmlformats.org/drawingml/2006/picture">
+                  <pic:nvPicPr>
+                    <pic:cNvPr id="1" name="casodeuso.png"/>
+                    <pic:cNvPicPr/>
+                  </pic:nvPicPr>
+                  <pic:blipFill>
+                    <a:blip r:embed="rId8">
+                      <a:extLst>
+                        <a:ext uri="{28A0092B-C50C-407E-A947-70E740481C1C}">
+                          <a14:useLocalDpi xmlns:a14="http://schemas.microsoft.com/office/drawing/2010/main" val="0"/>
+                        </a:ext>
+                      </a:extLst>
+                    </a:blip>
+                    <a:stretch>
+                      <a:fillRect/>
+                    </a:stretch>
+                  </pic:blipFill>
+                  <pic:spPr>
+                    <a:xfrm>
+                      <a:off x="0" y="0"/>
+                      <a:ext cx="5400000" cy="1638000"/>
+                    </a:xfrm>
+                    <a:prstGeom prst="rect">
+                      <a:avLst/>
+                    </a:prstGeom>
+                  </pic:spPr>
+                </pic:pic>
+              </a:graphicData>
+            </a:graphic>
+            <wp14:sizeRelH relativeFrom="margin">
+              <wp14:pctWidth>0</wp14:pctWidth>
+            </wp14:sizeRelH>
+            <wp14:sizeRelV relativeFrom="margin">
+              <wp14:pctHeight>0</wp14:pctHeight>
+            </wp14:sizeRelV>
+          </wp:anchor>
+        </w:drawing>
+      </w:r>
+      <w:r>
+        <w:rPr>
+          <w:b/>
+        </w:rPr>
+        <w:t xml:space="preserve">4.1.6 </w:t>
+      </w:r>
+      <w:r>
+        <w:rPr>
+          <w:b/>
+        </w:rPr>
+        <w:t>Diagrama de caso de uso</w:t>
+      </w:r>
+    </w:p>
+    <w:p>
+      <w:pPr>
+        <w:pStyle w:val="PargrafodaLista"/>
+        <w:spacing w:line="240" w:lineRule="auto"/>
+        <w:ind w:left="2132"/>
+      </w:pPr>
+    </w:p>
+    <w:p>
+      <w:pPr>
+        <w:pStyle w:val="PargrafodaLista"/>
+        <w:spacing w:line="240" w:lineRule="auto"/>
         <w:ind w:left="708"/>
       </w:pPr>
     </w:p>
     <w:p>
       <w:pPr>
         <w:pStyle w:val="PargrafodaLista"/>
+        <w:spacing w:line="240" w:lineRule="auto"/>
         <w:ind w:left="708"/>
       </w:pPr>
-    </w:p>
-    <w:p>
-      <w:pPr>
-        <w:pStyle w:val="PargrafodaLista"/>
+      <w:r>
+        <w:tab/>
+      </w:r>
+    </w:p>
+    <w:p>
+      <w:pPr>
+        <w:pStyle w:val="PargrafodaLista"/>
+        <w:spacing w:line="240" w:lineRule="auto"/>
         <w:ind w:left="708"/>
       </w:pPr>
     </w:p>
     <w:p>
       <w:pPr>
         <w:pStyle w:val="PargrafodaLista"/>
+        <w:spacing w:line="240" w:lineRule="auto"/>
         <w:ind w:left="708"/>
       </w:pPr>
     </w:p>
     <w:p>
       <w:pPr>
         <w:pStyle w:val="PargrafodaLista"/>
+        <w:spacing w:line="240" w:lineRule="auto"/>
         <w:ind w:left="708"/>
       </w:pPr>
-      <w:r>
-        <w:t>4.2 GLOSSÁRIO</w:t>
-      </w:r>
-    </w:p>
-    <w:p>
-      <w:pPr>
-        <w:pStyle w:val="PargrafodaLista"/>
-        <w:numPr>
-          <w:ilvl w:val="0"/>
-          <w:numId w:val="6"/>
-        </w:numPr>
-      </w:pPr>
-      <w:r>
-        <w:t>ÍNDICE</w:t>
-      </w:r>
-    </w:p>
-    <w:p/>
-    <w:p/>
-    <w:p/>
-    <w:p/>
-    <w:p/>
+    </w:p>
+    <w:p>
+      <w:pPr>
+        <w:pStyle w:val="PargrafodaLista"/>
+        <w:spacing w:line="240" w:lineRule="auto"/>
+        <w:ind w:left="708"/>
+        <w:jc w:val="center"/>
+        <w:rPr>
+          <w:i/>
+        </w:rPr>
+      </w:pPr>
+      <w:r>
+        <w:rPr>
+          <w:i/>
+        </w:rPr>
+        <w:t>Figura 1 – Diagrama de caso de uso</w:t>
+      </w:r>
+    </w:p>
+    <w:p>
+      <w:pPr>
+        <w:pStyle w:val="PargrafodaLista"/>
+        <w:spacing w:line="240" w:lineRule="auto"/>
+        <w:ind w:left="708"/>
+      </w:pPr>
+    </w:p>
+    <w:p>
+      <w:r>
+        <w:br w:type="page"/>
+      </w:r>
+    </w:p>
+    <w:p>
+      <w:pPr>
+        <w:pStyle w:val="PargrafodaLista"/>
+        <w:spacing w:line="240" w:lineRule="auto"/>
+        <w:ind w:left="708" w:firstLine="708"/>
+        <w:rPr>
+          <w:b/>
+        </w:rPr>
+      </w:pPr>
+      <w:r>
+        <w:rPr>
+          <w:b/>
+        </w:rPr>
+        <w:lastRenderedPageBreak/>
+        <w:t xml:space="preserve">4.1.7 </w:t>
+      </w:r>
+      <w:r>
+        <w:rPr>
+          <w:b/>
+        </w:rPr>
+        <w:t>Diagrama de fluxo de dados</w:t>
+      </w:r>
+      <w:bookmarkStart w:id="0" w:name="_GoBack"/>
+      <w:bookmarkEnd w:id="0"/>
+    </w:p>
+    <w:p>
+      <w:pPr>
+        <w:spacing w:line="240" w:lineRule="auto"/>
+      </w:pPr>
+    </w:p>
+    <w:p>
+      <w:pPr>
+        <w:pStyle w:val="PargrafodaLista"/>
+        <w:spacing w:line="240" w:lineRule="auto"/>
+        <w:ind w:left="708" w:firstLine="708"/>
+      </w:pPr>
+      <w:r>
+        <w:rPr>
+          <w:noProof/>
+          <w:lang w:eastAsia="pt-BR"/>
+        </w:rPr>
+        <w:drawing>
+          <wp:anchor distT="0" distB="0" distL="114300" distR="114300" simplePos="0" relativeHeight="251659264" behindDoc="1" locked="0" layoutInCell="1" allowOverlap="1" wp14:anchorId="4D220F77" wp14:editId="7B65A4FD">
+            <wp:simplePos x="0" y="0"/>
+            <wp:positionH relativeFrom="margin">
+              <wp:align>right</wp:align>
+            </wp:positionH>
+            <wp:positionV relativeFrom="paragraph">
+              <wp:posOffset>73025</wp:posOffset>
+            </wp:positionV>
+            <wp:extent cx="5400000" cy="4608000"/>
+            <wp:effectExtent l="0" t="0" r="0" b="2540"/>
+            <wp:wrapTight wrapText="bothSides">
+              <wp:wrapPolygon edited="0">
+                <wp:start x="8154" y="89"/>
+                <wp:lineTo x="1524" y="536"/>
+                <wp:lineTo x="0" y="804"/>
+                <wp:lineTo x="0" y="3394"/>
+                <wp:lineTo x="6859" y="4555"/>
+                <wp:lineTo x="8154" y="4555"/>
+                <wp:lineTo x="8383" y="5983"/>
+                <wp:lineTo x="7468" y="7412"/>
+                <wp:lineTo x="6478" y="8573"/>
+                <wp:lineTo x="5030" y="8841"/>
+                <wp:lineTo x="4877" y="9020"/>
+                <wp:lineTo x="4877" y="13664"/>
+                <wp:lineTo x="6249" y="14557"/>
+                <wp:lineTo x="6630" y="14735"/>
+                <wp:lineTo x="6783" y="15093"/>
+                <wp:lineTo x="8307" y="15986"/>
+                <wp:lineTo x="7545" y="16075"/>
+                <wp:lineTo x="7392" y="16343"/>
+                <wp:lineTo x="7392" y="20987"/>
+                <wp:lineTo x="12955" y="21433"/>
+                <wp:lineTo x="20576" y="21523"/>
+                <wp:lineTo x="20957" y="21523"/>
+                <wp:lineTo x="21491" y="21344"/>
+                <wp:lineTo x="21491" y="21165"/>
+                <wp:lineTo x="21034" y="20272"/>
+                <wp:lineTo x="21186" y="16343"/>
+                <wp:lineTo x="20881" y="16075"/>
+                <wp:lineTo x="19509" y="15986"/>
+                <wp:lineTo x="21262" y="14021"/>
+                <wp:lineTo x="21034" y="13753"/>
+                <wp:lineTo x="19433" y="13128"/>
+                <wp:lineTo x="20576" y="11699"/>
+                <wp:lineTo x="20881" y="10717"/>
+                <wp:lineTo x="20957" y="9377"/>
+                <wp:lineTo x="18747" y="9020"/>
+                <wp:lineTo x="12041" y="8841"/>
+                <wp:lineTo x="11812" y="8037"/>
+                <wp:lineTo x="11507" y="7412"/>
+                <wp:lineTo x="12803" y="7412"/>
+                <wp:lineTo x="12727" y="6609"/>
+                <wp:lineTo x="11812" y="4822"/>
+                <wp:lineTo x="11812" y="89"/>
+                <wp:lineTo x="8154" y="89"/>
+              </wp:wrapPolygon>
+            </wp:wrapTight>
+            <wp:docPr id="2" name="Imagem 2"/>
+            <wp:cNvGraphicFramePr>
+              <a:graphicFrameLocks xmlns:a="http://schemas.openxmlformats.org/drawingml/2006/main" noChangeAspect="1"/>
+            </wp:cNvGraphicFramePr>
+            <a:graphic xmlns:a="http://schemas.openxmlformats.org/drawingml/2006/main">
+              <a:graphicData uri="http://schemas.openxmlformats.org/drawingml/2006/picture">
+                <pic:pic xmlns:pic="http://schemas.openxmlformats.org/drawingml/2006/picture">
+                  <pic:nvPicPr>
+                    <pic:cNvPr id="2" name="projetoPedro - DFD (1).png"/>
+                    <pic:cNvPicPr/>
+                  </pic:nvPicPr>
+                  <pic:blipFill>
+                    <a:blip r:embed="rId9">
+                      <a:extLst>
+                        <a:ext uri="{28A0092B-C50C-407E-A947-70E740481C1C}">
+                          <a14:useLocalDpi xmlns:a14="http://schemas.microsoft.com/office/drawing/2010/main" val="0"/>
+                        </a:ext>
+                      </a:extLst>
+                    </a:blip>
+                    <a:stretch>
+                      <a:fillRect/>
+                    </a:stretch>
+                  </pic:blipFill>
+                  <pic:spPr>
+                    <a:xfrm>
+                      <a:off x="0" y="0"/>
+                      <a:ext cx="5400000" cy="4608000"/>
+                    </a:xfrm>
+                    <a:prstGeom prst="rect">
+                      <a:avLst/>
+                    </a:prstGeom>
+                  </pic:spPr>
+                </pic:pic>
+              </a:graphicData>
+            </a:graphic>
+            <wp14:sizeRelH relativeFrom="margin">
+              <wp14:pctWidth>0</wp14:pctWidth>
+            </wp14:sizeRelH>
+            <wp14:sizeRelV relativeFrom="margin">
+              <wp14:pctHeight>0</wp14:pctHeight>
+            </wp14:sizeRelV>
+          </wp:anchor>
+        </w:drawing>
+      </w:r>
+    </w:p>
+    <w:p>
+      <w:pPr>
+        <w:pStyle w:val="PargrafodaLista"/>
+        <w:spacing w:line="240" w:lineRule="auto"/>
+        <w:ind w:left="708" w:firstLine="708"/>
+      </w:pPr>
+    </w:p>
+    <w:p>
+      <w:pPr>
+        <w:pStyle w:val="PargrafodaLista"/>
+        <w:spacing w:line="240" w:lineRule="auto"/>
+        <w:ind w:left="708"/>
+      </w:pPr>
+    </w:p>
+    <w:p>
+      <w:pPr>
+        <w:pStyle w:val="PargrafodaLista"/>
+        <w:spacing w:line="240" w:lineRule="auto"/>
+        <w:ind w:left="708"/>
+      </w:pPr>
+    </w:p>
+    <w:p>
+      <w:pPr>
+        <w:pStyle w:val="PargrafodaLista"/>
+        <w:spacing w:line="240" w:lineRule="auto"/>
+        <w:ind w:left="708"/>
+      </w:pPr>
+    </w:p>
+    <w:p>
+      <w:pPr>
+        <w:pStyle w:val="PargrafodaLista"/>
+        <w:spacing w:line="240" w:lineRule="auto"/>
+        <w:ind w:left="708"/>
+      </w:pPr>
+    </w:p>
+    <w:p>
+      <w:pPr>
+        <w:pStyle w:val="PargrafodaLista"/>
+        <w:spacing w:line="240" w:lineRule="auto"/>
+        <w:ind w:left="708"/>
+      </w:pPr>
+    </w:p>
+    <w:p>
+      <w:pPr>
+        <w:pStyle w:val="PargrafodaLista"/>
+        <w:spacing w:line="240" w:lineRule="auto"/>
+        <w:ind w:left="708"/>
+      </w:pPr>
+    </w:p>
+    <w:p>
+      <w:pPr>
+        <w:pStyle w:val="PargrafodaLista"/>
+        <w:spacing w:line="240" w:lineRule="auto"/>
+        <w:ind w:left="708"/>
+      </w:pPr>
+    </w:p>
+    <w:p>
+      <w:pPr>
+        <w:pStyle w:val="PargrafodaLista"/>
+        <w:spacing w:line="240" w:lineRule="auto"/>
+        <w:ind w:left="708"/>
+      </w:pPr>
+    </w:p>
+    <w:p>
+      <w:pPr>
+        <w:pStyle w:val="PargrafodaLista"/>
+        <w:spacing w:line="240" w:lineRule="auto"/>
+        <w:ind w:left="708"/>
+      </w:pPr>
+    </w:p>
+    <w:p>
+      <w:pPr>
+        <w:pStyle w:val="PargrafodaLista"/>
+        <w:spacing w:line="240" w:lineRule="auto"/>
+        <w:ind w:left="708"/>
+      </w:pPr>
+    </w:p>
+    <w:p>
+      <w:pPr>
+        <w:pStyle w:val="PargrafodaLista"/>
+        <w:spacing w:line="240" w:lineRule="auto"/>
+        <w:ind w:left="708"/>
+      </w:pPr>
+    </w:p>
+    <w:p>
+      <w:pPr>
+        <w:pStyle w:val="PargrafodaLista"/>
+        <w:spacing w:line="240" w:lineRule="auto"/>
+        <w:ind w:left="708"/>
+      </w:pPr>
+    </w:p>
+    <w:p>
+      <w:pPr>
+        <w:pStyle w:val="PargrafodaLista"/>
+        <w:spacing w:line="240" w:lineRule="auto"/>
+        <w:ind w:left="708"/>
+      </w:pPr>
+    </w:p>
+    <w:p>
+      <w:pPr>
+        <w:pStyle w:val="PargrafodaLista"/>
+        <w:spacing w:line="240" w:lineRule="auto"/>
+        <w:ind w:left="708"/>
+      </w:pPr>
+    </w:p>
+    <w:p>
+      <w:pPr>
+        <w:pStyle w:val="PargrafodaLista"/>
+        <w:spacing w:line="240" w:lineRule="auto"/>
+        <w:ind w:left="708"/>
+      </w:pPr>
+    </w:p>
+    <w:p>
+      <w:pPr>
+        <w:pStyle w:val="PargrafodaLista"/>
+        <w:spacing w:line="240" w:lineRule="auto"/>
+        <w:ind w:left="708"/>
+      </w:pPr>
+    </w:p>
+    <w:p>
+      <w:pPr>
+        <w:pStyle w:val="PargrafodaLista"/>
+        <w:spacing w:line="240" w:lineRule="auto"/>
+        <w:ind w:left="708"/>
+      </w:pPr>
+    </w:p>
+    <w:p>
+      <w:pPr>
+        <w:pStyle w:val="PargrafodaLista"/>
+        <w:spacing w:line="240" w:lineRule="auto"/>
+        <w:ind w:left="708"/>
+      </w:pPr>
+    </w:p>
+    <w:p>
+      <w:pPr>
+        <w:pStyle w:val="PargrafodaLista"/>
+        <w:spacing w:line="240" w:lineRule="auto"/>
+        <w:ind w:left="708"/>
+      </w:pPr>
+    </w:p>
+    <w:p>
+      <w:pPr>
+        <w:pStyle w:val="PargrafodaLista"/>
+        <w:spacing w:line="240" w:lineRule="auto"/>
+        <w:ind w:left="708"/>
+      </w:pPr>
+    </w:p>
+    <w:p>
+      <w:pPr>
+        <w:pStyle w:val="PargrafodaLista"/>
+        <w:spacing w:line="240" w:lineRule="auto"/>
+        <w:ind w:left="708"/>
+      </w:pPr>
+    </w:p>
+    <w:p>
+      <w:pPr>
+        <w:pStyle w:val="PargrafodaLista"/>
+        <w:spacing w:line="240" w:lineRule="auto"/>
+        <w:ind w:left="708"/>
+      </w:pPr>
+    </w:p>
+    <w:p>
+      <w:pPr>
+        <w:pStyle w:val="PargrafodaLista"/>
+        <w:spacing w:line="240" w:lineRule="auto"/>
+        <w:ind w:left="708"/>
+      </w:pPr>
+    </w:p>
+    <w:p>
+      <w:pPr>
+        <w:pStyle w:val="PargrafodaLista"/>
+        <w:spacing w:line="240" w:lineRule="auto"/>
+        <w:ind w:left="708"/>
+      </w:pPr>
+    </w:p>
+    <w:p>
+      <w:pPr>
+        <w:spacing w:line="240" w:lineRule="auto"/>
+        <w:rPr>
+          <w:b/>
+        </w:rPr>
+      </w:pPr>
+    </w:p>
+    <w:p>
+      <w:pPr>
+        <w:spacing w:line="240" w:lineRule="auto"/>
+        <w:rPr>
+          <w:b/>
+        </w:rPr>
+      </w:pPr>
+    </w:p>
+    <w:p>
+      <w:pPr>
+        <w:spacing w:line="240" w:lineRule="auto"/>
+        <w:jc w:val="center"/>
+        <w:rPr>
+          <w:i/>
+        </w:rPr>
+      </w:pPr>
+      <w:r>
+        <w:rPr>
+          <w:i/>
+        </w:rPr>
+        <w:t>Figura 2 – Diagrama de fluxo de dados</w:t>
+      </w:r>
+    </w:p>
     <w:sectPr>
+      <w:footerReference w:type="default" r:id="rId10"/>
       <w:pgSz w:w="11906" w:h="16838"/>
       <w:pgMar w:top="1417" w:right="1701" w:bottom="1417" w:left="1701" w:header="708" w:footer="708" w:gutter="0"/>
       <w:cols w:space="708"/>
@@ -1697,6 +3543,101 @@
 </w:document>
 </file>
 
+<file path=word/endnotes.xml><?xml version="1.0" encoding="utf-8"?>
+<w:endnotes xmlns:wpc="http://schemas.microsoft.com/office/word/2010/wordprocessingCanvas" xmlns:cx="http://schemas.microsoft.com/office/drawing/2014/chartex" xmlns:cx1="http://schemas.microsoft.com/office/drawing/2015/9/8/chartex" xmlns:cx2="http://schemas.microsoft.com/office/drawing/2015/10/21/chartex" xmlns:mc="http://schemas.openxmlformats.org/markup-compatibility/2006" xmlns:o="urn:schemas-microsoft-com:office:office" xmlns:r="http://schemas.openxmlformats.org/officeDocument/2006/relationships" xmlns:m="http://schemas.openxmlformats.org/officeDocument/2006/math" xmlns:v="urn:schemas-microsoft-com:vml" xmlns:wp14="http://schemas.microsoft.com/office/word/2010/wordprocessingDrawing" xmlns:wp="http://schemas.openxmlformats.org/drawingml/2006/wordprocessingDrawing" xmlns:w10="urn:schemas-microsoft-com:office:word" xmlns:w="http://schemas.openxmlformats.org/wordprocessingml/2006/main" xmlns:w14="http://schemas.microsoft.com/office/word/2010/wordml" xmlns:w15="http://schemas.microsoft.com/office/word/2012/wordml" xmlns:w16se="http://schemas.microsoft.com/office/word/2015/wordml/symex" xmlns:wpg="http://schemas.microsoft.com/office/word/2010/wordprocessingGroup" xmlns:wpi="http://schemas.microsoft.com/office/word/2010/wordprocessingInk" xmlns:wne="http://schemas.microsoft.com/office/word/2006/wordml" xmlns:wps="http://schemas.microsoft.com/office/word/2010/wordprocessingShape" mc:Ignorable="w14 w15 w16se wp14">
+  <w:endnote w:type="separator" w:id="-1">
+    <w:p>
+      <w:pPr>
+        <w:spacing w:after="0" w:line="240" w:lineRule="auto"/>
+      </w:pPr>
+      <w:r>
+        <w:separator/>
+      </w:r>
+    </w:p>
+  </w:endnote>
+  <w:endnote w:type="continuationSeparator" w:id="0">
+    <w:p>
+      <w:pPr>
+        <w:spacing w:after="0" w:line="240" w:lineRule="auto"/>
+      </w:pPr>
+      <w:r>
+        <w:continuationSeparator/>
+      </w:r>
+    </w:p>
+  </w:endnote>
+</w:endnotes>
+</file>
+
+<file path=word/footer1.xml><?xml version="1.0" encoding="utf-8"?>
+<w:ftr xmlns:wpc="http://schemas.microsoft.com/office/word/2010/wordprocessingCanvas" xmlns:cx="http://schemas.microsoft.com/office/drawing/2014/chartex" xmlns:cx1="http://schemas.microsoft.com/office/drawing/2015/9/8/chartex" xmlns:cx2="http://schemas.microsoft.com/office/drawing/2015/10/21/chartex" xmlns:mc="http://schemas.openxmlformats.org/markup-compatibility/2006" xmlns:o="urn:schemas-microsoft-com:office:office" xmlns:r="http://schemas.openxmlformats.org/officeDocument/2006/relationships" xmlns:m="http://schemas.openxmlformats.org/officeDocument/2006/math" xmlns:v="urn:schemas-microsoft-com:vml" xmlns:wp14="http://schemas.microsoft.com/office/word/2010/wordprocessingDrawing" xmlns:wp="http://schemas.openxmlformats.org/drawingml/2006/wordprocessingDrawing" xmlns:w10="urn:schemas-microsoft-com:office:word" xmlns:w="http://schemas.openxmlformats.org/wordprocessingml/2006/main" xmlns:w14="http://schemas.microsoft.com/office/word/2010/wordml" xmlns:w15="http://schemas.microsoft.com/office/word/2012/wordml" xmlns:w16se="http://schemas.microsoft.com/office/word/2015/wordml/symex" xmlns:wpg="http://schemas.microsoft.com/office/word/2010/wordprocessingGroup" xmlns:wpi="http://schemas.microsoft.com/office/word/2010/wordprocessingInk" xmlns:wne="http://schemas.microsoft.com/office/word/2006/wordml" xmlns:wps="http://schemas.microsoft.com/office/word/2010/wordprocessingShape" mc:Ignorable="w14 w15 w16se wp14">
+  <w:sdt>
+    <w:sdtPr>
+      <w:id w:val="-1893640645"/>
+      <w:docPartObj>
+        <w:docPartGallery w:val="Page Numbers (Bottom of Page)"/>
+        <w:docPartUnique/>
+      </w:docPartObj>
+    </w:sdtPr>
+    <w:sdtContent>
+      <w:p>
+        <w:pPr>
+          <w:pStyle w:val="Rodap"/>
+          <w:jc w:val="right"/>
+        </w:pPr>
+        <w:r>
+          <w:fldChar w:fldCharType="begin"/>
+        </w:r>
+        <w:r>
+          <w:instrText>PAGE   \* MERGEFORMAT</w:instrText>
+        </w:r>
+        <w:r>
+          <w:fldChar w:fldCharType="separate"/>
+        </w:r>
+        <w:r>
+          <w:rPr>
+            <w:noProof/>
+          </w:rPr>
+          <w:t>1</w:t>
+        </w:r>
+        <w:r>
+          <w:fldChar w:fldCharType="end"/>
+        </w:r>
+      </w:p>
+    </w:sdtContent>
+  </w:sdt>
+  <w:p>
+    <w:pPr>
+      <w:pStyle w:val="Rodap"/>
+    </w:pPr>
+  </w:p>
+</w:ftr>
+</file>
+
+<file path=word/footnotes.xml><?xml version="1.0" encoding="utf-8"?>
+<w:footnotes xmlns:wpc="http://schemas.microsoft.com/office/word/2010/wordprocessingCanvas" xmlns:cx="http://schemas.microsoft.com/office/drawing/2014/chartex" xmlns:cx1="http://schemas.microsoft.com/office/drawing/2015/9/8/chartex" xmlns:cx2="http://schemas.microsoft.com/office/drawing/2015/10/21/chartex" xmlns:mc="http://schemas.openxmlformats.org/markup-compatibility/2006" xmlns:o="urn:schemas-microsoft-com:office:office" xmlns:r="http://schemas.openxmlformats.org/officeDocument/2006/relationships" xmlns:m="http://schemas.openxmlformats.org/officeDocument/2006/math" xmlns:v="urn:schemas-microsoft-com:vml" xmlns:wp14="http://schemas.microsoft.com/office/word/2010/wordprocessingDrawing" xmlns:wp="http://schemas.openxmlformats.org/drawingml/2006/wordprocessingDrawing" xmlns:w10="urn:schemas-microsoft-com:office:word" xmlns:w="http://schemas.openxmlformats.org/wordprocessingml/2006/main" xmlns:w14="http://schemas.microsoft.com/office/word/2010/wordml" xmlns:w15="http://schemas.microsoft.com/office/word/2012/wordml" xmlns:w16se="http://schemas.microsoft.com/office/word/2015/wordml/symex" xmlns:wpg="http://schemas.microsoft.com/office/word/2010/wordprocessingGroup" xmlns:wpi="http://schemas.microsoft.com/office/word/2010/wordprocessingInk" xmlns:wne="http://schemas.microsoft.com/office/word/2006/wordml" xmlns:wps="http://schemas.microsoft.com/office/word/2010/wordprocessingShape" mc:Ignorable="w14 w15 w16se wp14">
+  <w:footnote w:type="separator" w:id="-1">
+    <w:p>
+      <w:pPr>
+        <w:spacing w:after="0" w:line="240" w:lineRule="auto"/>
+      </w:pPr>
+      <w:r>
+        <w:separator/>
+      </w:r>
+    </w:p>
+  </w:footnote>
+  <w:footnote w:type="continuationSeparator" w:id="0">
+    <w:p>
+      <w:pPr>
+        <w:spacing w:after="0" w:line="240" w:lineRule="auto"/>
+      </w:pPr>
+      <w:r>
+        <w:continuationSeparator/>
+      </w:r>
+    </w:p>
+  </w:footnote>
+</w:footnotes>
+</file>
+
 <file path=word/numbering.xml><?xml version="1.0" encoding="utf-8"?>
 <w:numbering xmlns:wpc="http://schemas.microsoft.com/office/word/2010/wordprocessingCanvas" xmlns:cx="http://schemas.microsoft.com/office/drawing/2014/chartex" xmlns:cx1="http://schemas.microsoft.com/office/drawing/2015/9/8/chartex" xmlns:cx2="http://schemas.microsoft.com/office/drawing/2015/10/21/chartex" xmlns:mc="http://schemas.openxmlformats.org/markup-compatibility/2006" xmlns:o="urn:schemas-microsoft-com:office:office" xmlns:r="http://schemas.openxmlformats.org/officeDocument/2006/relationships" xmlns:m="http://schemas.openxmlformats.org/officeDocument/2006/math" xmlns:v="urn:schemas-microsoft-com:vml" xmlns:wp14="http://schemas.microsoft.com/office/word/2010/wordprocessingDrawing" xmlns:wp="http://schemas.openxmlformats.org/drawingml/2006/wordprocessingDrawing" xmlns:w10="urn:schemas-microsoft-com:office:word" xmlns:w="http://schemas.openxmlformats.org/wordprocessingml/2006/main" xmlns:w14="http://schemas.microsoft.com/office/word/2010/wordml" xmlns:w15="http://schemas.microsoft.com/office/word/2012/wordml" xmlns:w16se="http://schemas.microsoft.com/office/word/2015/wordml/symex" xmlns:wpg="http://schemas.microsoft.com/office/word/2010/wordprocessingGroup" xmlns:wpi="http://schemas.microsoft.com/office/word/2010/wordprocessingInk" xmlns:wne="http://schemas.microsoft.com/office/word/2006/wordml" xmlns:wps="http://schemas.microsoft.com/office/word/2010/wordprocessingShape" mc:Ignorable="w14 w15 w16se wp14">
   <w:abstractNum w:abstractNumId="0" w15:restartNumberingAfterBreak="0">
@@ -1730,7 +3671,7 @@
       <w:lvlText w:val="%3."/>
       <w:lvlJc w:val="right"/>
       <w:pPr>
-        <w:ind w:left="2160" w:hanging="180"/>
+        <w:ind w:left="1597" w:hanging="180"/>
       </w:pPr>
     </w:lvl>
     <w:lvl w:ilvl="3" w:tplc="0416000F" w:tentative="1">
@@ -1819,7 +3760,7 @@
       <w:lvlText w:val="%3."/>
       <w:lvlJc w:val="right"/>
       <w:pPr>
-        <w:ind w:left="2160" w:hanging="180"/>
+        <w:ind w:left="1597" w:hanging="180"/>
       </w:pPr>
     </w:lvl>
     <w:lvl w:ilvl="3" w:tplc="0416000F" w:tentative="1">
@@ -1908,7 +3849,7 @@
       <w:lvlText w:val="%3."/>
       <w:lvlJc w:val="right"/>
       <w:pPr>
-        <w:ind w:left="2160" w:hanging="180"/>
+        <w:ind w:left="1597" w:hanging="180"/>
       </w:pPr>
     </w:lvl>
     <w:lvl w:ilvl="3" w:tplc="0416000F" w:tentative="1">
@@ -1997,7 +3938,7 @@
       <w:lvlText w:val="%3."/>
       <w:lvlJc w:val="right"/>
       <w:pPr>
-        <w:ind w:left="2160" w:hanging="180"/>
+        <w:ind w:left="1597" w:hanging="180"/>
       </w:pPr>
     </w:lvl>
     <w:lvl w:ilvl="3" w:tplc="0416000F" w:tentative="1">
@@ -2056,10 +3997,10 @@
     </w:lvl>
   </w:abstractNum>
   <w:abstractNum w:abstractNumId="4" w15:restartNumberingAfterBreak="0">
-    <w:nsid w:val="7D3828E9"/>
-    <w:multiLevelType w:val="hybridMultilevel"/>
-    <w:tmpl w:val="82F8D0C8"/>
-    <w:lvl w:ilvl="0" w:tplc="0416000F">
+    <w:nsid w:val="5D067122"/>
+    <w:multiLevelType w:val="multilevel"/>
+    <w:tmpl w:val="B1EAF67A"/>
+    <w:lvl w:ilvl="0">
       <w:start w:val="1"/>
       <w:numFmt w:val="decimal"/>
       <w:lvlText w:val="%1."/>
@@ -2071,80 +4012,233 @@
         <w:rFonts w:hint="default"/>
       </w:rPr>
     </w:lvl>
-    <w:lvl w:ilvl="1" w:tplc="04160019" w:tentative="1">
-      <w:start w:val="1"/>
-      <w:numFmt w:val="lowerLetter"/>
-      <w:lvlText w:val="%2."/>
+    <w:lvl w:ilvl="1">
+      <w:start w:val="1"/>
+      <w:numFmt w:val="decimal"/>
+      <w:isLgl/>
+      <w:lvlText w:val="%1.%2"/>
       <w:lvlJc w:val="left"/>
       <w:pPr>
-        <w:ind w:left="1080" w:hanging="360"/>
-      </w:pPr>
-    </w:lvl>
-    <w:lvl w:ilvl="2" w:tplc="0416001B" w:tentative="1">
-      <w:start w:val="1"/>
-      <w:numFmt w:val="lowerRoman"/>
-      <w:lvlText w:val="%3."/>
-      <w:lvlJc w:val="right"/>
-      <w:pPr>
-        <w:ind w:left="1800" w:hanging="180"/>
-      </w:pPr>
-    </w:lvl>
-    <w:lvl w:ilvl="3" w:tplc="0416000F" w:tentative="1">
+        <w:ind w:left="1068" w:hanging="360"/>
+      </w:pPr>
+      <w:rPr>
+        <w:rFonts w:hint="default"/>
+      </w:rPr>
+    </w:lvl>
+    <w:lvl w:ilvl="2">
       <w:start w:val="1"/>
       <w:numFmt w:val="decimal"/>
-      <w:lvlText w:val="%4."/>
+      <w:isLgl/>
+      <w:lvlText w:val="%1.%2.%3"/>
       <w:lvlJc w:val="left"/>
       <w:pPr>
-        <w:ind w:left="2520" w:hanging="360"/>
-      </w:pPr>
-    </w:lvl>
-    <w:lvl w:ilvl="4" w:tplc="04160019" w:tentative="1">
-      <w:start w:val="1"/>
-      <w:numFmt w:val="lowerLetter"/>
-      <w:lvlText w:val="%5."/>
+        <w:ind w:left="2136" w:hanging="720"/>
+      </w:pPr>
+      <w:rPr>
+        <w:rFonts w:hint="default"/>
+      </w:rPr>
+    </w:lvl>
+    <w:lvl w:ilvl="3">
+      <w:start w:val="1"/>
+      <w:numFmt w:val="decimal"/>
+      <w:isLgl/>
+      <w:lvlText w:val="%1.%2.%3.%4"/>
       <w:lvlJc w:val="left"/>
       <w:pPr>
-        <w:ind w:left="3240" w:hanging="360"/>
-      </w:pPr>
-    </w:lvl>
-    <w:lvl w:ilvl="5" w:tplc="0416001B" w:tentative="1">
-      <w:start w:val="1"/>
-      <w:numFmt w:val="lowerRoman"/>
-      <w:lvlText w:val="%6."/>
-      <w:lvlJc w:val="right"/>
-      <w:pPr>
-        <w:ind w:left="3960" w:hanging="180"/>
-      </w:pPr>
-    </w:lvl>
-    <w:lvl w:ilvl="6" w:tplc="0416000F" w:tentative="1">
+        <w:ind w:left="2844" w:hanging="720"/>
+      </w:pPr>
+      <w:rPr>
+        <w:rFonts w:hint="default"/>
+      </w:rPr>
+    </w:lvl>
+    <w:lvl w:ilvl="4">
       <w:start w:val="1"/>
       <w:numFmt w:val="decimal"/>
-      <w:lvlText w:val="%7."/>
+      <w:isLgl/>
+      <w:lvlText w:val="%1.%2.%3.%4.%5"/>
       <w:lvlJc w:val="left"/>
       <w:pPr>
-        <w:ind w:left="4680" w:hanging="360"/>
-      </w:pPr>
-    </w:lvl>
-    <w:lvl w:ilvl="7" w:tplc="04160019" w:tentative="1">
-      <w:start w:val="1"/>
-      <w:numFmt w:val="lowerLetter"/>
-      <w:lvlText w:val="%8."/>
+        <w:ind w:left="3912" w:hanging="1080"/>
+      </w:pPr>
+      <w:rPr>
+        <w:rFonts w:hint="default"/>
+      </w:rPr>
+    </w:lvl>
+    <w:lvl w:ilvl="5">
+      <w:start w:val="1"/>
+      <w:numFmt w:val="decimal"/>
+      <w:isLgl/>
+      <w:lvlText w:val="%1.%2.%3.%4.%5.%6"/>
       <w:lvlJc w:val="left"/>
       <w:pPr>
-        <w:ind w:left="5400" w:hanging="360"/>
-      </w:pPr>
-    </w:lvl>
-    <w:lvl w:ilvl="8" w:tplc="0416001B" w:tentative="1">
-      <w:start w:val="1"/>
-      <w:numFmt w:val="lowerRoman"/>
-      <w:lvlText w:val="%9."/>
-      <w:lvlJc w:val="right"/>
-      <w:pPr>
-        <w:ind w:left="6120" w:hanging="180"/>
-      </w:pPr>
+        <w:ind w:left="4620" w:hanging="1080"/>
+      </w:pPr>
+      <w:rPr>
+        <w:rFonts w:hint="default"/>
+      </w:rPr>
+    </w:lvl>
+    <w:lvl w:ilvl="6">
+      <w:start w:val="1"/>
+      <w:numFmt w:val="decimal"/>
+      <w:isLgl/>
+      <w:lvlText w:val="%1.%2.%3.%4.%5.%6.%7"/>
+      <w:lvlJc w:val="left"/>
+      <w:pPr>
+        <w:ind w:left="5688" w:hanging="1440"/>
+      </w:pPr>
+      <w:rPr>
+        <w:rFonts w:hint="default"/>
+      </w:rPr>
+    </w:lvl>
+    <w:lvl w:ilvl="7">
+      <w:start w:val="1"/>
+      <w:numFmt w:val="decimal"/>
+      <w:isLgl/>
+      <w:lvlText w:val="%1.%2.%3.%4.%5.%6.%7.%8"/>
+      <w:lvlJc w:val="left"/>
+      <w:pPr>
+        <w:ind w:left="6396" w:hanging="1440"/>
+      </w:pPr>
+      <w:rPr>
+        <w:rFonts w:hint="default"/>
+      </w:rPr>
+    </w:lvl>
+    <w:lvl w:ilvl="8">
+      <w:start w:val="1"/>
+      <w:numFmt w:val="decimal"/>
+      <w:isLgl/>
+      <w:lvlText w:val="%1.%2.%3.%4.%5.%6.%7.%8.%9"/>
+      <w:lvlJc w:val="left"/>
+      <w:pPr>
+        <w:ind w:left="7464" w:hanging="1800"/>
+      </w:pPr>
+      <w:rPr>
+        <w:rFonts w:hint="default"/>
+      </w:rPr>
     </w:lvl>
   </w:abstractNum>
   <w:abstractNum w:abstractNumId="5" w15:restartNumberingAfterBreak="0">
+    <w:nsid w:val="7D3828E9"/>
+    <w:multiLevelType w:val="multilevel"/>
+    <w:tmpl w:val="7C4CCF58"/>
+    <w:lvl w:ilvl="0">
+      <w:start w:val="1"/>
+      <w:numFmt w:val="decimal"/>
+      <w:lvlText w:val="%1."/>
+      <w:lvlJc w:val="left"/>
+      <w:pPr>
+        <w:ind w:left="360" w:hanging="360"/>
+      </w:pPr>
+      <w:rPr>
+        <w:rFonts w:hint="default"/>
+      </w:rPr>
+    </w:lvl>
+    <w:lvl w:ilvl="1">
+      <w:start w:val="1"/>
+      <w:numFmt w:val="decimal"/>
+      <w:isLgl/>
+      <w:lvlText w:val="%1.%2"/>
+      <w:lvlJc w:val="left"/>
+      <w:pPr>
+        <w:ind w:left="1201" w:hanging="495"/>
+      </w:pPr>
+      <w:rPr>
+        <w:rFonts w:hint="default"/>
+      </w:rPr>
+    </w:lvl>
+    <w:lvl w:ilvl="2">
+      <w:start w:val="6"/>
+      <w:numFmt w:val="decimal"/>
+      <w:isLgl/>
+      <w:lvlText w:val="%1.%2.%3"/>
+      <w:lvlJc w:val="left"/>
+      <w:pPr>
+        <w:ind w:left="2132" w:hanging="720"/>
+      </w:pPr>
+      <w:rPr>
+        <w:rFonts w:hint="default"/>
+      </w:rPr>
+    </w:lvl>
+    <w:lvl w:ilvl="3">
+      <w:start w:val="1"/>
+      <w:numFmt w:val="decimal"/>
+      <w:isLgl/>
+      <w:lvlText w:val="%1.%2.%3.%4"/>
+      <w:lvlJc w:val="left"/>
+      <w:pPr>
+        <w:ind w:left="2838" w:hanging="720"/>
+      </w:pPr>
+      <w:rPr>
+        <w:rFonts w:hint="default"/>
+      </w:rPr>
+    </w:lvl>
+    <w:lvl w:ilvl="4">
+      <w:start w:val="1"/>
+      <w:numFmt w:val="decimal"/>
+      <w:isLgl/>
+      <w:lvlText w:val="%1.%2.%3.%4.%5"/>
+      <w:lvlJc w:val="left"/>
+      <w:pPr>
+        <w:ind w:left="3904" w:hanging="1080"/>
+      </w:pPr>
+      <w:rPr>
+        <w:rFonts w:hint="default"/>
+      </w:rPr>
+    </w:lvl>
+    <w:lvl w:ilvl="5">
+      <w:start w:val="1"/>
+      <w:numFmt w:val="decimal"/>
+      <w:isLgl/>
+      <w:lvlText w:val="%1.%2.%3.%4.%5.%6"/>
+      <w:lvlJc w:val="left"/>
+      <w:pPr>
+        <w:ind w:left="4610" w:hanging="1080"/>
+      </w:pPr>
+      <w:rPr>
+        <w:rFonts w:hint="default"/>
+      </w:rPr>
+    </w:lvl>
+    <w:lvl w:ilvl="6">
+      <w:start w:val="1"/>
+      <w:numFmt w:val="decimal"/>
+      <w:isLgl/>
+      <w:lvlText w:val="%1.%2.%3.%4.%5.%6.%7"/>
+      <w:lvlJc w:val="left"/>
+      <w:pPr>
+        <w:ind w:left="5676" w:hanging="1440"/>
+      </w:pPr>
+      <w:rPr>
+        <w:rFonts w:hint="default"/>
+      </w:rPr>
+    </w:lvl>
+    <w:lvl w:ilvl="7">
+      <w:start w:val="1"/>
+      <w:numFmt w:val="decimal"/>
+      <w:isLgl/>
+      <w:lvlText w:val="%1.%2.%3.%4.%5.%6.%7.%8"/>
+      <w:lvlJc w:val="left"/>
+      <w:pPr>
+        <w:ind w:left="6382" w:hanging="1440"/>
+      </w:pPr>
+      <w:rPr>
+        <w:rFonts w:hint="default"/>
+      </w:rPr>
+    </w:lvl>
+    <w:lvl w:ilvl="8">
+      <w:start w:val="1"/>
+      <w:numFmt w:val="decimal"/>
+      <w:isLgl/>
+      <w:lvlText w:val="%1.%2.%3.%4.%5.%6.%7.%8.%9"/>
+      <w:lvlJc w:val="left"/>
+      <w:pPr>
+        <w:ind w:left="7088" w:hanging="1440"/>
+      </w:pPr>
+      <w:rPr>
+        <w:rFonts w:hint="default"/>
+      </w:rPr>
+    </w:lvl>
+  </w:abstractNum>
+  <w:abstractNum w:abstractNumId="6" w15:restartNumberingAfterBreak="0">
     <w:nsid w:val="7DEA4D2A"/>
     <w:multiLevelType w:val="hybridMultilevel"/>
     <w:tmpl w:val="C590E29A"/>
@@ -2175,7 +4269,7 @@
       <w:lvlText w:val="%3."/>
       <w:lvlJc w:val="right"/>
       <w:pPr>
-        <w:ind w:left="2160" w:hanging="180"/>
+        <w:ind w:left="1597" w:hanging="180"/>
       </w:pPr>
     </w:lvl>
     <w:lvl w:ilvl="3" w:tplc="0416000F" w:tentative="1">
@@ -2243,12 +4337,15 @@
     <w:abstractNumId w:val="0"/>
   </w:num>
   <w:num w:numId="4">
-    <w:abstractNumId w:val="5"/>
+    <w:abstractNumId w:val="6"/>
   </w:num>
   <w:num w:numId="5">
     <w:abstractNumId w:val="2"/>
   </w:num>
   <w:num w:numId="6">
+    <w:abstractNumId w:val="5"/>
+  </w:num>
+  <w:num w:numId="7">
     <w:abstractNumId w:val="4"/>
   </w:num>
 </w:numbering>
@@ -2650,6 +4747,27 @@
     <w:qFormat/>
     <w:rsid w:val="00585524"/>
   </w:style>
+  <w:style w:type="paragraph" w:styleId="Ttulo1">
+    <w:name w:val="heading 1"/>
+    <w:basedOn w:val="Normal"/>
+    <w:next w:val="Normal"/>
+    <w:link w:val="Ttulo1Char"/>
+    <w:uiPriority w:val="9"/>
+    <w:qFormat/>
+    <w:rsid w:val="00380F45"/>
+    <w:pPr>
+      <w:keepNext/>
+      <w:keepLines/>
+      <w:spacing w:before="240" w:after="0"/>
+      <w:outlineLvl w:val="0"/>
+    </w:pPr>
+    <w:rPr>
+      <w:rFonts w:asciiTheme="majorHAnsi" w:eastAsiaTheme="majorEastAsia" w:hAnsiTheme="majorHAnsi" w:cstheme="majorBidi"/>
+      <w:color w:val="2E74B5" w:themeColor="accent1" w:themeShade="BF"/>
+      <w:sz w:val="32"/>
+      <w:szCs w:val="32"/>
+    </w:rPr>
+  </w:style>
   <w:style w:type="character" w:default="1" w:styleId="Fontepargpadro">
     <w:name w:val="Default Paragraph Font"/>
     <w:uiPriority w:val="1"/>
@@ -2707,7 +4825,670 @@
       </w:tblBorders>
     </w:tblPr>
   </w:style>
+  <w:style w:type="paragraph" w:styleId="Cabealho">
+    <w:name w:val="header"/>
+    <w:basedOn w:val="Normal"/>
+    <w:link w:val="CabealhoChar"/>
+    <w:uiPriority w:val="99"/>
+    <w:unhideWhenUsed/>
+    <w:rsid w:val="001D74C9"/>
+    <w:pPr>
+      <w:tabs>
+        <w:tab w:val="center" w:pos="4252"/>
+        <w:tab w:val="right" w:pos="8504"/>
+      </w:tabs>
+      <w:spacing w:after="0" w:line="240" w:lineRule="auto"/>
+    </w:pPr>
+  </w:style>
+  <w:style w:type="paragraph" w:styleId="Remissivo1">
+    <w:name w:val="index 1"/>
+    <w:basedOn w:val="Normal"/>
+    <w:next w:val="Normal"/>
+    <w:autoRedefine/>
+    <w:uiPriority w:val="99"/>
+    <w:semiHidden/>
+    <w:unhideWhenUsed/>
+    <w:rsid w:val="00954A31"/>
+    <w:pPr>
+      <w:spacing w:after="0" w:line="240" w:lineRule="auto"/>
+      <w:ind w:left="220" w:hanging="220"/>
+    </w:pPr>
+  </w:style>
+  <w:style w:type="character" w:customStyle="1" w:styleId="CabealhoChar">
+    <w:name w:val="Cabeçalho Char"/>
+    <w:basedOn w:val="Fontepargpadro"/>
+    <w:link w:val="Cabealho"/>
+    <w:uiPriority w:val="99"/>
+    <w:rsid w:val="001D74C9"/>
+  </w:style>
+  <w:style w:type="paragraph" w:styleId="Rodap">
+    <w:name w:val="footer"/>
+    <w:basedOn w:val="Normal"/>
+    <w:link w:val="RodapChar"/>
+    <w:uiPriority w:val="99"/>
+    <w:unhideWhenUsed/>
+    <w:rsid w:val="001D74C9"/>
+    <w:pPr>
+      <w:tabs>
+        <w:tab w:val="center" w:pos="4252"/>
+        <w:tab w:val="right" w:pos="8504"/>
+      </w:tabs>
+      <w:spacing w:after="0" w:line="240" w:lineRule="auto"/>
+    </w:pPr>
+  </w:style>
+  <w:style w:type="character" w:customStyle="1" w:styleId="RodapChar">
+    <w:name w:val="Rodapé Char"/>
+    <w:basedOn w:val="Fontepargpadro"/>
+    <w:link w:val="Rodap"/>
+    <w:uiPriority w:val="99"/>
+    <w:rsid w:val="001D74C9"/>
+  </w:style>
+  <w:style w:type="character" w:customStyle="1" w:styleId="Ttulo1Char">
+    <w:name w:val="Título 1 Char"/>
+    <w:basedOn w:val="Fontepargpadro"/>
+    <w:link w:val="Ttulo1"/>
+    <w:uiPriority w:val="9"/>
+    <w:rsid w:val="00380F45"/>
+    <w:rPr>
+      <w:rFonts w:asciiTheme="majorHAnsi" w:eastAsiaTheme="majorEastAsia" w:hAnsiTheme="majorHAnsi" w:cstheme="majorBidi"/>
+      <w:color w:val="2E74B5" w:themeColor="accent1" w:themeShade="BF"/>
+      <w:sz w:val="32"/>
+      <w:szCs w:val="32"/>
+    </w:rPr>
+  </w:style>
+  <w:style w:type="paragraph" w:styleId="CabealhodoSumrio">
+    <w:name w:val="TOC Heading"/>
+    <w:basedOn w:val="Ttulo1"/>
+    <w:next w:val="Normal"/>
+    <w:uiPriority w:val="39"/>
+    <w:unhideWhenUsed/>
+    <w:qFormat/>
+    <w:rsid w:val="00380F45"/>
+    <w:pPr>
+      <w:outlineLvl w:val="9"/>
+    </w:pPr>
+    <w:rPr>
+      <w:lang w:eastAsia="pt-BR"/>
+    </w:rPr>
+  </w:style>
+  <w:style w:type="paragraph" w:styleId="Sumrio2">
+    <w:name w:val="toc 2"/>
+    <w:basedOn w:val="Normal"/>
+    <w:next w:val="Normal"/>
+    <w:autoRedefine/>
+    <w:uiPriority w:val="39"/>
+    <w:unhideWhenUsed/>
+    <w:rsid w:val="00380F45"/>
+    <w:pPr>
+      <w:spacing w:after="100"/>
+      <w:ind w:left="220"/>
+    </w:pPr>
+    <w:rPr>
+      <w:rFonts w:eastAsiaTheme="minorEastAsia" w:cs="Times New Roman"/>
+      <w:lang w:eastAsia="pt-BR"/>
+    </w:rPr>
+  </w:style>
+  <w:style w:type="paragraph" w:styleId="Sumrio1">
+    <w:name w:val="toc 1"/>
+    <w:basedOn w:val="Normal"/>
+    <w:next w:val="Normal"/>
+    <w:autoRedefine/>
+    <w:uiPriority w:val="39"/>
+    <w:unhideWhenUsed/>
+    <w:rsid w:val="00380F45"/>
+    <w:pPr>
+      <w:spacing w:after="100"/>
+    </w:pPr>
+    <w:rPr>
+      <w:rFonts w:eastAsiaTheme="minorEastAsia" w:cs="Times New Roman"/>
+      <w:lang w:eastAsia="pt-BR"/>
+    </w:rPr>
+  </w:style>
+  <w:style w:type="paragraph" w:styleId="Sumrio3">
+    <w:name w:val="toc 3"/>
+    <w:basedOn w:val="Normal"/>
+    <w:next w:val="Normal"/>
+    <w:autoRedefine/>
+    <w:uiPriority w:val="39"/>
+    <w:unhideWhenUsed/>
+    <w:rsid w:val="00380F45"/>
+    <w:pPr>
+      <w:spacing w:after="100"/>
+      <w:ind w:left="440"/>
+    </w:pPr>
+    <w:rPr>
+      <w:rFonts w:eastAsiaTheme="minorEastAsia" w:cs="Times New Roman"/>
+      <w:lang w:eastAsia="pt-BR"/>
+    </w:rPr>
+  </w:style>
 </w:styles>
+</file>
+
+<file path=word/glossary/document.xml><?xml version="1.0" encoding="utf-8"?>
+<w:glossaryDocument xmlns:wpc="http://schemas.microsoft.com/office/word/2010/wordprocessingCanvas" xmlns:cx="http://schemas.microsoft.com/office/drawing/2014/chartex" xmlns:cx1="http://schemas.microsoft.com/office/drawing/2015/9/8/chartex" xmlns:cx2="http://schemas.microsoft.com/office/drawing/2015/10/21/chartex" xmlns:mc="http://schemas.openxmlformats.org/markup-compatibility/2006" xmlns:o="urn:schemas-microsoft-com:office:office" xmlns:r="http://schemas.openxmlformats.org/officeDocument/2006/relationships" xmlns:m="http://schemas.openxmlformats.org/officeDocument/2006/math" xmlns:v="urn:schemas-microsoft-com:vml" xmlns:wp14="http://schemas.microsoft.com/office/word/2010/wordprocessingDrawing" xmlns:wp="http://schemas.openxmlformats.org/drawingml/2006/wordprocessingDrawing" xmlns:w10="urn:schemas-microsoft-com:office:word" xmlns:w="http://schemas.openxmlformats.org/wordprocessingml/2006/main" xmlns:w14="http://schemas.microsoft.com/office/word/2010/wordml" xmlns:w15="http://schemas.microsoft.com/office/word/2012/wordml" xmlns:w16se="http://schemas.microsoft.com/office/word/2015/wordml/symex" xmlns:wpg="http://schemas.microsoft.com/office/word/2010/wordprocessingGroup" xmlns:wpi="http://schemas.microsoft.com/office/word/2010/wordprocessingInk" xmlns:wne="http://schemas.microsoft.com/office/word/2006/wordml" xmlns:wps="http://schemas.microsoft.com/office/word/2010/wordprocessingShape" mc:Ignorable="w14 w15 w16se wp14"/>
+</file>
+
+<file path=word/glossary/fontTable.xml><?xml version="1.0" encoding="utf-8"?>
+<w:fonts xmlns:mc="http://schemas.openxmlformats.org/markup-compatibility/2006" xmlns:r="http://schemas.openxmlformats.org/officeDocument/2006/relationships" xmlns:w="http://schemas.openxmlformats.org/wordprocessingml/2006/main" xmlns:w14="http://schemas.microsoft.com/office/word/2010/wordml" xmlns:w15="http://schemas.microsoft.com/office/word/2012/wordml" xmlns:w16se="http://schemas.microsoft.com/office/word/2015/wordml/symex" mc:Ignorable="w14 w15 w16se">
+  <w:font w:name="Times New Roman">
+    <w:panose1 w:val="02020603050405020304"/>
+    <w:charset w:val="00"/>
+    <w:family w:val="roman"/>
+    <w:pitch w:val="variable"/>
+    <w:sig w:usb0="E0002AFF" w:usb1="C0007843" w:usb2="00000009" w:usb3="00000000" w:csb0="000001FF" w:csb1="00000000"/>
+  </w:font>
+  <w:font w:name="Calibri">
+    <w:panose1 w:val="020F0502020204030204"/>
+    <w:charset w:val="00"/>
+    <w:family w:val="swiss"/>
+    <w:pitch w:val="variable"/>
+    <w:sig w:usb0="E00002FF" w:usb1="4000ACFF" w:usb2="00000001" w:usb3="00000000" w:csb0="0000019F" w:csb1="00000000"/>
+  </w:font>
+  <w:font w:name="Calibri Light">
+    <w:panose1 w:val="020F0302020204030204"/>
+    <w:charset w:val="00"/>
+    <w:family w:val="swiss"/>
+    <w:pitch w:val="variable"/>
+    <w:sig w:usb0="A00002EF" w:usb1="4000207B" w:usb2="00000000" w:usb3="00000000" w:csb0="0000009F" w:csb1="00000000"/>
+  </w:font>
+</w:fonts>
+</file>
+
+<file path=word/glossary/settings.xml><?xml version="1.0" encoding="utf-8"?>
+<w:settings xmlns:mc="http://schemas.openxmlformats.org/markup-compatibility/2006" xmlns:o="urn:schemas-microsoft-com:office:office" xmlns:r="http://schemas.openxmlformats.org/officeDocument/2006/relationships" xmlns:m="http://schemas.openxmlformats.org/officeDocument/2006/math" xmlns:v="urn:schemas-microsoft-com:vml" xmlns:w10="urn:schemas-microsoft-com:office:word" xmlns:w="http://schemas.openxmlformats.org/wordprocessingml/2006/main" xmlns:w14="http://schemas.microsoft.com/office/word/2010/wordml" xmlns:w15="http://schemas.microsoft.com/office/word/2012/wordml" xmlns:w16se="http://schemas.microsoft.com/office/word/2015/wordml/symex" xmlns:sl="http://schemas.openxmlformats.org/schemaLibrary/2006/main" mc:Ignorable="w14 w15 w16se">
+  <w:view w:val="normal"/>
+  <w:revisionView w:markup="0" w:comments="0" w:insDel="0" w:formatting="0" w:inkAnnotations="0"/>
+  <w:defaultTabStop w:val="708"/>
+  <w:hyphenationZone w:val="425"/>
+  <w:characterSpacingControl w:val="doNotCompress"/>
+  <w:compat>
+    <w:useFELayout/>
+    <w:compatSetting w:name="compatibilityMode" w:uri="http://schemas.microsoft.com/office/word" w:val="15"/>
+    <w:compatSetting w:name="overrideTableStyleFontSizeAndJustification" w:uri="http://schemas.microsoft.com/office/word" w:val="1"/>
+    <w:compatSetting w:name="enableOpenTypeFeatures" w:uri="http://schemas.microsoft.com/office/word" w:val="1"/>
+    <w:compatSetting w:name="doNotFlipMirrorIndents" w:uri="http://schemas.microsoft.com/office/word" w:val="1"/>
+    <w:compatSetting w:name="differentiateMultirowTableHeaders" w:uri="http://schemas.microsoft.com/office/word" w:val="1"/>
+  </w:compat>
+  <w:rsids>
+    <w:rsidRoot w:val="00AD0914"/>
+    <w:rsid w:val="001C1ECC"/>
+    <w:rsid w:val="00AD0914"/>
+  </w:rsids>
+  <m:mathPr>
+    <m:mathFont m:val="Cambria Math"/>
+    <m:brkBin m:val="before"/>
+    <m:brkBinSub m:val="--"/>
+    <m:smallFrac m:val="0"/>
+    <m:dispDef/>
+    <m:lMargin m:val="0"/>
+    <m:rMargin m:val="0"/>
+    <m:defJc m:val="centerGroup"/>
+    <m:wrapIndent m:val="1440"/>
+    <m:intLim m:val="subSup"/>
+    <m:naryLim m:val="undOvr"/>
+  </m:mathPr>
+  <w:themeFontLang w:val="pt-BR"/>
+  <w:clrSchemeMapping w:bg1="light1" w:t1="dark1" w:bg2="light2" w:t2="dark2" w:accent1="accent1" w:accent2="accent2" w:accent3="accent3" w:accent4="accent4" w:accent5="accent5" w:accent6="accent6" w:hyperlink="hyperlink" w:followedHyperlink="followedHyperlink"/>
+  <w:decimalSymbol w:val=","/>
+  <w:listSeparator w:val=";"/>
+  <w15:chartTrackingRefBased/>
+</w:settings>
+</file>
+
+<file path=word/glossary/styles.xml><?xml version="1.0" encoding="utf-8"?>
+<w:styles xmlns:mc="http://schemas.openxmlformats.org/markup-compatibility/2006" xmlns:r="http://schemas.openxmlformats.org/officeDocument/2006/relationships" xmlns:w="http://schemas.openxmlformats.org/wordprocessingml/2006/main" xmlns:w14="http://schemas.microsoft.com/office/word/2010/wordml" xmlns:w15="http://schemas.microsoft.com/office/word/2012/wordml" xmlns:w16se="http://schemas.microsoft.com/office/word/2015/wordml/symex" mc:Ignorable="w14 w15 w16se">
+  <w:docDefaults>
+    <w:rPrDefault>
+      <w:rPr>
+        <w:rFonts w:asciiTheme="minorHAnsi" w:eastAsiaTheme="minorEastAsia" w:hAnsiTheme="minorHAnsi" w:cstheme="minorBidi"/>
+        <w:sz w:val="22"/>
+        <w:szCs w:val="22"/>
+        <w:lang w:val="pt-BR" w:eastAsia="pt-BR" w:bidi="ar-SA"/>
+      </w:rPr>
+    </w:rPrDefault>
+    <w:pPrDefault>
+      <w:pPr>
+        <w:spacing w:after="160" w:line="259" w:lineRule="auto"/>
+      </w:pPr>
+    </w:pPrDefault>
+  </w:docDefaults>
+  <w:latentStyles w:defLockedState="0" w:defUIPriority="99" w:defSemiHidden="0" w:defUnhideWhenUsed="0" w:defQFormat="0" w:count="372">
+    <w:lsdException w:name="Normal" w:uiPriority="0" w:qFormat="1"/>
+    <w:lsdException w:name="heading 1" w:uiPriority="9" w:qFormat="1"/>
+    <w:lsdException w:name="heading 2" w:semiHidden="1" w:uiPriority="9" w:unhideWhenUsed="1" w:qFormat="1"/>
+    <w:lsdException w:name="heading 3" w:semiHidden="1" w:uiPriority="9" w:unhideWhenUsed="1" w:qFormat="1"/>
+    <w:lsdException w:name="heading 4" w:semiHidden="1" w:uiPriority="9" w:unhideWhenUsed="1" w:qFormat="1"/>
+    <w:lsdException w:name="heading 5" w:semiHidden="1" w:uiPriority="9" w:unhideWhenUsed="1" w:qFormat="1"/>
+    <w:lsdException w:name="heading 6" w:semiHidden="1" w:uiPriority="9" w:unhideWhenUsed="1" w:qFormat="1"/>
+    <w:lsdException w:name="heading 7" w:semiHidden="1" w:uiPriority="9" w:unhideWhenUsed="1" w:qFormat="1"/>
+    <w:lsdException w:name="heading 8" w:semiHidden="1" w:uiPriority="9" w:unhideWhenUsed="1" w:qFormat="1"/>
+    <w:lsdException w:name="heading 9" w:semiHidden="1" w:uiPriority="9" w:unhideWhenUsed="1" w:qFormat="1"/>
+    <w:lsdException w:name="index 1" w:semiHidden="1" w:unhideWhenUsed="1"/>
+    <w:lsdException w:name="index 2" w:semiHidden="1" w:unhideWhenUsed="1"/>
+    <w:lsdException w:name="index 3" w:semiHidden="1" w:unhideWhenUsed="1"/>
+    <w:lsdException w:name="index 4" w:semiHidden="1" w:unhideWhenUsed="1"/>
+    <w:lsdException w:name="index 5" w:semiHidden="1" w:unhideWhenUsed="1"/>
+    <w:lsdException w:name="index 6" w:semiHidden="1" w:unhideWhenUsed="1"/>
+    <w:lsdException w:name="index 7" w:semiHidden="1" w:unhideWhenUsed="1"/>
+    <w:lsdException w:name="index 8" w:semiHidden="1" w:unhideWhenUsed="1"/>
+    <w:lsdException w:name="index 9" w:semiHidden="1" w:unhideWhenUsed="1"/>
+    <w:lsdException w:name="toc 1" w:semiHidden="1" w:uiPriority="39" w:unhideWhenUsed="1"/>
+    <w:lsdException w:name="toc 2" w:semiHidden="1" w:uiPriority="39" w:unhideWhenUsed="1"/>
+    <w:lsdException w:name="toc 3" w:semiHidden="1" w:uiPriority="39" w:unhideWhenUsed="1"/>
+    <w:lsdException w:name="toc 4" w:semiHidden="1" w:uiPriority="39" w:unhideWhenUsed="1"/>
+    <w:lsdException w:name="toc 5" w:semiHidden="1" w:uiPriority="39" w:unhideWhenUsed="1"/>
+    <w:lsdException w:name="toc 6" w:semiHidden="1" w:uiPriority="39" w:unhideWhenUsed="1"/>
+    <w:lsdException w:name="toc 7" w:semiHidden="1" w:uiPriority="39" w:unhideWhenUsed="1"/>
+    <w:lsdException w:name="toc 8" w:semiHidden="1" w:uiPriority="39" w:unhideWhenUsed="1"/>
+    <w:lsdException w:name="toc 9" w:semiHidden="1" w:uiPriority="39" w:unhideWhenUsed="1"/>
+    <w:lsdException w:name="Normal Indent" w:semiHidden="1" w:unhideWhenUsed="1"/>
+    <w:lsdException w:name="footnote text" w:semiHidden="1" w:unhideWhenUsed="1"/>
+    <w:lsdException w:name="annotation text" w:semiHidden="1" w:unhideWhenUsed="1"/>
+    <w:lsdException w:name="header" w:semiHidden="1" w:unhideWhenUsed="1"/>
+    <w:lsdException w:name="footer" w:semiHidden="1" w:unhideWhenUsed="1"/>
+    <w:lsdException w:name="index heading" w:semiHidden="1" w:unhideWhenUsed="1"/>
+    <w:lsdException w:name="caption" w:semiHidden="1" w:uiPriority="35" w:unhideWhenUsed="1" w:qFormat="1"/>
+    <w:lsdException w:name="table of figures" w:semiHidden="1" w:unhideWhenUsed="1"/>
+    <w:lsdException w:name="envelope address" w:semiHidden="1" w:unhideWhenUsed="1"/>
+    <w:lsdException w:name="envelope return" w:semiHidden="1" w:unhideWhenUsed="1"/>
+    <w:lsdException w:name="footnote reference" w:semiHidden="1" w:unhideWhenUsed="1"/>
+    <w:lsdException w:name="annotation reference" w:semiHidden="1" w:unhideWhenUsed="1"/>
+    <w:lsdException w:name="line number" w:semiHidden="1" w:unhideWhenUsed="1"/>
+    <w:lsdException w:name="page number" w:semiHidden="1" w:unhideWhenUsed="1"/>
+    <w:lsdException w:name="endnote reference" w:semiHidden="1" w:unhideWhenUsed="1"/>
+    <w:lsdException w:name="endnote text" w:semiHidden="1" w:unhideWhenUsed="1"/>
+    <w:lsdException w:name="table of authorities" w:semiHidden="1" w:unhideWhenUsed="1"/>
+    <w:lsdException w:name="macro" w:semiHidden="1" w:unhideWhenUsed="1"/>
+    <w:lsdException w:name="toa heading" w:semiHidden="1" w:unhideWhenUsed="1"/>
+    <w:lsdException w:name="List" w:semiHidden="1" w:unhideWhenUsed="1"/>
+    <w:lsdException w:name="List Bullet" w:semiHidden="1" w:unhideWhenUsed="1"/>
+    <w:lsdException w:name="List Number" w:semiHidden="1" w:unhideWhenUsed="1"/>
+    <w:lsdException w:name="List 2" w:semiHidden="1" w:unhideWhenUsed="1"/>
+    <w:lsdException w:name="List 3" w:semiHidden="1" w:unhideWhenUsed="1"/>
+    <w:lsdException w:name="List 4" w:semiHidden="1" w:unhideWhenUsed="1"/>
+    <w:lsdException w:name="List 5" w:semiHidden="1" w:unhideWhenUsed="1"/>
+    <w:lsdException w:name="List Bullet 2" w:semiHidden="1" w:unhideWhenUsed="1"/>
+    <w:lsdException w:name="List Bullet 3" w:semiHidden="1" w:unhideWhenUsed="1"/>
+    <w:lsdException w:name="List Bullet 4" w:semiHidden="1" w:unhideWhenUsed="1"/>
+    <w:lsdException w:name="List Bullet 5" w:semiHidden="1" w:unhideWhenUsed="1"/>
+    <w:lsdException w:name="List Number 2" w:semiHidden="1" w:unhideWhenUsed="1"/>
+    <w:lsdException w:name="List Number 3" w:semiHidden="1" w:unhideWhenUsed="1"/>
+    <w:lsdException w:name="List Number 4" w:semiHidden="1" w:unhideWhenUsed="1"/>
+    <w:lsdException w:name="List Number 5" w:semiHidden="1" w:unhideWhenUsed="1"/>
+    <w:lsdException w:name="Title" w:uiPriority="10" w:qFormat="1"/>
+    <w:lsdException w:name="Closing" w:semiHidden="1" w:unhideWhenUsed="1"/>
+    <w:lsdException w:name="Signature" w:semiHidden="1" w:unhideWhenUsed="1"/>
+    <w:lsdException w:name="Default Paragraph Font" w:semiHidden="1" w:uiPriority="1" w:unhideWhenUsed="1"/>
+    <w:lsdException w:name="Body Text" w:semiHidden="1" w:unhideWhenUsed="1"/>
+    <w:lsdException w:name="Body Text Indent" w:semiHidden="1" w:unhideWhenUsed="1"/>
+    <w:lsdException w:name="List Continue" w:semiHidden="1" w:unhideWhenUsed="1"/>
+    <w:lsdException w:name="List Continue 2" w:semiHidden="1" w:unhideWhenUsed="1"/>
+    <w:lsdException w:name="List Continue 3" w:semiHidden="1" w:unhideWhenUsed="1"/>
+    <w:lsdException w:name="List Continue 4" w:semiHidden="1" w:unhideWhenUsed="1"/>
+    <w:lsdException w:name="List Continue 5" w:semiHidden="1" w:unhideWhenUsed="1"/>
+    <w:lsdException w:name="Message Header" w:semiHidden="1" w:unhideWhenUsed="1"/>
+    <w:lsdException w:name="Subtitle" w:uiPriority="11" w:qFormat="1"/>
+    <w:lsdException w:name="Salutation" w:semiHidden="1" w:unhideWhenUsed="1"/>
+    <w:lsdException w:name="Date" w:semiHidden="1" w:unhideWhenUsed="1"/>
+    <w:lsdException w:name="Body Text First Indent" w:semiHidden="1" w:unhideWhenUsed="1"/>
+    <w:lsdException w:name="Body Text First Indent 2" w:semiHidden="1" w:unhideWhenUsed="1"/>
+    <w:lsdException w:name="Note Heading" w:semiHidden="1" w:unhideWhenUsed="1"/>
+    <w:lsdException w:name="Body Text 2" w:semiHidden="1" w:unhideWhenUsed="1"/>
+    <w:lsdException w:name="Body Text 3" w:semiHidden="1" w:unhideWhenUsed="1"/>
+    <w:lsdException w:name="Body Text Indent 2" w:semiHidden="1" w:unhideWhenUsed="1"/>
+    <w:lsdException w:name="Body Text Indent 3" w:semiHidden="1" w:unhideWhenUsed="1"/>
+    <w:lsdException w:name="Block Text" w:semiHidden="1" w:unhideWhenUsed="1"/>
+    <w:lsdException w:name="Hyperlink" w:semiHidden="1" w:unhideWhenUsed="1"/>
+    <w:lsdException w:name="FollowedHyperlink" w:semiHidden="1" w:unhideWhenUsed="1"/>
+    <w:lsdException w:name="Strong" w:uiPriority="22" w:qFormat="1"/>
+    <w:lsdException w:name="Emphasis" w:uiPriority="20" w:qFormat="1"/>
+    <w:lsdException w:name="Document Map" w:semiHidden="1" w:unhideWhenUsed="1"/>
+    <w:lsdException w:name="Plain Text" w:semiHidden="1" w:unhideWhenUsed="1"/>
+    <w:lsdException w:name="E-mail Signature" w:semiHidden="1" w:unhideWhenUsed="1"/>
+    <w:lsdException w:name="HTML Top of Form" w:semiHidden="1" w:unhideWhenUsed="1"/>
+    <w:lsdException w:name="HTML Bottom of Form" w:semiHidden="1" w:unhideWhenUsed="1"/>
+    <w:lsdException w:name="Normal (Web)" w:semiHidden="1" w:unhideWhenUsed="1"/>
+    <w:lsdException w:name="HTML Acronym" w:semiHidden="1" w:unhideWhenUsed="1"/>
+    <w:lsdException w:name="HTML Address" w:semiHidden="1" w:unhideWhenUsed="1"/>
+    <w:lsdException w:name="HTML Cite" w:semiHidden="1" w:unhideWhenUsed="1"/>
+    <w:lsdException w:name="HTML Code" w:semiHidden="1" w:unhideWhenUsed="1"/>
+    <w:lsdException w:name="HTML Definition" w:semiHidden="1" w:unhideWhenUsed="1"/>
+    <w:lsdException w:name="HTML Keyboard" w:semiHidden="1" w:unhideWhenUsed="1"/>
+    <w:lsdException w:name="HTML Preformatted" w:semiHidden="1" w:unhideWhenUsed="1"/>
+    <w:lsdException w:name="HTML Sample" w:semiHidden="1" w:unhideWhenUsed="1"/>
+    <w:lsdException w:name="HTML Typewriter" w:semiHidden="1" w:unhideWhenUsed="1"/>
+    <w:lsdException w:name="HTML Variable" w:semiHidden="1" w:unhideWhenUsed="1"/>
+    <w:lsdException w:name="Normal Table" w:semiHidden="1" w:unhideWhenUsed="1"/>
+    <w:lsdException w:name="annotation subject" w:semiHidden="1" w:unhideWhenUsed="1"/>
+    <w:lsdException w:name="No List" w:semiHidden="1" w:unhideWhenUsed="1"/>
+    <w:lsdException w:name="Outline List 1" w:semiHidden="1" w:unhideWhenUsed="1"/>
+    <w:lsdException w:name="Outline List 2" w:semiHidden="1" w:unhideWhenUsed="1"/>
+    <w:lsdException w:name="Outline List 3" w:semiHidden="1" w:unhideWhenUsed="1"/>
+    <w:lsdException w:name="Table Simple 1" w:semiHidden="1" w:unhideWhenUsed="1"/>
+    <w:lsdException w:name="Table Simple 2" w:semiHidden="1" w:unhideWhenUsed="1"/>
+    <w:lsdException w:name="Table Simple 3" w:semiHidden="1" w:unhideWhenUsed="1"/>
+    <w:lsdException w:name="Table Classic 1" w:semiHidden="1" w:unhideWhenUsed="1"/>
+    <w:lsdException w:name="Table Classic 2" w:semiHidden="1" w:unhideWhenUsed="1"/>
+    <w:lsdException w:name="Table Classic 3" w:semiHidden="1" w:unhideWhenUsed="1"/>
+    <w:lsdException w:name="Table Classic 4" w:semiHidden="1" w:unhideWhenUsed="1"/>
+    <w:lsdException w:name="Table Colorful 1" w:semiHidden="1" w:unhideWhenUsed="1"/>
+    <w:lsdException w:name="Table Colorful 2" w:semiHidden="1" w:unhideWhenUsed="1"/>
+    <w:lsdException w:name="Table Colorful 3" w:semiHidden="1" w:unhideWhenUsed="1"/>
+    <w:lsdException w:name="Table Columns 1" w:semiHidden="1" w:unhideWhenUsed="1"/>
+    <w:lsdException w:name="Table Columns 2" w:semiHidden="1" w:unhideWhenUsed="1"/>
+    <w:lsdException w:name="Table Columns 3" w:semiHidden="1" w:unhideWhenUsed="1"/>
+    <w:lsdException w:name="Table Columns 4" w:semiHidden="1" w:unhideWhenUsed="1"/>
+    <w:lsdException w:name="Table Columns 5" w:semiHidden="1" w:unhideWhenUsed="1"/>
+    <w:lsdException w:name="Table Grid 1" w:semiHidden="1" w:unhideWhenUsed="1"/>
+    <w:lsdException w:name="Table Grid 2" w:semiHidden="1" w:unhideWhenUsed="1"/>
+    <w:lsdException w:name="Table Grid 3" w:semiHidden="1" w:unhideWhenUsed="1"/>
+    <w:lsdException w:name="Table Grid 4" w:semiHidden="1" w:unhideWhenUsed="1"/>
+    <w:lsdException w:name="Table Grid 5" w:semiHidden="1" w:unhideWhenUsed="1"/>
+    <w:lsdException w:name="Table Grid 6" w:semiHidden="1" w:unhideWhenUsed="1"/>
+    <w:lsdException w:name="Table Grid 7" w:semiHidden="1" w:unhideWhenUsed="1"/>
+    <w:lsdException w:name="Table Grid 8" w:semiHidden="1" w:unhideWhenUsed="1"/>
+    <w:lsdException w:name="Table List 1" w:semiHidden="1" w:unhideWhenUsed="1"/>
+    <w:lsdException w:name="Table List 2" w:semiHidden="1" w:unhideWhenUsed="1"/>
+    <w:lsdException w:name="Table List 3" w:semiHidden="1" w:unhideWhenUsed="1"/>
+    <w:lsdException w:name="Table List 4" w:semiHidden="1" w:unhideWhenUsed="1"/>
+    <w:lsdException w:name="Table List 5" w:semiHidden="1" w:unhideWhenUsed="1"/>
+    <w:lsdException w:name="Table List 6" w:semiHidden="1" w:unhideWhenUsed="1"/>
+    <w:lsdException w:name="Table List 7" w:semiHidden="1" w:unhideWhenUsed="1"/>
+    <w:lsdException w:name="Table List 8" w:semiHidden="1" w:unhideWhenUsed="1"/>
+    <w:lsdException w:name="Table 3D effects 1" w:semiHidden="1" w:unhideWhenUsed="1"/>
+    <w:lsdException w:name="Table 3D effects 2" w:semiHidden="1" w:unhideWhenUsed="1"/>
+    <w:lsdException w:name="Table 3D effects 3" w:semiHidden="1" w:unhideWhenUsed="1"/>
+    <w:lsdException w:name="Table Contemporary" w:semiHidden="1" w:unhideWhenUsed="1"/>
+    <w:lsdException w:name="Table Elegant" w:semiHidden="1" w:unhideWhenUsed="1"/>
+    <w:lsdException w:name="Table Professional" w:semiHidden="1" w:unhideWhenUsed="1"/>
+    <w:lsdException w:name="Table Subtle 1" w:semiHidden="1" w:unhideWhenUsed="1"/>
+    <w:lsdException w:name="Table Subtle 2" w:semiHidden="1" w:unhideWhenUsed="1"/>
+    <w:lsdException w:name="Table Web 1" w:semiHidden="1" w:unhideWhenUsed="1"/>
+    <w:lsdException w:name="Table Web 2" w:semiHidden="1" w:unhideWhenUsed="1"/>
+    <w:lsdException w:name="Table Web 3" w:semiHidden="1" w:unhideWhenUsed="1"/>
+    <w:lsdException w:name="Balloon Text" w:semiHidden="1" w:unhideWhenUsed="1"/>
+    <w:lsdException w:name="Table Grid" w:uiPriority="39"/>
+    <w:lsdException w:name="Table Theme" w:semiHidden="1" w:unhideWhenUsed="1"/>
+    <w:lsdException w:name="Placeholder Text" w:semiHidden="1"/>
+    <w:lsdException w:name="No Spacing" w:uiPriority="1" w:qFormat="1"/>
+    <w:lsdException w:name="Light Shading" w:uiPriority="60"/>
+    <w:lsdException w:name="Light List" w:uiPriority="61"/>
+    <w:lsdException w:name="Light Grid" w:uiPriority="62"/>
+    <w:lsdException w:name="Medium Shading 1" w:uiPriority="63"/>
+    <w:lsdException w:name="Medium Shading 2" w:uiPriority="64"/>
+    <w:lsdException w:name="Medium List 1" w:uiPriority="65"/>
+    <w:lsdException w:name="Medium List 2" w:uiPriority="66"/>
+    <w:lsdException w:name="Medium Grid 1" w:uiPriority="67"/>
+    <w:lsdException w:name="Medium Grid 2" w:uiPriority="68"/>
+    <w:lsdException w:name="Medium Grid 3" w:uiPriority="69"/>
+    <w:lsdException w:name="Dark List" w:uiPriority="70"/>
+    <w:lsdException w:name="Colorful Shading" w:uiPriority="71"/>
+    <w:lsdException w:name="Colorful List" w:uiPriority="72"/>
+    <w:lsdException w:name="Colorful Grid" w:uiPriority="73"/>
+    <w:lsdException w:name="Light Shading Accent 1" w:uiPriority="60"/>
+    <w:lsdException w:name="Light List Accent 1" w:uiPriority="61"/>
+    <w:lsdException w:name="Light Grid Accent 1" w:uiPriority="62"/>
+    <w:lsdException w:name="Medium Shading 1 Accent 1" w:uiPriority="63"/>
+    <w:lsdException w:name="Medium Shading 2 Accent 1" w:uiPriority="64"/>
+    <w:lsdException w:name="Medium List 1 Accent 1" w:uiPriority="65"/>
+    <w:lsdException w:name="Revision" w:semiHidden="1"/>
+    <w:lsdException w:name="List Paragraph" w:uiPriority="34" w:qFormat="1"/>
+    <w:lsdException w:name="Quote" w:uiPriority="29" w:qFormat="1"/>
+    <w:lsdException w:name="Intense Quote" w:uiPriority="30" w:qFormat="1"/>
+    <w:lsdException w:name="Medium List 2 Accent 1" w:uiPriority="66"/>
+    <w:lsdException w:name="Medium Grid 1 Accent 1" w:uiPriority="67"/>
+    <w:lsdException w:name="Medium Grid 2 Accent 1" w:uiPriority="68"/>
+    <w:lsdException w:name="Medium Grid 3 Accent 1" w:uiPriority="69"/>
+    <w:lsdException w:name="Dark List Accent 1" w:uiPriority="70"/>
+    <w:lsdException w:name="Colorful Shading Accent 1" w:uiPriority="71"/>
+    <w:lsdException w:name="Colorful List Accent 1" w:uiPriority="72"/>
+    <w:lsdException w:name="Colorful Grid Accent 1" w:uiPriority="73"/>
+    <w:lsdException w:name="Light Shading Accent 2" w:uiPriority="60"/>
+    <w:lsdException w:name="Light List Accent 2" w:uiPriority="61"/>
+    <w:lsdException w:name="Light Grid Accent 2" w:uiPriority="62"/>
+    <w:lsdException w:name="Medium Shading 1 Accent 2" w:uiPriority="63"/>
+    <w:lsdException w:name="Medium Shading 2 Accent 2" w:uiPriority="64"/>
+    <w:lsdException w:name="Medium List 1 Accent 2" w:uiPriority="65"/>
+    <w:lsdException w:name="Medium List 2 Accent 2" w:uiPriority="66"/>
+    <w:lsdException w:name="Medium Grid 1 Accent 2" w:uiPriority="67"/>
+    <w:lsdException w:name="Medium Grid 2 Accent 2" w:uiPriority="68"/>
+    <w:lsdException w:name="Medium Grid 3 Accent 2" w:uiPriority="69"/>
+    <w:lsdException w:name="Dark List Accent 2" w:uiPriority="70"/>
+    <w:lsdException w:name="Colorful Shading Accent 2" w:uiPriority="71"/>
+    <w:lsdException w:name="Colorful List Accent 2" w:uiPriority="72"/>
+    <w:lsdException w:name="Colorful Grid Accent 2" w:uiPriority="73"/>
+    <w:lsdException w:name="Light Shading Accent 3" w:uiPriority="60"/>
+    <w:lsdException w:name="Light List Accent 3" w:uiPriority="61"/>
+    <w:lsdException w:name="Light Grid Accent 3" w:uiPriority="62"/>
+    <w:lsdException w:name="Medium Shading 1 Accent 3" w:uiPriority="63"/>
+    <w:lsdException w:name="Medium Shading 2 Accent 3" w:uiPriority="64"/>
+    <w:lsdException w:name="Medium List 1 Accent 3" w:uiPriority="65"/>
+    <w:lsdException w:name="Medium List 2 Accent 3" w:uiPriority="66"/>
+    <w:lsdException w:name="Medium Grid 1 Accent 3" w:uiPriority="67"/>
+    <w:lsdException w:name="Medium Grid 2 Accent 3" w:uiPriority="68"/>
+    <w:lsdException w:name="Medium Grid 3 Accent 3" w:uiPriority="69"/>
+    <w:lsdException w:name="Dark List Accent 3" w:uiPriority="70"/>
+    <w:lsdException w:name="Colorful Shading Accent 3" w:uiPriority="71"/>
+    <w:lsdException w:name="Colorful List Accent 3" w:uiPriority="72"/>
+    <w:lsdException w:name="Colorful Grid Accent 3" w:uiPriority="73"/>
+    <w:lsdException w:name="Light Shading Accent 4" w:uiPriority="60"/>
+    <w:lsdException w:name="Light List Accent 4" w:uiPriority="61"/>
+    <w:lsdException w:name="Light Grid Accent 4" w:uiPriority="62"/>
+    <w:lsdException w:name="Medium Shading 1 Accent 4" w:uiPriority="63"/>
+    <w:lsdException w:name="Medium Shading 2 Accent 4" w:uiPriority="64"/>
+    <w:lsdException w:name="Medium List 1 Accent 4" w:uiPriority="65"/>
+    <w:lsdException w:name="Medium List 2 Accent 4" w:uiPriority="66"/>
+    <w:lsdException w:name="Medium Grid 1 Accent 4" w:uiPriority="67"/>
+    <w:lsdException w:name="Medium Grid 2 Accent 4" w:uiPriority="68"/>
+    <w:lsdException w:name="Medium Grid 3 Accent 4" w:uiPriority="69"/>
+    <w:lsdException w:name="Dark List Accent 4" w:uiPriority="70"/>
+    <w:lsdException w:name="Colorful Shading Accent 4" w:uiPriority="71"/>
+    <w:lsdException w:name="Colorful List Accent 4" w:uiPriority="72"/>
+    <w:lsdException w:name="Colorful Grid Accent 4" w:uiPriority="73"/>
+    <w:lsdException w:name="Light Shading Accent 5" w:uiPriority="60"/>
+    <w:lsdException w:name="Light List Accent 5" w:uiPriority="61"/>
+    <w:lsdException w:name="Light Grid Accent 5" w:uiPriority="62"/>
+    <w:lsdException w:name="Medium Shading 1 Accent 5" w:uiPriority="63"/>
+    <w:lsdException w:name="Medium Shading 2 Accent 5" w:uiPriority="64"/>
+    <w:lsdException w:name="Medium List 1 Accent 5" w:uiPriority="65"/>
+    <w:lsdException w:name="Medium List 2 Accent 5" w:uiPriority="66"/>
+    <w:lsdException w:name="Medium Grid 1 Accent 5" w:uiPriority="67"/>
+    <w:lsdException w:name="Medium Grid 2 Accent 5" w:uiPriority="68"/>
+    <w:lsdException w:name="Medium Grid 3 Accent 5" w:uiPriority="69"/>
+    <w:lsdException w:name="Dark List Accent 5" w:uiPriority="70"/>
+    <w:lsdException w:name="Colorful Shading Accent 5" w:uiPriority="71"/>
+    <w:lsdException w:name="Colorful List Accent 5" w:uiPriority="72"/>
+    <w:lsdException w:name="Colorful Grid Accent 5" w:uiPriority="73"/>
+    <w:lsdException w:name="Light Shading Accent 6" w:uiPriority="60"/>
+    <w:lsdException w:name="Light List Accent 6" w:uiPriority="61"/>
+    <w:lsdException w:name="Light Grid Accent 6" w:uiPriority="62"/>
+    <w:lsdException w:name="Medium Shading 1 Accent 6" w:uiPriority="63"/>
+    <w:lsdException w:name="Medium Shading 2 Accent 6" w:uiPriority="64"/>
+    <w:lsdException w:name="Medium List 1 Accent 6" w:uiPriority="65"/>
+    <w:lsdException w:name="Medium List 2 Accent 6" w:uiPriority="66"/>
+    <w:lsdException w:name="Medium Grid 1 Accent 6" w:uiPriority="67"/>
+    <w:lsdException w:name="Medium Grid 2 Accent 6" w:uiPriority="68"/>
+    <w:lsdException w:name="Medium Grid 3 Accent 6" w:uiPriority="69"/>
+    <w:lsdException w:name="Dark List Accent 6" w:uiPriority="70"/>
+    <w:lsdException w:name="Colorful Shading Accent 6" w:uiPriority="71"/>
+    <w:lsdException w:name="Colorful List Accent 6" w:uiPriority="72"/>
+    <w:lsdException w:name="Colorful Grid Accent 6" w:uiPriority="73"/>
+    <w:lsdException w:name="Subtle Emphasis" w:uiPriority="19" w:qFormat="1"/>
+    <w:lsdException w:name="Intense Emphasis" w:uiPriority="21" w:qFormat="1"/>
+    <w:lsdException w:name="Subtle Reference" w:uiPriority="31" w:qFormat="1"/>
+    <w:lsdException w:name="Intense Reference" w:uiPriority="32" w:qFormat="1"/>
+    <w:lsdException w:name="Book Title" w:uiPriority="33" w:qFormat="1"/>
+    <w:lsdException w:name="Bibliography" w:semiHidden="1" w:uiPriority="37" w:unhideWhenUsed="1"/>
+    <w:lsdException w:name="TOC Heading" w:semiHidden="1" w:uiPriority="39" w:unhideWhenUsed="1" w:qFormat="1"/>
+    <w:lsdException w:name="Plain Table 1" w:uiPriority="41"/>
+    <w:lsdException w:name="Plain Table 2" w:uiPriority="42"/>
+    <w:lsdException w:name="Plain Table 3" w:uiPriority="43"/>
+    <w:lsdException w:name="Plain Table 4" w:uiPriority="44"/>
+    <w:lsdException w:name="Plain Table 5" w:uiPriority="45"/>
+    <w:lsdException w:name="Grid Table Light" w:uiPriority="40"/>
+    <w:lsdException w:name="Grid Table 1 Light" w:uiPriority="46"/>
+    <w:lsdException w:name="Grid Table 2" w:uiPriority="47"/>
+    <w:lsdException w:name="Grid Table 3" w:uiPriority="48"/>
+    <w:lsdException w:name="Grid Table 4" w:uiPriority="49"/>
+    <w:lsdException w:name="Grid Table 5 Dark" w:uiPriority="50"/>
+    <w:lsdException w:name="Grid Table 6 Colorful" w:uiPriority="51"/>
+    <w:lsdException w:name="Grid Table 7 Colorful" w:uiPriority="52"/>
+    <w:lsdException w:name="Grid Table 1 Light Accent 1" w:uiPriority="46"/>
+    <w:lsdException w:name="Grid Table 2 Accent 1" w:uiPriority="47"/>
+    <w:lsdException w:name="Grid Table 3 Accent 1" w:uiPriority="48"/>
+    <w:lsdException w:name="Grid Table 4 Accent 1" w:uiPriority="49"/>
+    <w:lsdException w:name="Grid Table 5 Dark Accent 1" w:uiPriority="50"/>
+    <w:lsdException w:name="Grid Table 6 Colorful Accent 1" w:uiPriority="51"/>
+    <w:lsdException w:name="Grid Table 7 Colorful Accent 1" w:uiPriority="52"/>
+    <w:lsdException w:name="Grid Table 1 Light Accent 2" w:uiPriority="46"/>
+    <w:lsdException w:name="Grid Table 2 Accent 2" w:uiPriority="47"/>
+    <w:lsdException w:name="Grid Table 3 Accent 2" w:uiPriority="48"/>
+    <w:lsdException w:name="Grid Table 4 Accent 2" w:uiPriority="49"/>
+    <w:lsdException w:name="Grid Table 5 Dark Accent 2" w:uiPriority="50"/>
+    <w:lsdException w:name="Grid Table 6 Colorful Accent 2" w:uiPriority="51"/>
+    <w:lsdException w:name="Grid Table 7 Colorful Accent 2" w:uiPriority="52"/>
+    <w:lsdException w:name="Grid Table 1 Light Accent 3" w:uiPriority="46"/>
+    <w:lsdException w:name="Grid Table 2 Accent 3" w:uiPriority="47"/>
+    <w:lsdException w:name="Grid Table 3 Accent 3" w:uiPriority="48"/>
+    <w:lsdException w:name="Grid Table 4 Accent 3" w:uiPriority="49"/>
+    <w:lsdException w:name="Grid Table 5 Dark Accent 3" w:uiPriority="50"/>
+    <w:lsdException w:name="Grid Table 6 Colorful Accent 3" w:uiPriority="51"/>
+    <w:lsdException w:name="Grid Table 7 Colorful Accent 3" w:uiPriority="52"/>
+    <w:lsdException w:name="Grid Table 1 Light Accent 4" w:uiPriority="46"/>
+    <w:lsdException w:name="Grid Table 2 Accent 4" w:uiPriority="47"/>
+    <w:lsdException w:name="Grid Table 3 Accent 4" w:uiPriority="48"/>
+    <w:lsdException w:name="Grid Table 4 Accent 4" w:uiPriority="49"/>
+    <w:lsdException w:name="Grid Table 5 Dark Accent 4" w:uiPriority="50"/>
+    <w:lsdException w:name="Grid Table 6 Colorful Accent 4" w:uiPriority="51"/>
+    <w:lsdException w:name="Grid Table 7 Colorful Accent 4" w:uiPriority="52"/>
+    <w:lsdException w:name="Grid Table 1 Light Accent 5" w:uiPriority="46"/>
+    <w:lsdException w:name="Grid Table 2 Accent 5" w:uiPriority="47"/>
+    <w:lsdException w:name="Grid Table 3 Accent 5" w:uiPriority="48"/>
+    <w:lsdException w:name="Grid Table 4 Accent 5" w:uiPriority="49"/>
+    <w:lsdException w:name="Grid Table 5 Dark Accent 5" w:uiPriority="50"/>
+    <w:lsdException w:name="Grid Table 6 Colorful Accent 5" w:uiPriority="51"/>
+    <w:lsdException w:name="Grid Table 7 Colorful Accent 5" w:uiPriority="52"/>
+    <w:lsdException w:name="Grid Table 1 Light Accent 6" w:uiPriority="46"/>
+    <w:lsdException w:name="Grid Table 2 Accent 6" w:uiPriority="47"/>
+    <w:lsdException w:name="Grid Table 3 Accent 6" w:uiPriority="48"/>
+    <w:lsdException w:name="Grid Table 4 Accent 6" w:uiPriority="49"/>
+    <w:lsdException w:name="Grid Table 5 Dark Accent 6" w:uiPriority="50"/>
+    <w:lsdException w:name="Grid Table 6 Colorful Accent 6" w:uiPriority="51"/>
+    <w:lsdException w:name="Grid Table 7 Colorful Accent 6" w:uiPriority="52"/>
+    <w:lsdException w:name="List Table 1 Light" w:uiPriority="46"/>
+    <w:lsdException w:name="List Table 2" w:uiPriority="47"/>
+    <w:lsdException w:name="List Table 3" w:uiPriority="48"/>
+    <w:lsdException w:name="List Table 4" w:uiPriority="49"/>
+    <w:lsdException w:name="List Table 5 Dark" w:uiPriority="50"/>
+    <w:lsdException w:name="List Table 6 Colorful" w:uiPriority="51"/>
+    <w:lsdException w:name="List Table 7 Colorful" w:uiPriority="52"/>
+    <w:lsdException w:name="List Table 1 Light Accent 1" w:uiPriority="46"/>
+    <w:lsdException w:name="List Table 2 Accent 1" w:uiPriority="47"/>
+    <w:lsdException w:name="List Table 3 Accent 1" w:uiPriority="48"/>
+    <w:lsdException w:name="List Table 4 Accent 1" w:uiPriority="49"/>
+    <w:lsdException w:name="List Table 5 Dark Accent 1" w:uiPriority="50"/>
+    <w:lsdException w:name="List Table 6 Colorful Accent 1" w:uiPriority="51"/>
+    <w:lsdException w:name="List Table 7 Colorful Accent 1" w:uiPriority="52"/>
+    <w:lsdException w:name="List Table 1 Light Accent 2" w:uiPriority="46"/>
+    <w:lsdException w:name="List Table 2 Accent 2" w:uiPriority="47"/>
+    <w:lsdException w:name="List Table 3 Accent 2" w:uiPriority="48"/>
+    <w:lsdException w:name="List Table 4 Accent 2" w:uiPriority="49"/>
+    <w:lsdException w:name="List Table 5 Dark Accent 2" w:uiPriority="50"/>
+    <w:lsdException w:name="List Table 6 Colorful Accent 2" w:uiPriority="51"/>
+    <w:lsdException w:name="List Table 7 Colorful Accent 2" w:uiPriority="52"/>
+    <w:lsdException w:name="List Table 1 Light Accent 3" w:uiPriority="46"/>
+    <w:lsdException w:name="List Table 2 Accent 3" w:uiPriority="47"/>
+    <w:lsdException w:name="List Table 3 Accent 3" w:uiPriority="48"/>
+    <w:lsdException w:name="List Table 4 Accent 3" w:uiPriority="49"/>
+    <w:lsdException w:name="List Table 5 Dark Accent 3" w:uiPriority="50"/>
+    <w:lsdException w:name="List Table 6 Colorful Accent 3" w:uiPriority="51"/>
+    <w:lsdException w:name="List Table 7 Colorful Accent 3" w:uiPriority="52"/>
+    <w:lsdException w:name="List Table 1 Light Accent 4" w:uiPriority="46"/>
+    <w:lsdException w:name="List Table 2 Accent 4" w:uiPriority="47"/>
+    <w:lsdException w:name="List Table 3 Accent 4" w:uiPriority="48"/>
+    <w:lsdException w:name="List Table 4 Accent 4" w:uiPriority="49"/>
+    <w:lsdException w:name="List Table 5 Dark Accent 4" w:uiPriority="50"/>
+    <w:lsdException w:name="List Table 6 Colorful Accent 4" w:uiPriority="51"/>
+    <w:lsdException w:name="List Table 7 Colorful Accent 4" w:uiPriority="52"/>
+    <w:lsdException w:name="List Table 1 Light Accent 5" w:uiPriority="46"/>
+    <w:lsdException w:name="List Table 2 Accent 5" w:uiPriority="47"/>
+    <w:lsdException w:name="List Table 3 Accent 5" w:uiPriority="48"/>
+    <w:lsdException w:name="List Table 4 Accent 5" w:uiPriority="49"/>
+    <w:lsdException w:name="List Table 5 Dark Accent 5" w:uiPriority="50"/>
+    <w:lsdException w:name="List Table 6 Colorful Accent 5" w:uiPriority="51"/>
+    <w:lsdException w:name="List Table 7 Colorful Accent 5" w:uiPriority="52"/>
+    <w:lsdException w:name="List Table 1 Light Accent 6" w:uiPriority="46"/>
+    <w:lsdException w:name="List Table 2 Accent 6" w:uiPriority="47"/>
+    <w:lsdException w:name="List Table 3 Accent 6" w:uiPriority="48"/>
+    <w:lsdException w:name="List Table 4 Accent 6" w:uiPriority="49"/>
+    <w:lsdException w:name="List Table 5 Dark Accent 6" w:uiPriority="50"/>
+    <w:lsdException w:name="List Table 6 Colorful Accent 6" w:uiPriority="51"/>
+    <w:lsdException w:name="List Table 7 Colorful Accent 6" w:uiPriority="52"/>
+    <w:lsdException w:name="Mention" w:semiHidden="1" w:unhideWhenUsed="1"/>
+  </w:latentStyles>
+  <w:style w:type="paragraph" w:default="1" w:styleId="Normal">
+    <w:name w:val="Normal"/>
+    <w:qFormat/>
+  </w:style>
+  <w:style w:type="character" w:default="1" w:styleId="Fontepargpadro">
+    <w:name w:val="Default Paragraph Font"/>
+    <w:uiPriority w:val="1"/>
+    <w:semiHidden/>
+    <w:unhideWhenUsed/>
+  </w:style>
+  <w:style w:type="table" w:default="1" w:styleId="Tabelanormal">
+    <w:name w:val="Normal Table"/>
+    <w:uiPriority w:val="99"/>
+    <w:semiHidden/>
+    <w:unhideWhenUsed/>
+    <w:tblPr>
+      <w:tblInd w:w="0" w:type="dxa"/>
+      <w:tblCellMar>
+        <w:top w:w="0" w:type="dxa"/>
+        <w:left w:w="108" w:type="dxa"/>
+        <w:bottom w:w="0" w:type="dxa"/>
+        <w:right w:w="108" w:type="dxa"/>
+      </w:tblCellMar>
+    </w:tblPr>
+  </w:style>
+  <w:style w:type="numbering" w:default="1" w:styleId="Semlista">
+    <w:name w:val="No List"/>
+    <w:uiPriority w:val="99"/>
+    <w:semiHidden/>
+    <w:unhideWhenUsed/>
+  </w:style>
+  <w:style w:type="paragraph" w:customStyle="1" w:styleId="414DD782F73544CEB794679152D9D411">
+    <w:name w:val="414DD782F73544CEB794679152D9D411"/>
+    <w:rsid w:val="00AD0914"/>
+  </w:style>
+  <w:style w:type="paragraph" w:customStyle="1" w:styleId="AC34785B13B14FB38525D155769597A4">
+    <w:name w:val="AC34785B13B14FB38525D155769597A4"/>
+    <w:rsid w:val="00AD0914"/>
+  </w:style>
+  <w:style w:type="paragraph" w:customStyle="1" w:styleId="259720AC1EA44A839D70423BC70E64F8">
+    <w:name w:val="259720AC1EA44A839D70423BC70E64F8"/>
+    <w:rsid w:val="00AD0914"/>
+  </w:style>
+  <w:style w:type="paragraph" w:customStyle="1" w:styleId="D83939861A3B4DD3B2074D74D5105B45">
+    <w:name w:val="D83939861A3B4DD3B2074D74D5105B45"/>
+    <w:rsid w:val="00AD0914"/>
+  </w:style>
+  <w:style w:type="paragraph" w:customStyle="1" w:styleId="D0D86DC4793C40CC8B2604659F907C3D">
+    <w:name w:val="D0D86DC4793C40CC8B2604659F907C3D"/>
+    <w:rsid w:val="00AD0914"/>
+  </w:style>
+  <w:style w:type="paragraph" w:customStyle="1" w:styleId="18C44969EF5C440C82A1ED67B1985721">
+    <w:name w:val="18C44969EF5C440C82A1ED67B1985721"/>
+    <w:rsid w:val="00AD0914"/>
+  </w:style>
+</w:styles>
+</file>
+
+<file path=word/glossary/webSettings.xml><?xml version="1.0" encoding="utf-8"?>
+<w:webSettings xmlns:mc="http://schemas.openxmlformats.org/markup-compatibility/2006" xmlns:r="http://schemas.openxmlformats.org/officeDocument/2006/relationships" xmlns:w="http://schemas.openxmlformats.org/wordprocessingml/2006/main" xmlns:w14="http://schemas.microsoft.com/office/word/2010/wordml" xmlns:w15="http://schemas.microsoft.com/office/word/2012/wordml" xmlns:w16se="http://schemas.microsoft.com/office/word/2015/wordml/symex" mc:Ignorable="w14 w15 w16se">
+  <w:optimizeForBrowser/>
+  <w:allowPNG/>
+</w:webSettings>
 </file>
 
 <file path=word/theme/theme1.xml><?xml version="1.0" encoding="utf-8"?>
@@ -2969,4 +5750,16 @@
     </a:ext>
   </a:extLst>
 </a:theme>
+</file>
+
+<file path=customXml/item1.xml><?xml version="1.0" encoding="utf-8"?>
+<b:Sources xmlns:b="http://schemas.openxmlformats.org/officeDocument/2006/bibliography" xmlns="http://schemas.openxmlformats.org/officeDocument/2006/bibliography" SelectedStyle="\APASixthEditionOfficeOnline.xsl" StyleName="APA" Version="6"/>
+</file>
+
+<file path=customXml/itemProps1.xml><?xml version="1.0" encoding="utf-8"?>
+<ds:datastoreItem xmlns:ds="http://schemas.openxmlformats.org/officeDocument/2006/customXml" ds:itemID="{A61D4D3A-AC88-4C04-B414-6B16B475BA89}">
+  <ds:schemaRefs>
+    <ds:schemaRef ds:uri="http://schemas.openxmlformats.org/officeDocument/2006/bibliography"/>
+  </ds:schemaRefs>
+</ds:datastoreItem>
 </file>
</xml_diff>

<commit_message>
Ajuste no documento de especificação
Os requisitos de qualidade e as restrições foram alterados. Data:
25/05/2016
</commit_message>
<xml_diff>
--- a/Documentação/documentoespecificacao.docx
+++ b/Documentação/documentoespecificacao.docx
@@ -355,6 +355,62 @@
           </w:p>
         </w:tc>
       </w:tr>
+      <w:tr>
+        <w:tc>
+          <w:tcPr>
+            <w:tcW w:w="1425" w:type="dxa"/>
+          </w:tcPr>
+          <w:p>
+            <w:pPr>
+              <w:jc w:val="center"/>
+            </w:pPr>
+            <w:r>
+              <w:t>25/05/2016</w:t>
+            </w:r>
+          </w:p>
+        </w:tc>
+        <w:tc>
+          <w:tcPr>
+            <w:tcW w:w="1050" w:type="dxa"/>
+          </w:tcPr>
+          <w:p>
+            <w:pPr>
+              <w:jc w:val="center"/>
+            </w:pPr>
+            <w:r>
+              <w:t>1.3</w:t>
+            </w:r>
+          </w:p>
+        </w:tc>
+        <w:tc>
+          <w:tcPr>
+            <w:tcW w:w="3870" w:type="dxa"/>
+          </w:tcPr>
+          <w:p>
+            <w:pPr>
+              <w:jc w:val="center"/>
+            </w:pPr>
+            <w:r>
+              <w:t>Ajuste nos requisitos de qualidade e nas restrições, com atualização do sumário</w:t>
+            </w:r>
+            <w:bookmarkStart w:id="0" w:name="_GoBack"/>
+            <w:bookmarkEnd w:id="0"/>
+          </w:p>
+        </w:tc>
+        <w:tc>
+          <w:tcPr>
+            <w:tcW w:w="2124" w:type="dxa"/>
+          </w:tcPr>
+          <w:p>
+            <w:pPr>
+              <w:jc w:val="center"/>
+            </w:pPr>
+            <w:r>
+              <w:t>Luís Ricardo Ferraz</w:t>
+            </w:r>
+          </w:p>
+        </w:tc>
+      </w:tr>
     </w:tbl>
     <w:p>
       <w:pPr>
@@ -426,19 +482,13 @@
         <w:t>Escopo</w:t>
       </w:r>
       <w:r>
-        <w:t xml:space="preserve"> </w:t>
-      </w:r>
-      <w:r>
-        <w:t>...........................................................................</w:t>
-      </w:r>
-      <w:r>
-        <w:t xml:space="preserve"> </w:t>
-      </w:r>
-      <w:r>
-        <w:t>...........</w:t>
-      </w:r>
-      <w:r>
-        <w:t>.............................. 3</w:t>
+        <w:t xml:space="preserve"> ...........................................................................</w:t>
+      </w:r>
+      <w:r>
+        <w:t>.</w:t>
+      </w:r>
+      <w:r>
+        <w:t>......................................... 3</w:t>
       </w:r>
     </w:p>
     <w:p>
@@ -450,21 +500,10 @@
         </w:numPr>
       </w:pPr>
       <w:r>
-        <w:t xml:space="preserve">Descrição dos </w:t>
-      </w:r>
-      <w:proofErr w:type="spellStart"/>
-      <w:r>
-        <w:t>stakeholders</w:t>
-      </w:r>
-      <w:proofErr w:type="spellEnd"/>
-      <w:r>
-        <w:t xml:space="preserve"> </w:t>
-      </w:r>
-      <w:r>
-        <w:t>...........................................................................</w:t>
-      </w:r>
-      <w:r>
-        <w:t>........</w:t>
+        <w:t>Descrição dos stakeholders</w:t>
+      </w:r>
+      <w:r>
+        <w:t xml:space="preserve"> ...................................................................................</w:t>
       </w:r>
       <w:r>
         <w:t>.</w:t>
@@ -485,13 +524,7 @@
         <w:t>DESCRIÇÃO GERAL</w:t>
       </w:r>
       <w:r>
-        <w:t xml:space="preserve"> </w:t>
-      </w:r>
-      <w:r>
-        <w:t>...........................................................................</w:t>
-      </w:r>
-      <w:r>
-        <w:t>...</w:t>
+        <w:t xml:space="preserve"> ..............................................................................</w:t>
       </w:r>
       <w:r>
         <w:t>................................</w:t>
@@ -512,13 +545,7 @@
         <w:t>Descrição do público-alvo</w:t>
       </w:r>
       <w:r>
-        <w:t xml:space="preserve"> </w:t>
-      </w:r>
-      <w:r>
-        <w:t>...........................................................................</w:t>
-      </w:r>
-      <w:r>
-        <w:t>............ 3</w:t>
+        <w:t xml:space="preserve"> ....................................................................................... 3</w:t>
       </w:r>
     </w:p>
     <w:p>
@@ -533,19 +560,58 @@
         <w:t>Restrições</w:t>
       </w:r>
       <w:r>
-        <w:t xml:space="preserve"> </w:t>
-      </w:r>
-      <w:r>
-        <w:t>...........................................................................</w:t>
-      </w:r>
-      <w:r>
-        <w:t xml:space="preserve"> </w:t>
-      </w:r>
-      <w:r>
-        <w:t>...........</w:t>
-      </w:r>
-      <w:r>
-        <w:t>......................... 3</w:t>
+        <w:t xml:space="preserve"> ...........................................................................</w:t>
+      </w:r>
+      <w:r>
+        <w:t>.</w:t>
+      </w:r>
+      <w:r>
+        <w:t>.................................... 3</w:t>
+      </w:r>
+    </w:p>
+    <w:p>
+      <w:pPr>
+        <w:pStyle w:val="PargrafodaLista"/>
+        <w:numPr>
+          <w:ilvl w:val="2"/>
+          <w:numId w:val="7"/>
+        </w:numPr>
+      </w:pPr>
+      <w:r>
+        <w:t>Sistema Operacional</w:t>
+      </w:r>
+      <w:r>
+        <w:t xml:space="preserve"> ............................................................................. 3</w:t>
+      </w:r>
+    </w:p>
+    <w:p>
+      <w:pPr>
+        <w:pStyle w:val="PargrafodaLista"/>
+        <w:numPr>
+          <w:ilvl w:val="2"/>
+          <w:numId w:val="7"/>
+        </w:numPr>
+      </w:pPr>
+      <w:r>
+        <w:t>Prazo máximo de entrega</w:t>
+      </w:r>
+      <w:r>
+        <w:t xml:space="preserve"> ..................................................................... 3</w:t>
+      </w:r>
+    </w:p>
+    <w:p>
+      <w:pPr>
+        <w:pStyle w:val="PargrafodaLista"/>
+        <w:numPr>
+          <w:ilvl w:val="2"/>
+          <w:numId w:val="7"/>
+        </w:numPr>
+      </w:pPr>
+      <w:r>
+        <w:t>Orçamento</w:t>
+      </w:r>
+      <w:r>
+        <w:t xml:space="preserve"> ............................................................................................ 3</w:t>
       </w:r>
     </w:p>
     <w:p>
@@ -560,13 +626,7 @@
         <w:t>REQUISITOS</w:t>
       </w:r>
       <w:r>
-        <w:t xml:space="preserve"> </w:t>
-      </w:r>
-      <w:r>
-        <w:t>...........................................................................</w:t>
-      </w:r>
-      <w:r>
-        <w:t>............................................... 3</w:t>
+        <w:t xml:space="preserve"> .......................................................................................................................... 3</w:t>
       </w:r>
     </w:p>
     <w:p>
@@ -581,13 +641,28 @@
         <w:t>Requisitos funcionais</w:t>
       </w:r>
       <w:r>
+        <w:t xml:space="preserve"> ............................................................................................... 3</w:t>
+      </w:r>
+    </w:p>
+    <w:p>
+      <w:pPr>
+        <w:pStyle w:val="PargrafodaLista"/>
+        <w:numPr>
+          <w:ilvl w:val="2"/>
+          <w:numId w:val="7"/>
+        </w:numPr>
+      </w:pPr>
+      <w:r>
+        <w:t>Obter dados do aluno</w:t>
+      </w:r>
+      <w:r>
         <w:t xml:space="preserve"> </w:t>
       </w:r>
       <w:r>
-        <w:t>...........................................................................</w:t>
-      </w:r>
-      <w:r>
-        <w:t>.................... 3</w:t>
+        <w:t xml:space="preserve">........................................................................... </w:t>
+      </w:r>
+      <w:r>
+        <w:t>3</w:t>
       </w:r>
     </w:p>
     <w:p>
@@ -599,19 +674,13 @@
         </w:numPr>
       </w:pPr>
       <w:r>
-        <w:t>Obter dados do aluno</w:t>
-      </w:r>
-      <w:r>
-        <w:t xml:space="preserve"> </w:t>
-      </w:r>
-      <w:r>
-        <w:t>...........................................................................</w:t>
-      </w:r>
-      <w:r>
-        <w:t xml:space="preserve"> </w:t>
-      </w:r>
-      <w:r>
-        <w:t>3</w:t>
+        <w:t>Calcular média final</w:t>
+      </w:r>
+      <w:r>
+        <w:t xml:space="preserve"> ..............................................................................</w:t>
+      </w:r>
+      <w:r>
+        <w:t xml:space="preserve"> 3</w:t>
       </w:r>
     </w:p>
     <w:p>
@@ -623,16 +692,10 @@
         </w:numPr>
       </w:pPr>
       <w:r>
-        <w:t>Calcular média final</w:t>
-      </w:r>
-      <w:r>
-        <w:t xml:space="preserve"> </w:t>
-      </w:r>
-      <w:r>
-        <w:t>...........................................</w:t>
-      </w:r>
-      <w:r>
-        <w:t>...................................</w:t>
+        <w:t>Verificar faltas</w:t>
+      </w:r>
+      <w:r>
+        <w:t xml:space="preserve"> .......................................................................................</w:t>
       </w:r>
       <w:r>
         <w:t xml:space="preserve"> 3</w:t>
@@ -647,16 +710,10 @@
         </w:numPr>
       </w:pPr>
       <w:r>
-        <w:t>Verificar faltas</w:t>
-      </w:r>
-      <w:r>
-        <w:t xml:space="preserve"> </w:t>
-      </w:r>
-      <w:r>
-        <w:t>...........................................................................</w:t>
-      </w:r>
-      <w:r>
-        <w:t>............</w:t>
+        <w:t>Exibir resultado final do aluno</w:t>
+      </w:r>
+      <w:r>
+        <w:t xml:space="preserve"> ..............................................................</w:t>
       </w:r>
       <w:r>
         <w:t xml:space="preserve"> 3</w:t>
@@ -671,40 +728,10 @@
         </w:numPr>
       </w:pPr>
       <w:r>
-        <w:t>Exibir resultado final do aluno</w:t>
-      </w:r>
-      <w:r>
-        <w:t xml:space="preserve"> </w:t>
-      </w:r>
-      <w:r>
-        <w:t>...........................................</w:t>
-      </w:r>
-      <w:r>
-        <w:t>...................</w:t>
-      </w:r>
-      <w:r>
-        <w:t xml:space="preserve"> 3</w:t>
-      </w:r>
-    </w:p>
-    <w:p>
-      <w:pPr>
-        <w:pStyle w:val="PargrafodaLista"/>
-        <w:numPr>
-          <w:ilvl w:val="2"/>
-          <w:numId w:val="7"/>
-        </w:numPr>
-      </w:pPr>
-      <w:r>
         <w:t>Gerar relatório</w:t>
       </w:r>
       <w:r>
-        <w:t xml:space="preserve"> </w:t>
-      </w:r>
-      <w:r>
-        <w:t>...........................................................................</w:t>
-      </w:r>
-      <w:r>
-        <w:t>...........</w:t>
+        <w:t xml:space="preserve"> ......................................................................................</w:t>
       </w:r>
       <w:r>
         <w:t xml:space="preserve"> 3</w:t>
@@ -722,16 +749,34 @@
         <w:t>Requisitos de qualidade</w:t>
       </w:r>
       <w:r>
-        <w:t xml:space="preserve"> </w:t>
-      </w:r>
-      <w:r>
-        <w:t>...........................................................................</w:t>
+        <w:t xml:space="preserve"> ...........................................................................................</w:t>
+      </w:r>
+      <w:r>
+        <w:t xml:space="preserve"> 4</w:t>
+      </w:r>
+    </w:p>
+    <w:p>
+      <w:pPr>
+        <w:pStyle w:val="PargrafodaLista"/>
+        <w:numPr>
+          <w:ilvl w:val="2"/>
+          <w:numId w:val="7"/>
+        </w:numPr>
+      </w:pPr>
+      <w:r>
+        <w:t xml:space="preserve">Portabilidade </w:t>
+      </w:r>
+      <w:r>
+        <w:t>................................................</w:t>
+      </w:r>
+      <w:r>
+        <w:t>.</w:t>
       </w:r>
       <w:r>
         <w:t>................</w:t>
       </w:r>
       <w:r>
-        <w:t xml:space="preserve"> 3</w:t>
+        <w:t>........................ 4</w:t>
       </w:r>
     </w:p>
     <w:p>
@@ -743,19 +788,13 @@
         </w:numPr>
       </w:pPr>
       <w:r>
-        <w:t>Sistema Operacional</w:t>
-      </w:r>
-      <w:r>
-        <w:t xml:space="preserve"> </w:t>
-      </w:r>
-      <w:r>
-        <w:t>...........................................................................</w:t>
-      </w:r>
-      <w:r>
-        <w:t>..</w:t>
-      </w:r>
-      <w:r>
-        <w:t xml:space="preserve"> 3</w:t>
+        <w:t xml:space="preserve">Interface Intuitiva </w:t>
+      </w:r>
+      <w:r>
+        <w:t>................................................</w:t>
+      </w:r>
+      <w:r>
+        <w:t>.................................. 4</w:t>
       </w:r>
     </w:p>
     <w:p>
@@ -767,19 +806,13 @@
         </w:numPr>
       </w:pPr>
       <w:r>
-        <w:t>Prazo máximo de entrega</w:t>
-      </w:r>
-      <w:r>
-        <w:t xml:space="preserve"> </w:t>
-      </w:r>
-      <w:r>
-        <w:t>...........................................</w:t>
-      </w:r>
-      <w:r>
-        <w:t>..........................</w:t>
-      </w:r>
-      <w:r>
-        <w:t xml:space="preserve"> 3</w:t>
+        <w:t xml:space="preserve">Facilidade de Manutenção </w:t>
+      </w:r>
+      <w:r>
+        <w:t>................................................</w:t>
+      </w:r>
+      <w:r>
+        <w:t>.................... 4</w:t>
       </w:r>
     </w:p>
     <w:p>
@@ -791,19 +824,25 @@
         </w:numPr>
       </w:pPr>
       <w:r>
-        <w:t>Orçamento</w:t>
-      </w:r>
-      <w:r>
-        <w:t xml:space="preserve"> </w:t>
-      </w:r>
-      <w:r>
-        <w:t>...........................................................................</w:t>
-      </w:r>
-      <w:r>
-        <w:t>.................</w:t>
-      </w:r>
-      <w:r>
-        <w:t xml:space="preserve"> 3</w:t>
+        <w:t xml:space="preserve">Clareza </w:t>
+      </w:r>
+      <w:r>
+        <w:t>................................................</w:t>
+      </w:r>
+      <w:r>
+        <w:t>.</w:t>
+      </w:r>
+      <w:r>
+        <w:t>...............................................</w:t>
+      </w:r>
+      <w:r>
+        <w:t>.</w:t>
+      </w:r>
+      <w:r>
+        <w:t>.</w:t>
+      </w:r>
+      <w:r>
+        <w:t xml:space="preserve"> 4</w:t>
       </w:r>
     </w:p>
     <w:p>
@@ -818,19 +857,13 @@
         <w:t>APÊNDICES</w:t>
       </w:r>
       <w:r>
-        <w:t xml:space="preserve"> </w:t>
-      </w:r>
-      <w:r>
-        <w:t>...........................................................................</w:t>
-      </w:r>
-      <w:r>
-        <w:t xml:space="preserve"> </w:t>
-      </w:r>
-      <w:r>
-        <w:t>...........................................</w:t>
-      </w:r>
-      <w:r>
-        <w:t>.....</w:t>
+        <w:t xml:space="preserve"> ..........................................................................</w:t>
+      </w:r>
+      <w:r>
+        <w:t>.</w:t>
+      </w:r>
+      <w:r>
+        <w:t>.................................................</w:t>
       </w:r>
       <w:r>
         <w:t xml:space="preserve"> 4</w:t>
@@ -848,13 +881,7 @@
         <w:t>Modelos</w:t>
       </w:r>
       <w:r>
-        <w:t xml:space="preserve"> </w:t>
-      </w:r>
-      <w:r>
-        <w:t>...........................................................................</w:t>
-      </w:r>
-      <w:r>
-        <w:t>........................................</w:t>
+        <w:t xml:space="preserve"> ...................................................................................................................</w:t>
       </w:r>
       <w:r>
         <w:t xml:space="preserve"> 4</w:t>
@@ -872,13 +899,7 @@
         <w:t>Caso de uso</w:t>
       </w:r>
       <w:r>
-        <w:t xml:space="preserve"> </w:t>
-      </w:r>
-      <w:r>
-        <w:t>...........................................................................</w:t>
-      </w:r>
-      <w:r>
-        <w:t>................</w:t>
+        <w:t xml:space="preserve"> ...........................................................................................</w:t>
       </w:r>
       <w:r>
         <w:t xml:space="preserve"> 4</w:t>
@@ -896,16 +917,10 @@
         <w:t>Caso de uso</w:t>
       </w:r>
       <w:r>
-        <w:t xml:space="preserve"> </w:t>
-      </w:r>
-      <w:r>
-        <w:t>...........................................................................</w:t>
-      </w:r>
-      <w:r>
-        <w:t>................</w:t>
-      </w:r>
-      <w:r>
-        <w:t xml:space="preserve"> 4</w:t>
+        <w:t xml:space="preserve"> ...........................................................................................</w:t>
+      </w:r>
+      <w:r>
+        <w:t xml:space="preserve"> 5</w:t>
       </w:r>
     </w:p>
     <w:p>
@@ -920,13 +935,7 @@
         <w:t>Caso de uso</w:t>
       </w:r>
       <w:r>
-        <w:t xml:space="preserve"> </w:t>
-      </w:r>
-      <w:r>
-        <w:t>...........................................................................</w:t>
-      </w:r>
-      <w:r>
-        <w:t>................</w:t>
+        <w:t xml:space="preserve"> ...........................................................................................</w:t>
       </w:r>
       <w:r>
         <w:t xml:space="preserve"> 5</w:t>
@@ -944,13 +953,7 @@
         <w:t>Caso de uso</w:t>
       </w:r>
       <w:r>
-        <w:t xml:space="preserve"> </w:t>
-      </w:r>
-      <w:r>
-        <w:t>...........................................................................</w:t>
-      </w:r>
-      <w:r>
-        <w:t>................</w:t>
+        <w:t xml:space="preserve"> ...........................................................................................</w:t>
       </w:r>
       <w:r>
         <w:t xml:space="preserve"> 6</w:t>
@@ -968,16 +971,10 @@
         <w:t>Caso de uso</w:t>
       </w:r>
       <w:r>
-        <w:t xml:space="preserve"> </w:t>
-      </w:r>
-      <w:r>
-        <w:t>...........................................................................</w:t>
-      </w:r>
-      <w:r>
-        <w:t>................</w:t>
-      </w:r>
-      <w:r>
-        <w:t xml:space="preserve"> 6</w:t>
+        <w:t xml:space="preserve"> ...........................................................................................</w:t>
+      </w:r>
+      <w:r>
+        <w:t xml:space="preserve"> 7</w:t>
       </w:r>
     </w:p>
     <w:p>
@@ -992,13 +989,7 @@
         <w:t>Diagrama de caso de uso</w:t>
       </w:r>
       <w:r>
-        <w:t xml:space="preserve"> </w:t>
-      </w:r>
-      <w:r>
-        <w:t>...........................................</w:t>
-      </w:r>
-      <w:r>
-        <w:t>...........................</w:t>
+        <w:t xml:space="preserve"> ......................................................................</w:t>
       </w:r>
       <w:r>
         <w:t xml:space="preserve"> 7</w:t>
@@ -1016,13 +1007,7 @@
         <w:t>Diagrama de fluxo de dados</w:t>
       </w:r>
       <w:r>
-        <w:t xml:space="preserve"> </w:t>
-      </w:r>
-      <w:r>
-        <w:t>...........................................</w:t>
-      </w:r>
-      <w:r>
-        <w:t>......................</w:t>
+        <w:t xml:space="preserve"> .................................................................</w:t>
       </w:r>
       <w:r>
         <w:t xml:space="preserve"> 8</w:t>
@@ -1193,12 +1178,90 @@
     <w:p>
       <w:pPr>
         <w:pStyle w:val="PargrafodaLista"/>
-        <w:spacing w:line="240" w:lineRule="auto"/>
-        <w:ind w:left="708" w:firstLine="708"/>
-      </w:pPr>
-      <w:r>
-        <w:t>Para cada aluno, é necessário haver notas de pelo menos duas provas, do trabalho e, em caso de necessidade, do exame. Além disso, e necessário ter a contagem de faltas do aluno.</w:t>
-      </w:r>
+        <w:ind w:left="360"/>
+      </w:pPr>
+      <w:r>
+        <w:tab/>
+      </w:r>
+      <w:r>
+        <w:tab/>
+      </w:r>
+      <w:r>
+        <w:rPr>
+          <w:b/>
+        </w:rPr>
+        <w:t>2</w:t>
+      </w:r>
+      <w:r>
+        <w:rPr>
+          <w:b/>
+        </w:rPr>
+        <w:t>.2.1 Sistema Operacional:</w:t>
+      </w:r>
+      <w:r>
+        <w:t xml:space="preserve"> Windows ou Ubuntu</w:t>
+      </w:r>
+    </w:p>
+    <w:p>
+      <w:pPr>
+        <w:pStyle w:val="PargrafodaLista"/>
+        <w:ind w:left="360"/>
+      </w:pPr>
+      <w:r>
+        <w:tab/>
+      </w:r>
+      <w:r>
+        <w:tab/>
+      </w:r>
+      <w:r>
+        <w:rPr>
+          <w:b/>
+        </w:rPr>
+        <w:t>2</w:t>
+      </w:r>
+      <w:r>
+        <w:rPr>
+          <w:b/>
+        </w:rPr>
+        <w:t>.2.2 Prazo máximo de entrega:</w:t>
+      </w:r>
+      <w:r>
+        <w:t xml:space="preserve"> 10/06/2016</w:t>
+      </w:r>
+    </w:p>
+    <w:p>
+      <w:pPr>
+        <w:pStyle w:val="PargrafodaLista"/>
+        <w:ind w:left="360"/>
+      </w:pPr>
+      <w:r>
+        <w:tab/>
+      </w:r>
+      <w:r>
+        <w:tab/>
+      </w:r>
+      <w:r>
+        <w:rPr>
+          <w:b/>
+        </w:rPr>
+        <w:t>2</w:t>
+      </w:r>
+      <w:r>
+        <w:rPr>
+          <w:b/>
+        </w:rPr>
+        <w:t>.2.3 Orçamento:</w:t>
+      </w:r>
+      <w:r>
+        <w:t xml:space="preserve"> R$3000,00</w:t>
+      </w:r>
+    </w:p>
+    <w:p>
+      <w:pPr>
+        <w:pStyle w:val="PargrafodaLista"/>
+        <w:spacing w:line="240" w:lineRule="auto"/>
+        <w:ind w:left="708"/>
+      </w:pPr>
       <w:r>
         <w:br/>
       </w:r>
@@ -1268,19 +1331,11 @@
         </w:rPr>
         <w:tab/>
       </w:r>
-      <w:proofErr w:type="gramStart"/>
-      <w:r>
-        <w:rPr>
-          <w:b/>
-        </w:rPr>
-        <w:t>3.1.1 Obter</w:t>
-      </w:r>
-      <w:proofErr w:type="gramEnd"/>
-      <w:r>
-        <w:rPr>
-          <w:b/>
-        </w:rPr>
-        <w:t xml:space="preserve"> dados do aluno</w:t>
+      <w:r>
+        <w:rPr>
+          <w:b/>
+        </w:rPr>
+        <w:t>3.1.1 Obter dados do aluno</w:t>
       </w:r>
       <w:r>
         <w:br/>
@@ -1319,19 +1374,11 @@
         </w:rPr>
         <w:tab/>
       </w:r>
-      <w:proofErr w:type="gramStart"/>
-      <w:r>
-        <w:rPr>
-          <w:b/>
-        </w:rPr>
-        <w:t>3.1.2 Calcular</w:t>
-      </w:r>
-      <w:proofErr w:type="gramEnd"/>
-      <w:r>
-        <w:rPr>
-          <w:b/>
-        </w:rPr>
-        <w:t xml:space="preserve"> média final</w:t>
+      <w:r>
+        <w:rPr>
+          <w:b/>
+        </w:rPr>
+        <w:t>3.1.2 Calcular média final</w:t>
       </w:r>
     </w:p>
     <w:p>
@@ -1373,19 +1420,11 @@
         </w:rPr>
         <w:tab/>
       </w:r>
-      <w:proofErr w:type="gramStart"/>
-      <w:r>
-        <w:rPr>
-          <w:b/>
-        </w:rPr>
-        <w:t>3.1.3 Verificar</w:t>
-      </w:r>
-      <w:proofErr w:type="gramEnd"/>
-      <w:r>
-        <w:rPr>
-          <w:b/>
-        </w:rPr>
-        <w:t xml:space="preserve"> faltas</w:t>
+      <w:r>
+        <w:rPr>
+          <w:b/>
+        </w:rPr>
+        <w:t>3.1.3 Verificar faltas</w:t>
       </w:r>
     </w:p>
     <w:p>
@@ -1430,19 +1469,11 @@
         </w:rPr>
         <w:tab/>
       </w:r>
-      <w:proofErr w:type="gramStart"/>
-      <w:r>
-        <w:rPr>
-          <w:b/>
-        </w:rPr>
-        <w:t>3.1.4 Exibir</w:t>
-      </w:r>
-      <w:proofErr w:type="gramEnd"/>
-      <w:r>
-        <w:rPr>
-          <w:b/>
-        </w:rPr>
-        <w:t xml:space="preserve"> resultado final do aluno</w:t>
+      <w:r>
+        <w:rPr>
+          <w:b/>
+        </w:rPr>
+        <w:t>3.1.4 Exibir resultado final do aluno</w:t>
       </w:r>
     </w:p>
     <w:p>
@@ -1487,19 +1518,11 @@
         </w:rPr>
         <w:tab/>
       </w:r>
-      <w:proofErr w:type="gramStart"/>
-      <w:r>
-        <w:rPr>
-          <w:b/>
-        </w:rPr>
-        <w:t>3.1.5 Gerar</w:t>
-      </w:r>
-      <w:proofErr w:type="gramEnd"/>
-      <w:r>
-        <w:rPr>
-          <w:b/>
-        </w:rPr>
-        <w:t xml:space="preserve"> relatório</w:t>
+      <w:r>
+        <w:rPr>
+          <w:b/>
+        </w:rPr>
+        <w:t>3.1.5 Gerar relatório</w:t>
       </w:r>
     </w:p>
     <w:p>
@@ -1516,14 +1539,8 @@
       </w:r>
     </w:p>
     <w:p>
-      <w:pPr>
-        <w:ind w:firstLine="708"/>
-      </w:pPr>
-      <w:r>
-        <w:rPr>
-          <w:b/>
-        </w:rPr>
-        <w:t>3.2 REQUISITOS DE QUALIDADE</w:t>
+      <w:r>
+        <w:br w:type="page"/>
       </w:r>
     </w:p>
     <w:p>
@@ -1531,68 +1548,177 @@
         <w:pStyle w:val="PargrafodaLista"/>
         <w:ind w:left="360"/>
       </w:pPr>
-      <w:r>
-        <w:tab/>
-      </w:r>
-      <w:r>
-        <w:tab/>
-      </w:r>
-      <w:r>
-        <w:rPr>
-          <w:b/>
-        </w:rPr>
-        <w:t>3.2.1 Sistema Operacional:</w:t>
-      </w:r>
-      <w:r>
-        <w:t xml:space="preserve"> Windows ou </w:t>
-      </w:r>
-      <w:proofErr w:type="spellStart"/>
-      <w:r>
-        <w:t>Ubuntu</w:t>
-      </w:r>
-      <w:proofErr w:type="spellEnd"/>
-    </w:p>
-    <w:p>
-      <w:pPr>
-        <w:pStyle w:val="PargrafodaLista"/>
-        <w:ind w:left="360"/>
-      </w:pPr>
-      <w:r>
-        <w:tab/>
-      </w:r>
-      <w:r>
-        <w:tab/>
-      </w:r>
-      <w:r>
-        <w:rPr>
-          <w:b/>
-        </w:rPr>
-        <w:t>3.2.2 Prazo máximo de entrega:</w:t>
-      </w:r>
-      <w:r>
-        <w:t xml:space="preserve"> 10/06/2016</w:t>
-      </w:r>
-    </w:p>
-    <w:p>
-      <w:pPr>
-        <w:pStyle w:val="PargrafodaLista"/>
-        <w:ind w:left="360"/>
-      </w:pPr>
-      <w:r>
-        <w:tab/>
-      </w:r>
-      <w:r>
-        <w:tab/>
-      </w:r>
-      <w:r>
-        <w:rPr>
-          <w:b/>
-        </w:rPr>
-        <w:t>3.2.3 Orçamento:</w:t>
-      </w:r>
-      <w:r>
-        <w:t xml:space="preserve"> R$3000,00</w:t>
-      </w:r>
+    </w:p>
+    <w:p>
+      <w:pPr>
+        <w:pStyle w:val="PargrafodaLista"/>
+        <w:numPr>
+          <w:ilvl w:val="1"/>
+          <w:numId w:val="6"/>
+        </w:numPr>
+        <w:rPr>
+          <w:b/>
+        </w:rPr>
+      </w:pPr>
+      <w:r>
+        <w:rPr>
+          <w:b/>
+        </w:rPr>
+        <w:t>REQUISITOS DE QUALIDADE</w:t>
+      </w:r>
+    </w:p>
+    <w:p>
+      <w:pPr>
+        <w:pStyle w:val="PargrafodaLista"/>
+        <w:ind w:left="1416"/>
+        <w:rPr>
+          <w:b/>
+        </w:rPr>
+      </w:pPr>
+    </w:p>
+    <w:p>
+      <w:pPr>
+        <w:pStyle w:val="PargrafodaLista"/>
+        <w:ind w:left="1416"/>
+        <w:rPr>
+          <w:b/>
+        </w:rPr>
+      </w:pPr>
+      <w:r>
+        <w:rPr>
+          <w:b/>
+        </w:rPr>
+        <w:t>3.2.1 Portabilidade</w:t>
+      </w:r>
+    </w:p>
+    <w:p>
+      <w:pPr>
+        <w:pStyle w:val="PargrafodaLista"/>
+        <w:ind w:left="1416"/>
+      </w:pPr>
+      <w:r>
+        <w:t xml:space="preserve">O sistema deve ser leve, </w:t>
+      </w:r>
+      <w:r>
+        <w:t>de maneira que facilite a sua</w:t>
+      </w:r>
+      <w:r>
+        <w:t xml:space="preserve"> instalação na máquina do usuário e n</w:t>
+      </w:r>
+      <w:r>
+        <w:t>ão sobrecarregue</w:t>
+      </w:r>
+      <w:r>
+        <w:t xml:space="preserve"> o respectivo sistema operacional</w:t>
+      </w:r>
+      <w:r>
+        <w:t>.</w:t>
+      </w:r>
+    </w:p>
+    <w:p>
+      <w:pPr>
+        <w:pStyle w:val="PargrafodaLista"/>
+        <w:ind w:left="1416"/>
+        <w:rPr>
+          <w:b/>
+        </w:rPr>
+      </w:pPr>
+    </w:p>
+    <w:p>
+      <w:pPr>
+        <w:pStyle w:val="PargrafodaLista"/>
+        <w:ind w:left="1416"/>
+        <w:rPr>
+          <w:b/>
+        </w:rPr>
+      </w:pPr>
+      <w:r>
+        <w:rPr>
+          <w:b/>
+        </w:rPr>
+        <w:t>3.2.2 Interface Intuitiva</w:t>
+      </w:r>
+    </w:p>
+    <w:p>
+      <w:pPr>
+        <w:pStyle w:val="PargrafodaLista"/>
+        <w:ind w:left="1416"/>
+      </w:pPr>
+      <w:r>
+        <w:t>A usabilidade do sistema deve ser de fácil entendimento para o usuário, a fim de que ele seja utilizado de maneira mais eficaz.</w:t>
+      </w:r>
+    </w:p>
+    <w:p>
+      <w:pPr>
+        <w:pStyle w:val="PargrafodaLista"/>
+        <w:ind w:left="1416"/>
+        <w:rPr>
+          <w:b/>
+        </w:rPr>
+      </w:pPr>
+    </w:p>
+    <w:p>
+      <w:pPr>
+        <w:pStyle w:val="PargrafodaLista"/>
+        <w:ind w:left="1416"/>
+        <w:rPr>
+          <w:b/>
+        </w:rPr>
+      </w:pPr>
+      <w:r>
+        <w:rPr>
+          <w:b/>
+        </w:rPr>
+        <w:t>3.2.3 Facilidade de Manutenção</w:t>
+      </w:r>
+    </w:p>
+    <w:p>
+      <w:pPr>
+        <w:pStyle w:val="PargrafodaLista"/>
+        <w:ind w:left="1416"/>
+      </w:pPr>
+      <w:r>
+        <w:t>Em caso de problemas durante a utilização, o sistema deve permitir que a manutenção seja feita do modo mais simples possível.</w:t>
+      </w:r>
+    </w:p>
+    <w:p>
+      <w:pPr>
+        <w:pStyle w:val="PargrafodaLista"/>
+        <w:ind w:left="1416"/>
+        <w:rPr>
+          <w:b/>
+        </w:rPr>
+      </w:pPr>
+    </w:p>
+    <w:p>
+      <w:pPr>
+        <w:pStyle w:val="PargrafodaLista"/>
+        <w:ind w:left="1416"/>
+        <w:rPr>
+          <w:b/>
+        </w:rPr>
+      </w:pPr>
+      <w:r>
+        <w:rPr>
+          <w:b/>
+        </w:rPr>
+        <w:t>3.2.4 Clareza</w:t>
+      </w:r>
+    </w:p>
+    <w:p>
+      <w:pPr>
+        <w:pStyle w:val="PargrafodaLista"/>
+        <w:ind w:left="1416"/>
+      </w:pPr>
+      <w:r>
+        <w:t>O sistema deve exibir seus resultados de forma clara e objetiva, facilitando o entendimento do usuário.</w:t>
+      </w:r>
+    </w:p>
+    <w:p>
+      <w:pPr>
+        <w:pStyle w:val="PargrafodaLista"/>
+        <w:ind w:left="1416"/>
+      </w:pPr>
     </w:p>
     <w:p>
       <w:pPr>
@@ -1610,8 +1736,287 @@
         <w:rPr>
           <w:b/>
         </w:rPr>
+        <w:t>APÊNDICES</w:t>
+      </w:r>
+    </w:p>
+    <w:p>
+      <w:pPr>
+        <w:pStyle w:val="PargrafodaLista"/>
+        <w:spacing w:line="240" w:lineRule="auto"/>
+        <w:ind w:left="708"/>
+        <w:rPr>
+          <w:b/>
+        </w:rPr>
+      </w:pPr>
+      <w:r>
+        <w:rPr>
+          <w:b/>
+        </w:rPr>
+        <w:t>4.1 MODELOS</w:t>
+      </w:r>
+    </w:p>
+    <w:p>
+      <w:pPr>
+        <w:spacing w:line="240" w:lineRule="auto"/>
+        <w:ind w:left="708" w:firstLine="708"/>
+        <w:rPr>
+          <w:b/>
+        </w:rPr>
+      </w:pPr>
+      <w:r>
+        <w:rPr>
+          <w:b/>
+        </w:rPr>
+        <w:t xml:space="preserve">4.1.1 </w:t>
+      </w:r>
+      <w:r>
+        <w:rPr>
+          <w:b/>
+        </w:rPr>
+        <w:t>Caso de uso</w:t>
+      </w:r>
+    </w:p>
+    <w:p>
+      <w:pPr>
+        <w:pStyle w:val="PargrafodaLista"/>
+        <w:numPr>
+          <w:ilvl w:val="2"/>
+          <w:numId w:val="1"/>
+        </w:numPr>
+        <w:spacing w:line="240" w:lineRule="auto"/>
+      </w:pPr>
+      <w:r>
+        <w:t>IDENTIFICADOR</w:t>
+      </w:r>
+      <w:r>
+        <w:br/>
+        <w:t>1</w:t>
+      </w:r>
+    </w:p>
+    <w:p>
+      <w:pPr>
+        <w:pStyle w:val="PargrafodaLista"/>
+        <w:numPr>
+          <w:ilvl w:val="2"/>
+          <w:numId w:val="1"/>
+        </w:numPr>
+        <w:spacing w:line="240" w:lineRule="auto"/>
+      </w:pPr>
+      <w:r>
+        <w:t>NOME</w:t>
+      </w:r>
+      <w:r>
+        <w:br/>
+        <w:t>Exibir resultado do aluno</w:t>
+      </w:r>
+    </w:p>
+    <w:p>
+      <w:pPr>
+        <w:pStyle w:val="PargrafodaLista"/>
+        <w:numPr>
+          <w:ilvl w:val="2"/>
+          <w:numId w:val="1"/>
+        </w:numPr>
+        <w:spacing w:line="240" w:lineRule="auto"/>
+      </w:pPr>
+      <w:r>
+        <w:t>AUTORES</w:t>
+      </w:r>
+      <w:r>
+        <w:br/>
+        <w:t>Luís Ricardo Ferraz</w:t>
+      </w:r>
+    </w:p>
+    <w:p>
+      <w:pPr>
+        <w:pStyle w:val="PargrafodaLista"/>
+        <w:numPr>
+          <w:ilvl w:val="2"/>
+          <w:numId w:val="1"/>
+        </w:numPr>
+        <w:spacing w:line="240" w:lineRule="auto"/>
+      </w:pPr>
+      <w:r>
+        <w:t>PRIORIDADE</w:t>
+      </w:r>
+      <w:r>
+        <w:br/>
+        <w:t>Alta</w:t>
+      </w:r>
+    </w:p>
+    <w:p>
+      <w:pPr>
+        <w:pStyle w:val="PargrafodaLista"/>
+        <w:numPr>
+          <w:ilvl w:val="2"/>
+          <w:numId w:val="1"/>
+        </w:numPr>
+        <w:spacing w:line="240" w:lineRule="auto"/>
+      </w:pPr>
+      <w:r>
+        <w:t>CRITICALIDADE</w:t>
+      </w:r>
+      <w:r>
+        <w:br/>
+        <w:t>Muito crítico</w:t>
+      </w:r>
+    </w:p>
+    <w:p>
+      <w:pPr>
+        <w:pStyle w:val="PargrafodaLista"/>
+        <w:numPr>
+          <w:ilvl w:val="2"/>
+          <w:numId w:val="1"/>
+        </w:numPr>
+        <w:spacing w:line="240" w:lineRule="auto"/>
+      </w:pPr>
+      <w:r>
+        <w:t>FONTE</w:t>
+      </w:r>
+      <w:r>
+        <w:br/>
+        <w:t>Cliente: Ana (requisito consciente)</w:t>
+      </w:r>
+    </w:p>
+    <w:p>
+      <w:pPr>
+        <w:pStyle w:val="PargrafodaLista"/>
+        <w:numPr>
+          <w:ilvl w:val="2"/>
+          <w:numId w:val="1"/>
+        </w:numPr>
+        <w:spacing w:line="240" w:lineRule="auto"/>
+      </w:pPr>
+      <w:r>
+        <w:t>RESPONSÁVEL</w:t>
+      </w:r>
+      <w:r>
+        <w:br/>
+        <w:t>Luís Ricardo Ferraz</w:t>
+      </w:r>
+    </w:p>
+    <w:p>
+      <w:pPr>
+        <w:pStyle w:val="PargrafodaLista"/>
+        <w:numPr>
+          <w:ilvl w:val="2"/>
+          <w:numId w:val="1"/>
+        </w:numPr>
+        <w:spacing w:line="240" w:lineRule="auto"/>
+      </w:pPr>
+      <w:r>
+        <w:t>DESCRIÇÃO</w:t>
+      </w:r>
+      <w:r>
+        <w:br/>
+        <w:t>O sistema deve exibir ao usuário a aprovação ou a reprovação do aluno, indicando o devido motivo.</w:t>
+      </w:r>
+    </w:p>
+    <w:p>
+      <w:pPr>
+        <w:pStyle w:val="PargrafodaLista"/>
+        <w:numPr>
+          <w:ilvl w:val="2"/>
+          <w:numId w:val="1"/>
+        </w:numPr>
+        <w:spacing w:line="240" w:lineRule="auto"/>
+      </w:pPr>
+      <w:r>
+        <w:t>TRIGGER (ator ou caso de uso que dispara ele)</w:t>
+      </w:r>
+      <w:r>
+        <w:br/>
+        <w:t>“Calcular media” e “Verificar faltas”</w:t>
+      </w:r>
+    </w:p>
+    <w:p>
+      <w:pPr>
+        <w:pStyle w:val="PargrafodaLista"/>
+        <w:numPr>
+          <w:ilvl w:val="2"/>
+          <w:numId w:val="1"/>
+        </w:numPr>
+        <w:spacing w:line="240" w:lineRule="auto"/>
+      </w:pPr>
+      <w:r>
+        <w:t>ATORES</w:t>
+      </w:r>
+      <w:r>
+        <w:br/>
+      </w:r>
+      <w:r>
+        <w:t>Usuário</w:t>
+      </w:r>
+    </w:p>
+    <w:p>
+      <w:pPr>
+        <w:pStyle w:val="PargrafodaLista"/>
+        <w:numPr>
+          <w:ilvl w:val="2"/>
+          <w:numId w:val="1"/>
+        </w:numPr>
+        <w:spacing w:line="240" w:lineRule="auto"/>
+      </w:pPr>
+      <w:r>
+        <w:t>PRÉ-CONDIÇÕES</w:t>
+      </w:r>
+      <w:r>
+        <w:br/>
+        <w:t>Calcular média final do aluno e verificar suas faltas</w:t>
+      </w:r>
+    </w:p>
+    <w:p>
+      <w:pPr>
+        <w:pStyle w:val="PargrafodaLista"/>
+        <w:numPr>
+          <w:ilvl w:val="2"/>
+          <w:numId w:val="1"/>
+        </w:numPr>
+        <w:spacing w:line="240" w:lineRule="auto"/>
+      </w:pPr>
+      <w:r>
+        <w:t>RESULTADO</w:t>
+      </w:r>
+      <w:r>
+        <w:br/>
+        <w:t>Exibição da aprovação ou reprovação do aluno</w:t>
+      </w:r>
+    </w:p>
+    <w:p>
+      <w:pPr>
+        <w:pStyle w:val="PargrafodaLista"/>
+        <w:numPr>
+          <w:ilvl w:val="2"/>
+          <w:numId w:val="1"/>
+        </w:numPr>
+        <w:spacing w:line="240" w:lineRule="auto"/>
+      </w:pPr>
+      <w:r>
+        <w:t>CENÁRIO PRINCIPAL (o que deve acontecer?)</w:t>
+      </w:r>
+      <w:r>
+        <w:br/>
+        <w:t>Exibir na tela o resultado do aluno</w:t>
+      </w:r>
+    </w:p>
+    <w:p>
+      <w:pPr>
+        <w:pStyle w:val="PargrafodaLista"/>
+        <w:numPr>
+          <w:ilvl w:val="2"/>
+          <w:numId w:val="1"/>
+        </w:numPr>
+        <w:spacing w:line="240" w:lineRule="auto"/>
+      </w:pPr>
+      <w:r>
         <w:lastRenderedPageBreak/>
-        <w:t>APÊNDICES</w:t>
+        <w:t>CENÁRIOS ALTERNATIVOS (o que fazer se o principal der erro?)</w:t>
+      </w:r>
+      <w:r>
+        <w:br/>
+      </w:r>
+      <w:r>
+        <w:t>Exibir mensagem de erro e verificar novamente o resultado</w:t>
       </w:r>
     </w:p>
     <w:p>
@@ -1619,16 +2024,14 @@
         <w:pStyle w:val="PargrafodaLista"/>
         <w:spacing w:line="240" w:lineRule="auto"/>
         <w:ind w:left="708"/>
-        <w:rPr>
-          <w:b/>
-        </w:rPr>
-      </w:pPr>
-      <w:r>
-        <w:rPr>
-          <w:b/>
-        </w:rPr>
-        <w:t>4.1 MODELOS</w:t>
-      </w:r>
+      </w:pPr>
+    </w:p>
+    <w:p>
+      <w:pPr>
+        <w:pStyle w:val="PargrafodaLista"/>
+        <w:spacing w:line="240" w:lineRule="auto"/>
+        <w:ind w:left="708"/>
+      </w:pPr>
     </w:p>
     <w:p>
       <w:pPr>
@@ -1642,7 +2045,7 @@
         <w:rPr>
           <w:b/>
         </w:rPr>
-        <w:t xml:space="preserve">4.1.1 </w:t>
+        <w:t xml:space="preserve">4.1.2 </w:t>
       </w:r>
       <w:r>
         <w:rPr>
@@ -1656,7 +2059,7 @@
         <w:pStyle w:val="PargrafodaLista"/>
         <w:numPr>
           <w:ilvl w:val="2"/>
-          <w:numId w:val="1"/>
+          <w:numId w:val="2"/>
         </w:numPr>
         <w:spacing w:line="240" w:lineRule="auto"/>
       </w:pPr>
@@ -1665,15 +2068,15 @@
       </w:r>
       <w:r>
         <w:br/>
-        <w:t>1</w:t>
-      </w:r>
-    </w:p>
-    <w:p>
-      <w:pPr>
-        <w:pStyle w:val="PargrafodaLista"/>
-        <w:numPr>
-          <w:ilvl w:val="2"/>
-          <w:numId w:val="1"/>
+        <w:t>2</w:t>
+      </w:r>
+    </w:p>
+    <w:p>
+      <w:pPr>
+        <w:pStyle w:val="PargrafodaLista"/>
+        <w:numPr>
+          <w:ilvl w:val="2"/>
+          <w:numId w:val="2"/>
         </w:numPr>
         <w:spacing w:line="240" w:lineRule="auto"/>
       </w:pPr>
@@ -1682,15 +2085,15 @@
       </w:r>
       <w:r>
         <w:br/>
-        <w:t>Exibir resultado do aluno</w:t>
-      </w:r>
-    </w:p>
-    <w:p>
-      <w:pPr>
-        <w:pStyle w:val="PargrafodaLista"/>
-        <w:numPr>
-          <w:ilvl w:val="2"/>
-          <w:numId w:val="1"/>
+        <w:t>Calcular media</w:t>
+      </w:r>
+    </w:p>
+    <w:p>
+      <w:pPr>
+        <w:pStyle w:val="PargrafodaLista"/>
+        <w:numPr>
+          <w:ilvl w:val="2"/>
+          <w:numId w:val="2"/>
         </w:numPr>
         <w:spacing w:line="240" w:lineRule="auto"/>
       </w:pPr>
@@ -1707,7 +2110,7 @@
         <w:pStyle w:val="PargrafodaLista"/>
         <w:numPr>
           <w:ilvl w:val="2"/>
-          <w:numId w:val="1"/>
+          <w:numId w:val="2"/>
         </w:numPr>
         <w:spacing w:line="240" w:lineRule="auto"/>
       </w:pPr>
@@ -1724,7 +2127,7 @@
         <w:pStyle w:val="PargrafodaLista"/>
         <w:numPr>
           <w:ilvl w:val="2"/>
-          <w:numId w:val="1"/>
+          <w:numId w:val="2"/>
         </w:numPr>
         <w:spacing w:line="240" w:lineRule="auto"/>
       </w:pPr>
@@ -1741,7 +2144,7 @@
         <w:pStyle w:val="PargrafodaLista"/>
         <w:numPr>
           <w:ilvl w:val="2"/>
-          <w:numId w:val="1"/>
+          <w:numId w:val="2"/>
         </w:numPr>
         <w:spacing w:line="240" w:lineRule="auto"/>
       </w:pPr>
@@ -1758,7 +2161,7 @@
         <w:pStyle w:val="PargrafodaLista"/>
         <w:numPr>
           <w:ilvl w:val="2"/>
-          <w:numId w:val="1"/>
+          <w:numId w:val="2"/>
         </w:numPr>
         <w:spacing w:line="240" w:lineRule="auto"/>
       </w:pPr>
@@ -1775,7 +2178,7 @@
         <w:pStyle w:val="PargrafodaLista"/>
         <w:numPr>
           <w:ilvl w:val="2"/>
-          <w:numId w:val="1"/>
+          <w:numId w:val="2"/>
         </w:numPr>
         <w:spacing w:line="240" w:lineRule="auto"/>
       </w:pPr>
@@ -1784,15 +2187,15 @@
       </w:r>
       <w:r>
         <w:br/>
-        <w:t>O sistema deve exibir ao usuário a aprovação ou a reprovação do aluno, indicando o devido motivo.</w:t>
-      </w:r>
-    </w:p>
-    <w:p>
-      <w:pPr>
-        <w:pStyle w:val="PargrafodaLista"/>
-        <w:numPr>
-          <w:ilvl w:val="2"/>
-          <w:numId w:val="1"/>
+        <w:t>O sistema deve calcular a média final do aluno de acordo com as notas e pesos das provas, do trabalho e, quando necessário, do exame.</w:t>
+      </w:r>
+    </w:p>
+    <w:p>
+      <w:pPr>
+        <w:pStyle w:val="PargrafodaLista"/>
+        <w:numPr>
+          <w:ilvl w:val="2"/>
+          <w:numId w:val="2"/>
         </w:numPr>
         <w:spacing w:line="240" w:lineRule="auto"/>
       </w:pPr>
@@ -1801,15 +2204,15 @@
       </w:r>
       <w:r>
         <w:br/>
-        <w:t>“Calcular media” e “Verificar faltas”</w:t>
-      </w:r>
-    </w:p>
-    <w:p>
-      <w:pPr>
-        <w:pStyle w:val="PargrafodaLista"/>
-        <w:numPr>
-          <w:ilvl w:val="2"/>
-          <w:numId w:val="1"/>
+        <w:t>“Obter dados do aluno”</w:t>
+      </w:r>
+    </w:p>
+    <w:p>
+      <w:pPr>
+        <w:pStyle w:val="PargrafodaLista"/>
+        <w:numPr>
+          <w:ilvl w:val="2"/>
+          <w:numId w:val="2"/>
         </w:numPr>
         <w:spacing w:line="240" w:lineRule="auto"/>
       </w:pPr>
@@ -1828,7 +2231,7 @@
         <w:pStyle w:val="PargrafodaLista"/>
         <w:numPr>
           <w:ilvl w:val="2"/>
-          <w:numId w:val="1"/>
+          <w:numId w:val="2"/>
         </w:numPr>
         <w:spacing w:line="240" w:lineRule="auto"/>
       </w:pPr>
@@ -1837,15 +2240,15 @@
       </w:r>
       <w:r>
         <w:br/>
-        <w:t>Calcular média final do aluno e verificar suas faltas</w:t>
-      </w:r>
-    </w:p>
-    <w:p>
-      <w:pPr>
-        <w:pStyle w:val="PargrafodaLista"/>
-        <w:numPr>
-          <w:ilvl w:val="2"/>
-          <w:numId w:val="1"/>
+        <w:t>Obter as notas do aluno nas provas e no trabalho. Quando necessário, obter a nota do exame.</w:t>
+      </w:r>
+    </w:p>
+    <w:p>
+      <w:pPr>
+        <w:pStyle w:val="PargrafodaLista"/>
+        <w:numPr>
+          <w:ilvl w:val="2"/>
+          <w:numId w:val="2"/>
         </w:numPr>
         <w:spacing w:line="240" w:lineRule="auto"/>
       </w:pPr>
@@ -1854,15 +2257,15 @@
       </w:r>
       <w:r>
         <w:br/>
-        <w:t>Exibição da aprovação ou reprovação do aluno</w:t>
-      </w:r>
-    </w:p>
-    <w:p>
-      <w:pPr>
-        <w:pStyle w:val="PargrafodaLista"/>
-        <w:numPr>
-          <w:ilvl w:val="2"/>
-          <w:numId w:val="1"/>
+        <w:t>Média final do aluno</w:t>
+      </w:r>
+    </w:p>
+    <w:p>
+      <w:pPr>
+        <w:pStyle w:val="PargrafodaLista"/>
+        <w:numPr>
+          <w:ilvl w:val="2"/>
+          <w:numId w:val="2"/>
         </w:numPr>
         <w:spacing w:line="240" w:lineRule="auto"/>
       </w:pPr>
@@ -1871,15 +2274,15 @@
       </w:r>
       <w:r>
         <w:br/>
-        <w:t>Exibir na tela o resultado do aluno</w:t>
-      </w:r>
-    </w:p>
-    <w:p>
-      <w:pPr>
-        <w:pStyle w:val="PargrafodaLista"/>
-        <w:numPr>
-          <w:ilvl w:val="2"/>
-          <w:numId w:val="1"/>
+        <w:t>Gerar a média final do aluno para avaliar o resultado dele.</w:t>
+      </w:r>
+    </w:p>
+    <w:p>
+      <w:pPr>
+        <w:pStyle w:val="PargrafodaLista"/>
+        <w:numPr>
+          <w:ilvl w:val="2"/>
+          <w:numId w:val="2"/>
         </w:numPr>
         <w:spacing w:line="240" w:lineRule="auto"/>
       </w:pPr>
@@ -1890,36 +2293,36 @@
         <w:br/>
       </w:r>
       <w:r>
-        <w:t>Exibir mensagem de erro e verificar novamente o resultado</w:t>
-      </w:r>
-    </w:p>
-    <w:p>
-      <w:pPr>
-        <w:pStyle w:val="PargrafodaLista"/>
-        <w:spacing w:line="240" w:lineRule="auto"/>
-        <w:ind w:left="708"/>
-      </w:pPr>
-    </w:p>
-    <w:p>
-      <w:pPr>
-        <w:pStyle w:val="PargrafodaLista"/>
-        <w:spacing w:line="240" w:lineRule="auto"/>
-        <w:ind w:left="708"/>
-      </w:pPr>
-    </w:p>
-    <w:p>
-      <w:pPr>
-        <w:spacing w:line="240" w:lineRule="auto"/>
-        <w:ind w:left="708" w:firstLine="708"/>
-        <w:rPr>
-          <w:b/>
-        </w:rPr>
-      </w:pPr>
-      <w:r>
-        <w:rPr>
-          <w:b/>
-        </w:rPr>
-        <w:t xml:space="preserve">4.1.2 </w:t>
+        <w:t>Exibir mensagem de erro e recalcular a média final do aluno.</w:t>
+      </w:r>
+    </w:p>
+    <w:p>
+      <w:pPr>
+        <w:pStyle w:val="PargrafodaLista"/>
+        <w:spacing w:line="240" w:lineRule="auto"/>
+        <w:ind w:left="1597"/>
+      </w:pPr>
+    </w:p>
+    <w:p>
+      <w:pPr>
+        <w:pStyle w:val="PargrafodaLista"/>
+        <w:spacing w:line="240" w:lineRule="auto"/>
+        <w:ind w:left="1416"/>
+      </w:pPr>
+    </w:p>
+    <w:p>
+      <w:pPr>
+        <w:spacing w:line="240" w:lineRule="auto"/>
+        <w:ind w:left="1416"/>
+        <w:rPr>
+          <w:b/>
+        </w:rPr>
+      </w:pPr>
+      <w:r>
+        <w:rPr>
+          <w:b/>
+        </w:rPr>
+        <w:t xml:space="preserve">4.1.3 </w:t>
       </w:r>
       <w:r>
         <w:rPr>
@@ -1933,7 +2336,7 @@
         <w:pStyle w:val="PargrafodaLista"/>
         <w:numPr>
           <w:ilvl w:val="2"/>
-          <w:numId w:val="2"/>
+          <w:numId w:val="3"/>
         </w:numPr>
         <w:spacing w:line="240" w:lineRule="auto"/>
       </w:pPr>
@@ -1942,15 +2345,15 @@
       </w:r>
       <w:r>
         <w:br/>
-        <w:t>2</w:t>
-      </w:r>
-    </w:p>
-    <w:p>
-      <w:pPr>
-        <w:pStyle w:val="PargrafodaLista"/>
-        <w:numPr>
-          <w:ilvl w:val="2"/>
-          <w:numId w:val="2"/>
+        <w:t>3</w:t>
+      </w:r>
+    </w:p>
+    <w:p>
+      <w:pPr>
+        <w:pStyle w:val="PargrafodaLista"/>
+        <w:numPr>
+          <w:ilvl w:val="2"/>
+          <w:numId w:val="3"/>
         </w:numPr>
         <w:spacing w:line="240" w:lineRule="auto"/>
       </w:pPr>
@@ -1959,15 +2362,15 @@
       </w:r>
       <w:r>
         <w:br/>
-        <w:t>Calcular media</w:t>
-      </w:r>
-    </w:p>
-    <w:p>
-      <w:pPr>
-        <w:pStyle w:val="PargrafodaLista"/>
-        <w:numPr>
-          <w:ilvl w:val="2"/>
-          <w:numId w:val="2"/>
+        <w:t>Verificar faltas</w:t>
+      </w:r>
+    </w:p>
+    <w:p>
+      <w:pPr>
+        <w:pStyle w:val="PargrafodaLista"/>
+        <w:numPr>
+          <w:ilvl w:val="2"/>
+          <w:numId w:val="3"/>
         </w:numPr>
         <w:spacing w:line="240" w:lineRule="auto"/>
       </w:pPr>
@@ -1984,7 +2387,7 @@
         <w:pStyle w:val="PargrafodaLista"/>
         <w:numPr>
           <w:ilvl w:val="2"/>
-          <w:numId w:val="2"/>
+          <w:numId w:val="3"/>
         </w:numPr>
         <w:spacing w:line="240" w:lineRule="auto"/>
       </w:pPr>
@@ -2001,7 +2404,7 @@
         <w:pStyle w:val="PargrafodaLista"/>
         <w:numPr>
           <w:ilvl w:val="2"/>
-          <w:numId w:val="2"/>
+          <w:numId w:val="3"/>
         </w:numPr>
         <w:spacing w:line="240" w:lineRule="auto"/>
       </w:pPr>
@@ -2018,11 +2421,12 @@
         <w:pStyle w:val="PargrafodaLista"/>
         <w:numPr>
           <w:ilvl w:val="2"/>
-          <w:numId w:val="2"/>
-        </w:numPr>
-        <w:spacing w:line="240" w:lineRule="auto"/>
-      </w:pPr>
-      <w:r>
+          <w:numId w:val="3"/>
+        </w:numPr>
+        <w:spacing w:line="240" w:lineRule="auto"/>
+      </w:pPr>
+      <w:r>
+        <w:lastRenderedPageBreak/>
         <w:t>FONTE</w:t>
       </w:r>
       <w:r>
@@ -2035,7 +2439,7 @@
         <w:pStyle w:val="PargrafodaLista"/>
         <w:numPr>
           <w:ilvl w:val="2"/>
-          <w:numId w:val="2"/>
+          <w:numId w:val="3"/>
         </w:numPr>
         <w:spacing w:line="240" w:lineRule="auto"/>
       </w:pPr>
@@ -2052,25 +2456,24 @@
         <w:pStyle w:val="PargrafodaLista"/>
         <w:numPr>
           <w:ilvl w:val="2"/>
-          <w:numId w:val="2"/>
-        </w:numPr>
-        <w:spacing w:line="240" w:lineRule="auto"/>
-      </w:pPr>
-      <w:r>
-        <w:lastRenderedPageBreak/>
+          <w:numId w:val="3"/>
+        </w:numPr>
+        <w:spacing w:line="240" w:lineRule="auto"/>
+      </w:pPr>
+      <w:r>
         <w:t>DESCRIÇÃO</w:t>
       </w:r>
       <w:r>
         <w:br/>
-        <w:t>O sistema deve calcular a média final do aluno de acordo com as notas e pesos das provas, do trabalho e, quando necessário, do exame.</w:t>
-      </w:r>
-    </w:p>
-    <w:p>
-      <w:pPr>
-        <w:pStyle w:val="PargrafodaLista"/>
-        <w:numPr>
-          <w:ilvl w:val="2"/>
-          <w:numId w:val="2"/>
+        <w:t>O sistema deve verificar se o número de faltas do aluno implica na sua aprovação por presença ou na sua reprovação por falta.</w:t>
+      </w:r>
+    </w:p>
+    <w:p>
+      <w:pPr>
+        <w:pStyle w:val="PargrafodaLista"/>
+        <w:numPr>
+          <w:ilvl w:val="2"/>
+          <w:numId w:val="3"/>
         </w:numPr>
         <w:spacing w:line="240" w:lineRule="auto"/>
       </w:pPr>
@@ -2087,7 +2490,7 @@
         <w:pStyle w:val="PargrafodaLista"/>
         <w:numPr>
           <w:ilvl w:val="2"/>
-          <w:numId w:val="2"/>
+          <w:numId w:val="3"/>
         </w:numPr>
         <w:spacing w:line="240" w:lineRule="auto"/>
       </w:pPr>
@@ -2106,7 +2509,7 @@
         <w:pStyle w:val="PargrafodaLista"/>
         <w:numPr>
           <w:ilvl w:val="2"/>
-          <w:numId w:val="2"/>
+          <w:numId w:val="3"/>
         </w:numPr>
         <w:spacing w:line="240" w:lineRule="auto"/>
       </w:pPr>
@@ -2115,15 +2518,15 @@
       </w:r>
       <w:r>
         <w:br/>
-        <w:t>Obter as notas do aluno nas provas e no trabalho. Quando necessário, obter a nota do exame.</w:t>
-      </w:r>
-    </w:p>
-    <w:p>
-      <w:pPr>
-        <w:pStyle w:val="PargrafodaLista"/>
-        <w:numPr>
-          <w:ilvl w:val="2"/>
-          <w:numId w:val="2"/>
+        <w:t>Obter o número de faltas do aluno na disciplina</w:t>
+      </w:r>
+    </w:p>
+    <w:p>
+      <w:pPr>
+        <w:pStyle w:val="PargrafodaLista"/>
+        <w:numPr>
+          <w:ilvl w:val="2"/>
+          <w:numId w:val="3"/>
         </w:numPr>
         <w:spacing w:line="240" w:lineRule="auto"/>
       </w:pPr>
@@ -2132,15 +2535,15 @@
       </w:r>
       <w:r>
         <w:br/>
-        <w:t>Média final do aluno</w:t>
-      </w:r>
-    </w:p>
-    <w:p>
-      <w:pPr>
-        <w:pStyle w:val="PargrafodaLista"/>
-        <w:numPr>
-          <w:ilvl w:val="2"/>
-          <w:numId w:val="2"/>
+        <w:t>Mensagem de aprovação por presença ou reprovação por falta.</w:t>
+      </w:r>
+    </w:p>
+    <w:p>
+      <w:pPr>
+        <w:pStyle w:val="PargrafodaLista"/>
+        <w:numPr>
+          <w:ilvl w:val="2"/>
+          <w:numId w:val="3"/>
         </w:numPr>
         <w:spacing w:line="240" w:lineRule="auto"/>
       </w:pPr>
@@ -2149,15 +2552,15 @@
       </w:r>
       <w:r>
         <w:br/>
-        <w:t>Gerar a média final do aluno para avaliar o resultado dele.</w:t>
-      </w:r>
-    </w:p>
-    <w:p>
-      <w:pPr>
-        <w:pStyle w:val="PargrafodaLista"/>
-        <w:numPr>
-          <w:ilvl w:val="2"/>
-          <w:numId w:val="2"/>
+        <w:t>Gerar o resultado do aluno de acordo com suas faltas.</w:t>
+      </w:r>
+    </w:p>
+    <w:p>
+      <w:pPr>
+        <w:pStyle w:val="PargrafodaLista"/>
+        <w:numPr>
+          <w:ilvl w:val="2"/>
+          <w:numId w:val="3"/>
         </w:numPr>
         <w:spacing w:line="240" w:lineRule="auto"/>
       </w:pPr>
@@ -2166,21 +2569,11 @@
       </w:r>
       <w:r>
         <w:br/>
-      </w:r>
-      <w:r>
-        <w:t>Exibir mensagem de erro e recalcular a média final do aluno.</w:t>
-      </w:r>
-    </w:p>
-    <w:p>
-      <w:pPr>
-        <w:pStyle w:val="PargrafodaLista"/>
-        <w:spacing w:line="240" w:lineRule="auto"/>
-        <w:ind w:left="1597"/>
-      </w:pPr>
-    </w:p>
-    <w:p>
-      <w:pPr>
-        <w:pStyle w:val="PargrafodaLista"/>
+        <w:t>Exibir mensagem de erro e verificar novamente as faltas do aluno.</w:t>
+      </w:r>
+    </w:p>
+    <w:p>
+      <w:pPr>
         <w:spacing w:line="240" w:lineRule="auto"/>
         <w:ind w:left="1416"/>
       </w:pPr>
@@ -2197,7 +2590,7 @@
         <w:rPr>
           <w:b/>
         </w:rPr>
-        <w:t xml:space="preserve">4.1.3 </w:t>
+        <w:t xml:space="preserve">4.1.4 </w:t>
       </w:r>
       <w:r>
         <w:rPr>
@@ -2211,7 +2604,7 @@
         <w:pStyle w:val="PargrafodaLista"/>
         <w:numPr>
           <w:ilvl w:val="2"/>
-          <w:numId w:val="3"/>
+          <w:numId w:val="4"/>
         </w:numPr>
         <w:spacing w:line="240" w:lineRule="auto"/>
       </w:pPr>
@@ -2220,15 +2613,15 @@
       </w:r>
       <w:r>
         <w:br/>
-        <w:t>3</w:t>
-      </w:r>
-    </w:p>
-    <w:p>
-      <w:pPr>
-        <w:pStyle w:val="PargrafodaLista"/>
-        <w:numPr>
-          <w:ilvl w:val="2"/>
-          <w:numId w:val="3"/>
+        <w:t>4</w:t>
+      </w:r>
+    </w:p>
+    <w:p>
+      <w:pPr>
+        <w:pStyle w:val="PargrafodaLista"/>
+        <w:numPr>
+          <w:ilvl w:val="2"/>
+          <w:numId w:val="4"/>
         </w:numPr>
         <w:spacing w:line="240" w:lineRule="auto"/>
       </w:pPr>
@@ -2237,15 +2630,15 @@
       </w:r>
       <w:r>
         <w:br/>
-        <w:t>Verificar faltas</w:t>
-      </w:r>
-    </w:p>
-    <w:p>
-      <w:pPr>
-        <w:pStyle w:val="PargrafodaLista"/>
-        <w:numPr>
-          <w:ilvl w:val="2"/>
-          <w:numId w:val="3"/>
+        <w:t>Obter dados do aluno</w:t>
+      </w:r>
+    </w:p>
+    <w:p>
+      <w:pPr>
+        <w:pStyle w:val="PargrafodaLista"/>
+        <w:numPr>
+          <w:ilvl w:val="2"/>
+          <w:numId w:val="4"/>
         </w:numPr>
         <w:spacing w:line="240" w:lineRule="auto"/>
       </w:pPr>
@@ -2262,7 +2655,7 @@
         <w:pStyle w:val="PargrafodaLista"/>
         <w:numPr>
           <w:ilvl w:val="2"/>
-          <w:numId w:val="3"/>
+          <w:numId w:val="4"/>
         </w:numPr>
         <w:spacing w:line="240" w:lineRule="auto"/>
       </w:pPr>
@@ -2279,7 +2672,7 @@
         <w:pStyle w:val="PargrafodaLista"/>
         <w:numPr>
           <w:ilvl w:val="2"/>
-          <w:numId w:val="3"/>
+          <w:numId w:val="4"/>
         </w:numPr>
         <w:spacing w:line="240" w:lineRule="auto"/>
       </w:pPr>
@@ -2296,7 +2689,7 @@
         <w:pStyle w:val="PargrafodaLista"/>
         <w:numPr>
           <w:ilvl w:val="2"/>
-          <w:numId w:val="3"/>
+          <w:numId w:val="4"/>
         </w:numPr>
         <w:spacing w:line="240" w:lineRule="auto"/>
       </w:pPr>
@@ -2313,7 +2706,7 @@
         <w:pStyle w:val="PargrafodaLista"/>
         <w:numPr>
           <w:ilvl w:val="2"/>
-          <w:numId w:val="3"/>
+          <w:numId w:val="4"/>
         </w:numPr>
         <w:spacing w:line="240" w:lineRule="auto"/>
       </w:pPr>
@@ -2330,7 +2723,7 @@
         <w:pStyle w:val="PargrafodaLista"/>
         <w:numPr>
           <w:ilvl w:val="2"/>
-          <w:numId w:val="3"/>
+          <w:numId w:val="4"/>
         </w:numPr>
         <w:spacing w:line="240" w:lineRule="auto"/>
       </w:pPr>
@@ -2339,15 +2732,15 @@
       </w:r>
       <w:r>
         <w:br/>
-        <w:t>O sistema deve verificar se o número de faltas do aluno implica na sua aprovação por presença ou na sua reprovação por falta.</w:t>
-      </w:r>
-    </w:p>
-    <w:p>
-      <w:pPr>
-        <w:pStyle w:val="PargrafodaLista"/>
-        <w:numPr>
-          <w:ilvl w:val="2"/>
-          <w:numId w:val="3"/>
+        <w:t>O sistema deve solicitar ao usuário os dados do aluno e salvá-los para os cálculos seguintes e para a identificação do aluno.</w:t>
+      </w:r>
+    </w:p>
+    <w:p>
+      <w:pPr>
+        <w:pStyle w:val="PargrafodaLista"/>
+        <w:numPr>
+          <w:ilvl w:val="2"/>
+          <w:numId w:val="4"/>
         </w:numPr>
         <w:spacing w:line="240" w:lineRule="auto"/>
       </w:pPr>
@@ -2356,15 +2749,15 @@
       </w:r>
       <w:r>
         <w:br/>
-        <w:t>“Obter dados do aluno”</w:t>
-      </w:r>
-    </w:p>
-    <w:p>
-      <w:pPr>
-        <w:pStyle w:val="PargrafodaLista"/>
-        <w:numPr>
-          <w:ilvl w:val="2"/>
-          <w:numId w:val="3"/>
+        <w:t>Usuário</w:t>
+      </w:r>
+    </w:p>
+    <w:p>
+      <w:pPr>
+        <w:pStyle w:val="PargrafodaLista"/>
+        <w:numPr>
+          <w:ilvl w:val="2"/>
+          <w:numId w:val="4"/>
         </w:numPr>
         <w:spacing w:line="240" w:lineRule="auto"/>
       </w:pPr>
@@ -2383,7 +2776,7 @@
         <w:pStyle w:val="PargrafodaLista"/>
         <w:numPr>
           <w:ilvl w:val="2"/>
-          <w:numId w:val="3"/>
+          <w:numId w:val="4"/>
         </w:numPr>
         <w:spacing w:line="240" w:lineRule="auto"/>
       </w:pPr>
@@ -2392,15 +2785,15 @@
       </w:r>
       <w:r>
         <w:br/>
-        <w:t>Obter o número de faltas do aluno na disciplina</w:t>
-      </w:r>
-    </w:p>
-    <w:p>
-      <w:pPr>
-        <w:pStyle w:val="PargrafodaLista"/>
-        <w:numPr>
-          <w:ilvl w:val="2"/>
-          <w:numId w:val="3"/>
+        <w:t>O usuário deve inserir os dados do aluno.</w:t>
+      </w:r>
+    </w:p>
+    <w:p>
+      <w:pPr>
+        <w:pStyle w:val="PargrafodaLista"/>
+        <w:numPr>
+          <w:ilvl w:val="2"/>
+          <w:numId w:val="4"/>
         </w:numPr>
         <w:spacing w:line="240" w:lineRule="auto"/>
       </w:pPr>
@@ -2409,15 +2802,15 @@
       </w:r>
       <w:r>
         <w:br/>
-        <w:t>Mensagem de aprovação por presença ou reprovação por falta.</w:t>
-      </w:r>
-    </w:p>
-    <w:p>
-      <w:pPr>
-        <w:pStyle w:val="PargrafodaLista"/>
-        <w:numPr>
-          <w:ilvl w:val="2"/>
-          <w:numId w:val="3"/>
+        <w:t>Dados do aluno, incluindo suas notas e faltas</w:t>
+      </w:r>
+    </w:p>
+    <w:p>
+      <w:pPr>
+        <w:pStyle w:val="PargrafodaLista"/>
+        <w:numPr>
+          <w:ilvl w:val="2"/>
+          <w:numId w:val="4"/>
         </w:numPr>
         <w:spacing w:line="240" w:lineRule="auto"/>
       </w:pPr>
@@ -2426,15 +2819,15 @@
       </w:r>
       <w:r>
         <w:br/>
-        <w:t>Gerar o resultado do aluno de acordo com suas faltas.</w:t>
-      </w:r>
-    </w:p>
-    <w:p>
-      <w:pPr>
-        <w:pStyle w:val="PargrafodaLista"/>
-        <w:numPr>
-          <w:ilvl w:val="2"/>
-          <w:numId w:val="3"/>
+        <w:t>Salvar os dados do aluno para fazer os cálculos</w:t>
+      </w:r>
+    </w:p>
+    <w:p>
+      <w:pPr>
+        <w:pStyle w:val="PargrafodaLista"/>
+        <w:numPr>
+          <w:ilvl w:val="2"/>
+          <w:numId w:val="4"/>
         </w:numPr>
         <w:spacing w:line="240" w:lineRule="auto"/>
       </w:pPr>
@@ -2443,7 +2836,7 @@
       </w:r>
       <w:r>
         <w:br/>
-        <w:t>Exibir mensagem de erro e verificar novamente as faltas do aluno.</w:t>
+        <w:t>Exibir mensagem de erro e reler os dados do aluno</w:t>
       </w:r>
     </w:p>
     <w:p>
@@ -2464,8 +2857,7 @@
         <w:rPr>
           <w:b/>
         </w:rPr>
-        <w:lastRenderedPageBreak/>
-        <w:t xml:space="preserve">4.1.4 </w:t>
+        <w:t xml:space="preserve">4.1.5 </w:t>
       </w:r>
       <w:r>
         <w:rPr>
@@ -2479,7 +2871,7 @@
         <w:pStyle w:val="PargrafodaLista"/>
         <w:numPr>
           <w:ilvl w:val="2"/>
-          <w:numId w:val="4"/>
+          <w:numId w:val="5"/>
         </w:numPr>
         <w:spacing w:line="240" w:lineRule="auto"/>
       </w:pPr>
@@ -2488,15 +2880,15 @@
       </w:r>
       <w:r>
         <w:br/>
-        <w:t>4</w:t>
-      </w:r>
-    </w:p>
-    <w:p>
-      <w:pPr>
-        <w:pStyle w:val="PargrafodaLista"/>
-        <w:numPr>
-          <w:ilvl w:val="2"/>
-          <w:numId w:val="4"/>
+        <w:t>5</w:t>
+      </w:r>
+    </w:p>
+    <w:p>
+      <w:pPr>
+        <w:pStyle w:val="PargrafodaLista"/>
+        <w:numPr>
+          <w:ilvl w:val="2"/>
+          <w:numId w:val="5"/>
         </w:numPr>
         <w:spacing w:line="240" w:lineRule="auto"/>
       </w:pPr>
@@ -2505,15 +2897,15 @@
       </w:r>
       <w:r>
         <w:br/>
-        <w:t>Obter dados do aluno</w:t>
-      </w:r>
-    </w:p>
-    <w:p>
-      <w:pPr>
-        <w:pStyle w:val="PargrafodaLista"/>
-        <w:numPr>
-          <w:ilvl w:val="2"/>
-          <w:numId w:val="4"/>
+        <w:t>Gerar relatório</w:t>
+      </w:r>
+    </w:p>
+    <w:p>
+      <w:pPr>
+        <w:pStyle w:val="PargrafodaLista"/>
+        <w:numPr>
+          <w:ilvl w:val="2"/>
+          <w:numId w:val="5"/>
         </w:numPr>
         <w:spacing w:line="240" w:lineRule="auto"/>
       </w:pPr>
@@ -2530,7 +2922,7 @@
         <w:pStyle w:val="PargrafodaLista"/>
         <w:numPr>
           <w:ilvl w:val="2"/>
-          <w:numId w:val="4"/>
+          <w:numId w:val="5"/>
         </w:numPr>
         <w:spacing w:line="240" w:lineRule="auto"/>
       </w:pPr>
@@ -2539,15 +2931,15 @@
       </w:r>
       <w:r>
         <w:br/>
-        <w:t>Alta</w:t>
-      </w:r>
-    </w:p>
-    <w:p>
-      <w:pPr>
-        <w:pStyle w:val="PargrafodaLista"/>
-        <w:numPr>
-          <w:ilvl w:val="2"/>
-          <w:numId w:val="4"/>
+        <w:t>Média</w:t>
+      </w:r>
+    </w:p>
+    <w:p>
+      <w:pPr>
+        <w:pStyle w:val="PargrafodaLista"/>
+        <w:numPr>
+          <w:ilvl w:val="2"/>
+          <w:numId w:val="5"/>
         </w:numPr>
         <w:spacing w:line="240" w:lineRule="auto"/>
       </w:pPr>
@@ -2556,15 +2948,17 @@
       </w:r>
       <w:r>
         <w:br/>
-        <w:t>Muito crítico</w:t>
-      </w:r>
-    </w:p>
-    <w:p>
-      <w:pPr>
-        <w:pStyle w:val="PargrafodaLista"/>
-        <w:numPr>
-          <w:ilvl w:val="2"/>
-          <w:numId w:val="4"/>
+      </w:r>
+      <w:r>
+        <w:t>Pouco crítico</w:t>
+      </w:r>
+    </w:p>
+    <w:p>
+      <w:pPr>
+        <w:pStyle w:val="PargrafodaLista"/>
+        <w:numPr>
+          <w:ilvl w:val="2"/>
+          <w:numId w:val="5"/>
         </w:numPr>
         <w:spacing w:line="240" w:lineRule="auto"/>
       </w:pPr>
@@ -2573,15 +2967,15 @@
       </w:r>
       <w:r>
         <w:br/>
-        <w:t>Cliente: Ana (requisito consciente)</w:t>
-      </w:r>
-    </w:p>
-    <w:p>
-      <w:pPr>
-        <w:pStyle w:val="PargrafodaLista"/>
-        <w:numPr>
-          <w:ilvl w:val="2"/>
-          <w:numId w:val="4"/>
+        <w:t>Oportunidade de negócio (requisito subconsciente da cliente Ana)</w:t>
+      </w:r>
+    </w:p>
+    <w:p>
+      <w:pPr>
+        <w:pStyle w:val="PargrafodaLista"/>
+        <w:numPr>
+          <w:ilvl w:val="2"/>
+          <w:numId w:val="5"/>
         </w:numPr>
         <w:spacing w:line="240" w:lineRule="auto"/>
       </w:pPr>
@@ -2598,7 +2992,7 @@
         <w:pStyle w:val="PargrafodaLista"/>
         <w:numPr>
           <w:ilvl w:val="2"/>
-          <w:numId w:val="4"/>
+          <w:numId w:val="5"/>
         </w:numPr>
         <w:spacing w:line="240" w:lineRule="auto"/>
       </w:pPr>
@@ -2607,138 +3001,7 @@
       </w:r>
       <w:r>
         <w:br/>
-        <w:t>O sistema deve solicitar ao usuário os dados do aluno e salvá-los para os cálculos seguintes e para a identificação do aluno.</w:t>
-      </w:r>
-    </w:p>
-    <w:p>
-      <w:pPr>
-        <w:pStyle w:val="PargrafodaLista"/>
-        <w:numPr>
-          <w:ilvl w:val="2"/>
-          <w:numId w:val="4"/>
-        </w:numPr>
-        <w:spacing w:line="240" w:lineRule="auto"/>
-      </w:pPr>
-      <w:r>
-        <w:t>TRIGGER (ator ou caso de uso que dispara ele)</w:t>
-      </w:r>
-      <w:r>
-        <w:br/>
-        <w:t>Usuário</w:t>
-      </w:r>
-    </w:p>
-    <w:p>
-      <w:pPr>
-        <w:pStyle w:val="PargrafodaLista"/>
-        <w:numPr>
-          <w:ilvl w:val="2"/>
-          <w:numId w:val="4"/>
-        </w:numPr>
-        <w:spacing w:line="240" w:lineRule="auto"/>
-      </w:pPr>
-      <w:r>
-        <w:t>ATORES</w:t>
-      </w:r>
-      <w:r>
-        <w:br/>
-      </w:r>
-      <w:r>
-        <w:t>Usuário</w:t>
-      </w:r>
-    </w:p>
-    <w:p>
-      <w:pPr>
-        <w:pStyle w:val="PargrafodaLista"/>
-        <w:numPr>
-          <w:ilvl w:val="2"/>
-          <w:numId w:val="4"/>
-        </w:numPr>
-        <w:spacing w:line="240" w:lineRule="auto"/>
-      </w:pPr>
-      <w:r>
-        <w:t>PRÉ-CONDIÇÕES</w:t>
-      </w:r>
-      <w:r>
-        <w:br/>
-        <w:t>O usuário deve inserir os dados do aluno.</w:t>
-      </w:r>
-    </w:p>
-    <w:p>
-      <w:pPr>
-        <w:pStyle w:val="PargrafodaLista"/>
-        <w:numPr>
-          <w:ilvl w:val="2"/>
-          <w:numId w:val="4"/>
-        </w:numPr>
-        <w:spacing w:line="240" w:lineRule="auto"/>
-      </w:pPr>
-      <w:r>
-        <w:t>RESULTADO</w:t>
-      </w:r>
-      <w:r>
-        <w:br/>
-        <w:t>Dados do aluno, incluindo suas notas e faltas</w:t>
-      </w:r>
-    </w:p>
-    <w:p>
-      <w:pPr>
-        <w:pStyle w:val="PargrafodaLista"/>
-        <w:numPr>
-          <w:ilvl w:val="2"/>
-          <w:numId w:val="4"/>
-        </w:numPr>
-        <w:spacing w:line="240" w:lineRule="auto"/>
-      </w:pPr>
-      <w:r>
-        <w:t>CENÁRIO PRINCIPAL (o que deve acontecer?)</w:t>
-      </w:r>
-      <w:r>
-        <w:br/>
-        <w:t>Salvar os dados do aluno para fazer os cálculos</w:t>
-      </w:r>
-    </w:p>
-    <w:p>
-      <w:pPr>
-        <w:pStyle w:val="PargrafodaLista"/>
-        <w:numPr>
-          <w:ilvl w:val="2"/>
-          <w:numId w:val="4"/>
-        </w:numPr>
-        <w:spacing w:line="240" w:lineRule="auto"/>
-      </w:pPr>
-      <w:r>
-        <w:t>CENÁRIOS ALTERNATIVOS (o que fazer se o principal der erro?)</w:t>
-      </w:r>
-      <w:r>
-        <w:br/>
-        <w:t>Exibir mensagem de erro e reler os dados do aluno</w:t>
-      </w:r>
-    </w:p>
-    <w:p>
-      <w:pPr>
-        <w:spacing w:line="240" w:lineRule="auto"/>
-        <w:ind w:left="1416"/>
-      </w:pPr>
-    </w:p>
-    <w:p>
-      <w:pPr>
-        <w:spacing w:line="240" w:lineRule="auto"/>
-        <w:ind w:left="1416"/>
-        <w:rPr>
-          <w:b/>
-        </w:rPr>
-      </w:pPr>
-      <w:r>
-        <w:rPr>
-          <w:b/>
-        </w:rPr>
-        <w:t xml:space="preserve">4.1.5 </w:t>
-      </w:r>
-      <w:r>
-        <w:rPr>
-          <w:b/>
-        </w:rPr>
-        <w:t>Caso de uso</w:t>
+        <w:t>O sistema deve exibir na tela um relatório indicando os números totais de aprovações e reprovações na disciplina</w:t>
       </w:r>
     </w:p>
     <w:p>
@@ -2751,145 +3014,6 @@
         <w:spacing w:line="240" w:lineRule="auto"/>
       </w:pPr>
       <w:r>
-        <w:t>IDENTIFICADOR</w:t>
-      </w:r>
-      <w:r>
-        <w:br/>
-        <w:t>5</w:t>
-      </w:r>
-    </w:p>
-    <w:p>
-      <w:pPr>
-        <w:pStyle w:val="PargrafodaLista"/>
-        <w:numPr>
-          <w:ilvl w:val="2"/>
-          <w:numId w:val="5"/>
-        </w:numPr>
-        <w:spacing w:line="240" w:lineRule="auto"/>
-      </w:pPr>
-      <w:r>
-        <w:t>NOME</w:t>
-      </w:r>
-      <w:r>
-        <w:br/>
-        <w:t>Gerar relatório</w:t>
-      </w:r>
-    </w:p>
-    <w:p>
-      <w:pPr>
-        <w:pStyle w:val="PargrafodaLista"/>
-        <w:numPr>
-          <w:ilvl w:val="2"/>
-          <w:numId w:val="5"/>
-        </w:numPr>
-        <w:spacing w:line="240" w:lineRule="auto"/>
-      </w:pPr>
-      <w:r>
-        <w:t>AUTORES</w:t>
-      </w:r>
-      <w:r>
-        <w:br/>
-        <w:t>Luís Ricardo Ferraz</w:t>
-      </w:r>
-    </w:p>
-    <w:p>
-      <w:pPr>
-        <w:pStyle w:val="PargrafodaLista"/>
-        <w:numPr>
-          <w:ilvl w:val="2"/>
-          <w:numId w:val="5"/>
-        </w:numPr>
-        <w:spacing w:line="240" w:lineRule="auto"/>
-      </w:pPr>
-      <w:r>
-        <w:t>PRIORIDADE</w:t>
-      </w:r>
-      <w:r>
-        <w:br/>
-        <w:t>Média</w:t>
-      </w:r>
-    </w:p>
-    <w:p>
-      <w:pPr>
-        <w:pStyle w:val="PargrafodaLista"/>
-        <w:numPr>
-          <w:ilvl w:val="2"/>
-          <w:numId w:val="5"/>
-        </w:numPr>
-        <w:spacing w:line="240" w:lineRule="auto"/>
-      </w:pPr>
-      <w:r>
-        <w:t>CRITICALIDADE</w:t>
-      </w:r>
-      <w:r>
-        <w:br/>
-      </w:r>
-      <w:r>
-        <w:t>Pouco crítico</w:t>
-      </w:r>
-    </w:p>
-    <w:p>
-      <w:pPr>
-        <w:pStyle w:val="PargrafodaLista"/>
-        <w:numPr>
-          <w:ilvl w:val="2"/>
-          <w:numId w:val="5"/>
-        </w:numPr>
-        <w:spacing w:line="240" w:lineRule="auto"/>
-      </w:pPr>
-      <w:r>
-        <w:t>FONTE</w:t>
-      </w:r>
-      <w:r>
-        <w:br/>
-        <w:t>Oportunidade de negócio (requisito subconsciente da cliente Ana)</w:t>
-      </w:r>
-    </w:p>
-    <w:p>
-      <w:pPr>
-        <w:pStyle w:val="PargrafodaLista"/>
-        <w:numPr>
-          <w:ilvl w:val="2"/>
-          <w:numId w:val="5"/>
-        </w:numPr>
-        <w:spacing w:line="240" w:lineRule="auto"/>
-      </w:pPr>
-      <w:r>
-        <w:t>RESPONSÁVEL</w:t>
-      </w:r>
-      <w:r>
-        <w:br/>
-        <w:t>Luís Ricardo Ferraz</w:t>
-      </w:r>
-    </w:p>
-    <w:p>
-      <w:pPr>
-        <w:pStyle w:val="PargrafodaLista"/>
-        <w:numPr>
-          <w:ilvl w:val="2"/>
-          <w:numId w:val="5"/>
-        </w:numPr>
-        <w:spacing w:line="240" w:lineRule="auto"/>
-      </w:pPr>
-      <w:r>
-        <w:t>DESCRIÇÃO</w:t>
-      </w:r>
-      <w:r>
-        <w:br/>
-        <w:t>O sistema deve exibir na tela um relatório indicando os números totais de aprovações e reprovações na disciplina</w:t>
-      </w:r>
-    </w:p>
-    <w:p>
-      <w:pPr>
-        <w:pStyle w:val="PargrafodaLista"/>
-        <w:numPr>
-          <w:ilvl w:val="2"/>
-          <w:numId w:val="5"/>
-        </w:numPr>
-        <w:spacing w:line="240" w:lineRule="auto"/>
-      </w:pPr>
-      <w:r>
-        <w:lastRenderedPageBreak/>
         <w:t>TRIGGER (ator ou caso de uso que dispara ele)</w:t>
       </w:r>
       <w:r>
@@ -3204,8 +3328,6 @@
         </w:rPr>
         <w:t>Diagrama de fluxo de dados</w:t>
       </w:r>
-      <w:bookmarkStart w:id="0" w:name="_GoBack"/>
-      <w:bookmarkEnd w:id="0"/>
     </w:p>
     <w:p>
       <w:pPr>
@@ -3578,6 +3700,7 @@
         <w:docPartUnique/>
       </w:docPartObj>
     </w:sdtPr>
+    <w:sdtEndPr/>
     <w:sdtContent>
       <w:p>
         <w:pPr>
@@ -4964,533 +5087,6 @@
 </w:styles>
 </file>
 
-<file path=word/glossary/document.xml><?xml version="1.0" encoding="utf-8"?>
-<w:glossaryDocument xmlns:wpc="http://schemas.microsoft.com/office/word/2010/wordprocessingCanvas" xmlns:cx="http://schemas.microsoft.com/office/drawing/2014/chartex" xmlns:cx1="http://schemas.microsoft.com/office/drawing/2015/9/8/chartex" xmlns:cx2="http://schemas.microsoft.com/office/drawing/2015/10/21/chartex" xmlns:mc="http://schemas.openxmlformats.org/markup-compatibility/2006" xmlns:o="urn:schemas-microsoft-com:office:office" xmlns:r="http://schemas.openxmlformats.org/officeDocument/2006/relationships" xmlns:m="http://schemas.openxmlformats.org/officeDocument/2006/math" xmlns:v="urn:schemas-microsoft-com:vml" xmlns:wp14="http://schemas.microsoft.com/office/word/2010/wordprocessingDrawing" xmlns:wp="http://schemas.openxmlformats.org/drawingml/2006/wordprocessingDrawing" xmlns:w10="urn:schemas-microsoft-com:office:word" xmlns:w="http://schemas.openxmlformats.org/wordprocessingml/2006/main" xmlns:w14="http://schemas.microsoft.com/office/word/2010/wordml" xmlns:w15="http://schemas.microsoft.com/office/word/2012/wordml" xmlns:w16se="http://schemas.microsoft.com/office/word/2015/wordml/symex" xmlns:wpg="http://schemas.microsoft.com/office/word/2010/wordprocessingGroup" xmlns:wpi="http://schemas.microsoft.com/office/word/2010/wordprocessingInk" xmlns:wne="http://schemas.microsoft.com/office/word/2006/wordml" xmlns:wps="http://schemas.microsoft.com/office/word/2010/wordprocessingShape" mc:Ignorable="w14 w15 w16se wp14"/>
-</file>
-
-<file path=word/glossary/fontTable.xml><?xml version="1.0" encoding="utf-8"?>
-<w:fonts xmlns:mc="http://schemas.openxmlformats.org/markup-compatibility/2006" xmlns:r="http://schemas.openxmlformats.org/officeDocument/2006/relationships" xmlns:w="http://schemas.openxmlformats.org/wordprocessingml/2006/main" xmlns:w14="http://schemas.microsoft.com/office/word/2010/wordml" xmlns:w15="http://schemas.microsoft.com/office/word/2012/wordml" xmlns:w16se="http://schemas.microsoft.com/office/word/2015/wordml/symex" mc:Ignorable="w14 w15 w16se">
-  <w:font w:name="Times New Roman">
-    <w:panose1 w:val="02020603050405020304"/>
-    <w:charset w:val="00"/>
-    <w:family w:val="roman"/>
-    <w:pitch w:val="variable"/>
-    <w:sig w:usb0="E0002AFF" w:usb1="C0007843" w:usb2="00000009" w:usb3="00000000" w:csb0="000001FF" w:csb1="00000000"/>
-  </w:font>
-  <w:font w:name="Calibri">
-    <w:panose1 w:val="020F0502020204030204"/>
-    <w:charset w:val="00"/>
-    <w:family w:val="swiss"/>
-    <w:pitch w:val="variable"/>
-    <w:sig w:usb0="E00002FF" w:usb1="4000ACFF" w:usb2="00000001" w:usb3="00000000" w:csb0="0000019F" w:csb1="00000000"/>
-  </w:font>
-  <w:font w:name="Calibri Light">
-    <w:panose1 w:val="020F0302020204030204"/>
-    <w:charset w:val="00"/>
-    <w:family w:val="swiss"/>
-    <w:pitch w:val="variable"/>
-    <w:sig w:usb0="A00002EF" w:usb1="4000207B" w:usb2="00000000" w:usb3="00000000" w:csb0="0000009F" w:csb1="00000000"/>
-  </w:font>
-</w:fonts>
-</file>
-
-<file path=word/glossary/settings.xml><?xml version="1.0" encoding="utf-8"?>
-<w:settings xmlns:mc="http://schemas.openxmlformats.org/markup-compatibility/2006" xmlns:o="urn:schemas-microsoft-com:office:office" xmlns:r="http://schemas.openxmlformats.org/officeDocument/2006/relationships" xmlns:m="http://schemas.openxmlformats.org/officeDocument/2006/math" xmlns:v="urn:schemas-microsoft-com:vml" xmlns:w10="urn:schemas-microsoft-com:office:word" xmlns:w="http://schemas.openxmlformats.org/wordprocessingml/2006/main" xmlns:w14="http://schemas.microsoft.com/office/word/2010/wordml" xmlns:w15="http://schemas.microsoft.com/office/word/2012/wordml" xmlns:w16se="http://schemas.microsoft.com/office/word/2015/wordml/symex" xmlns:sl="http://schemas.openxmlformats.org/schemaLibrary/2006/main" mc:Ignorable="w14 w15 w16se">
-  <w:view w:val="normal"/>
-  <w:revisionView w:markup="0" w:comments="0" w:insDel="0" w:formatting="0" w:inkAnnotations="0"/>
-  <w:defaultTabStop w:val="708"/>
-  <w:hyphenationZone w:val="425"/>
-  <w:characterSpacingControl w:val="doNotCompress"/>
-  <w:compat>
-    <w:useFELayout/>
-    <w:compatSetting w:name="compatibilityMode" w:uri="http://schemas.microsoft.com/office/word" w:val="15"/>
-    <w:compatSetting w:name="overrideTableStyleFontSizeAndJustification" w:uri="http://schemas.microsoft.com/office/word" w:val="1"/>
-    <w:compatSetting w:name="enableOpenTypeFeatures" w:uri="http://schemas.microsoft.com/office/word" w:val="1"/>
-    <w:compatSetting w:name="doNotFlipMirrorIndents" w:uri="http://schemas.microsoft.com/office/word" w:val="1"/>
-    <w:compatSetting w:name="differentiateMultirowTableHeaders" w:uri="http://schemas.microsoft.com/office/word" w:val="1"/>
-  </w:compat>
-  <w:rsids>
-    <w:rsidRoot w:val="00AD0914"/>
-    <w:rsid w:val="001C1ECC"/>
-    <w:rsid w:val="00AD0914"/>
-  </w:rsids>
-  <m:mathPr>
-    <m:mathFont m:val="Cambria Math"/>
-    <m:brkBin m:val="before"/>
-    <m:brkBinSub m:val="--"/>
-    <m:smallFrac m:val="0"/>
-    <m:dispDef/>
-    <m:lMargin m:val="0"/>
-    <m:rMargin m:val="0"/>
-    <m:defJc m:val="centerGroup"/>
-    <m:wrapIndent m:val="1440"/>
-    <m:intLim m:val="subSup"/>
-    <m:naryLim m:val="undOvr"/>
-  </m:mathPr>
-  <w:themeFontLang w:val="pt-BR"/>
-  <w:clrSchemeMapping w:bg1="light1" w:t1="dark1" w:bg2="light2" w:t2="dark2" w:accent1="accent1" w:accent2="accent2" w:accent3="accent3" w:accent4="accent4" w:accent5="accent5" w:accent6="accent6" w:hyperlink="hyperlink" w:followedHyperlink="followedHyperlink"/>
-  <w:decimalSymbol w:val=","/>
-  <w:listSeparator w:val=";"/>
-  <w15:chartTrackingRefBased/>
-</w:settings>
-</file>
-
-<file path=word/glossary/styles.xml><?xml version="1.0" encoding="utf-8"?>
-<w:styles xmlns:mc="http://schemas.openxmlformats.org/markup-compatibility/2006" xmlns:r="http://schemas.openxmlformats.org/officeDocument/2006/relationships" xmlns:w="http://schemas.openxmlformats.org/wordprocessingml/2006/main" xmlns:w14="http://schemas.microsoft.com/office/word/2010/wordml" xmlns:w15="http://schemas.microsoft.com/office/word/2012/wordml" xmlns:w16se="http://schemas.microsoft.com/office/word/2015/wordml/symex" mc:Ignorable="w14 w15 w16se">
-  <w:docDefaults>
-    <w:rPrDefault>
-      <w:rPr>
-        <w:rFonts w:asciiTheme="minorHAnsi" w:eastAsiaTheme="minorEastAsia" w:hAnsiTheme="minorHAnsi" w:cstheme="minorBidi"/>
-        <w:sz w:val="22"/>
-        <w:szCs w:val="22"/>
-        <w:lang w:val="pt-BR" w:eastAsia="pt-BR" w:bidi="ar-SA"/>
-      </w:rPr>
-    </w:rPrDefault>
-    <w:pPrDefault>
-      <w:pPr>
-        <w:spacing w:after="160" w:line="259" w:lineRule="auto"/>
-      </w:pPr>
-    </w:pPrDefault>
-  </w:docDefaults>
-  <w:latentStyles w:defLockedState="0" w:defUIPriority="99" w:defSemiHidden="0" w:defUnhideWhenUsed="0" w:defQFormat="0" w:count="372">
-    <w:lsdException w:name="Normal" w:uiPriority="0" w:qFormat="1"/>
-    <w:lsdException w:name="heading 1" w:uiPriority="9" w:qFormat="1"/>
-    <w:lsdException w:name="heading 2" w:semiHidden="1" w:uiPriority="9" w:unhideWhenUsed="1" w:qFormat="1"/>
-    <w:lsdException w:name="heading 3" w:semiHidden="1" w:uiPriority="9" w:unhideWhenUsed="1" w:qFormat="1"/>
-    <w:lsdException w:name="heading 4" w:semiHidden="1" w:uiPriority="9" w:unhideWhenUsed="1" w:qFormat="1"/>
-    <w:lsdException w:name="heading 5" w:semiHidden="1" w:uiPriority="9" w:unhideWhenUsed="1" w:qFormat="1"/>
-    <w:lsdException w:name="heading 6" w:semiHidden="1" w:uiPriority="9" w:unhideWhenUsed="1" w:qFormat="1"/>
-    <w:lsdException w:name="heading 7" w:semiHidden="1" w:uiPriority="9" w:unhideWhenUsed="1" w:qFormat="1"/>
-    <w:lsdException w:name="heading 8" w:semiHidden="1" w:uiPriority="9" w:unhideWhenUsed="1" w:qFormat="1"/>
-    <w:lsdException w:name="heading 9" w:semiHidden="1" w:uiPriority="9" w:unhideWhenUsed="1" w:qFormat="1"/>
-    <w:lsdException w:name="index 1" w:semiHidden="1" w:unhideWhenUsed="1"/>
-    <w:lsdException w:name="index 2" w:semiHidden="1" w:unhideWhenUsed="1"/>
-    <w:lsdException w:name="index 3" w:semiHidden="1" w:unhideWhenUsed="1"/>
-    <w:lsdException w:name="index 4" w:semiHidden="1" w:unhideWhenUsed="1"/>
-    <w:lsdException w:name="index 5" w:semiHidden="1" w:unhideWhenUsed="1"/>
-    <w:lsdException w:name="index 6" w:semiHidden="1" w:unhideWhenUsed="1"/>
-    <w:lsdException w:name="index 7" w:semiHidden="1" w:unhideWhenUsed="1"/>
-    <w:lsdException w:name="index 8" w:semiHidden="1" w:unhideWhenUsed="1"/>
-    <w:lsdException w:name="index 9" w:semiHidden="1" w:unhideWhenUsed="1"/>
-    <w:lsdException w:name="toc 1" w:semiHidden="1" w:uiPriority="39" w:unhideWhenUsed="1"/>
-    <w:lsdException w:name="toc 2" w:semiHidden="1" w:uiPriority="39" w:unhideWhenUsed="1"/>
-    <w:lsdException w:name="toc 3" w:semiHidden="1" w:uiPriority="39" w:unhideWhenUsed="1"/>
-    <w:lsdException w:name="toc 4" w:semiHidden="1" w:uiPriority="39" w:unhideWhenUsed="1"/>
-    <w:lsdException w:name="toc 5" w:semiHidden="1" w:uiPriority="39" w:unhideWhenUsed="1"/>
-    <w:lsdException w:name="toc 6" w:semiHidden="1" w:uiPriority="39" w:unhideWhenUsed="1"/>
-    <w:lsdException w:name="toc 7" w:semiHidden="1" w:uiPriority="39" w:unhideWhenUsed="1"/>
-    <w:lsdException w:name="toc 8" w:semiHidden="1" w:uiPriority="39" w:unhideWhenUsed="1"/>
-    <w:lsdException w:name="toc 9" w:semiHidden="1" w:uiPriority="39" w:unhideWhenUsed="1"/>
-    <w:lsdException w:name="Normal Indent" w:semiHidden="1" w:unhideWhenUsed="1"/>
-    <w:lsdException w:name="footnote text" w:semiHidden="1" w:unhideWhenUsed="1"/>
-    <w:lsdException w:name="annotation text" w:semiHidden="1" w:unhideWhenUsed="1"/>
-    <w:lsdException w:name="header" w:semiHidden="1" w:unhideWhenUsed="1"/>
-    <w:lsdException w:name="footer" w:semiHidden="1" w:unhideWhenUsed="1"/>
-    <w:lsdException w:name="index heading" w:semiHidden="1" w:unhideWhenUsed="1"/>
-    <w:lsdException w:name="caption" w:semiHidden="1" w:uiPriority="35" w:unhideWhenUsed="1" w:qFormat="1"/>
-    <w:lsdException w:name="table of figures" w:semiHidden="1" w:unhideWhenUsed="1"/>
-    <w:lsdException w:name="envelope address" w:semiHidden="1" w:unhideWhenUsed="1"/>
-    <w:lsdException w:name="envelope return" w:semiHidden="1" w:unhideWhenUsed="1"/>
-    <w:lsdException w:name="footnote reference" w:semiHidden="1" w:unhideWhenUsed="1"/>
-    <w:lsdException w:name="annotation reference" w:semiHidden="1" w:unhideWhenUsed="1"/>
-    <w:lsdException w:name="line number" w:semiHidden="1" w:unhideWhenUsed="1"/>
-    <w:lsdException w:name="page number" w:semiHidden="1" w:unhideWhenUsed="1"/>
-    <w:lsdException w:name="endnote reference" w:semiHidden="1" w:unhideWhenUsed="1"/>
-    <w:lsdException w:name="endnote text" w:semiHidden="1" w:unhideWhenUsed="1"/>
-    <w:lsdException w:name="table of authorities" w:semiHidden="1" w:unhideWhenUsed="1"/>
-    <w:lsdException w:name="macro" w:semiHidden="1" w:unhideWhenUsed="1"/>
-    <w:lsdException w:name="toa heading" w:semiHidden="1" w:unhideWhenUsed="1"/>
-    <w:lsdException w:name="List" w:semiHidden="1" w:unhideWhenUsed="1"/>
-    <w:lsdException w:name="List Bullet" w:semiHidden="1" w:unhideWhenUsed="1"/>
-    <w:lsdException w:name="List Number" w:semiHidden="1" w:unhideWhenUsed="1"/>
-    <w:lsdException w:name="List 2" w:semiHidden="1" w:unhideWhenUsed="1"/>
-    <w:lsdException w:name="List 3" w:semiHidden="1" w:unhideWhenUsed="1"/>
-    <w:lsdException w:name="List 4" w:semiHidden="1" w:unhideWhenUsed="1"/>
-    <w:lsdException w:name="List 5" w:semiHidden="1" w:unhideWhenUsed="1"/>
-    <w:lsdException w:name="List Bullet 2" w:semiHidden="1" w:unhideWhenUsed="1"/>
-    <w:lsdException w:name="List Bullet 3" w:semiHidden="1" w:unhideWhenUsed="1"/>
-    <w:lsdException w:name="List Bullet 4" w:semiHidden="1" w:unhideWhenUsed="1"/>
-    <w:lsdException w:name="List Bullet 5" w:semiHidden="1" w:unhideWhenUsed="1"/>
-    <w:lsdException w:name="List Number 2" w:semiHidden="1" w:unhideWhenUsed="1"/>
-    <w:lsdException w:name="List Number 3" w:semiHidden="1" w:unhideWhenUsed="1"/>
-    <w:lsdException w:name="List Number 4" w:semiHidden="1" w:unhideWhenUsed="1"/>
-    <w:lsdException w:name="List Number 5" w:semiHidden="1" w:unhideWhenUsed="1"/>
-    <w:lsdException w:name="Title" w:uiPriority="10" w:qFormat="1"/>
-    <w:lsdException w:name="Closing" w:semiHidden="1" w:unhideWhenUsed="1"/>
-    <w:lsdException w:name="Signature" w:semiHidden="1" w:unhideWhenUsed="1"/>
-    <w:lsdException w:name="Default Paragraph Font" w:semiHidden="1" w:uiPriority="1" w:unhideWhenUsed="1"/>
-    <w:lsdException w:name="Body Text" w:semiHidden="1" w:unhideWhenUsed="1"/>
-    <w:lsdException w:name="Body Text Indent" w:semiHidden="1" w:unhideWhenUsed="1"/>
-    <w:lsdException w:name="List Continue" w:semiHidden="1" w:unhideWhenUsed="1"/>
-    <w:lsdException w:name="List Continue 2" w:semiHidden="1" w:unhideWhenUsed="1"/>
-    <w:lsdException w:name="List Continue 3" w:semiHidden="1" w:unhideWhenUsed="1"/>
-    <w:lsdException w:name="List Continue 4" w:semiHidden="1" w:unhideWhenUsed="1"/>
-    <w:lsdException w:name="List Continue 5" w:semiHidden="1" w:unhideWhenUsed="1"/>
-    <w:lsdException w:name="Message Header" w:semiHidden="1" w:unhideWhenUsed="1"/>
-    <w:lsdException w:name="Subtitle" w:uiPriority="11" w:qFormat="1"/>
-    <w:lsdException w:name="Salutation" w:semiHidden="1" w:unhideWhenUsed="1"/>
-    <w:lsdException w:name="Date" w:semiHidden="1" w:unhideWhenUsed="1"/>
-    <w:lsdException w:name="Body Text First Indent" w:semiHidden="1" w:unhideWhenUsed="1"/>
-    <w:lsdException w:name="Body Text First Indent 2" w:semiHidden="1" w:unhideWhenUsed="1"/>
-    <w:lsdException w:name="Note Heading" w:semiHidden="1" w:unhideWhenUsed="1"/>
-    <w:lsdException w:name="Body Text 2" w:semiHidden="1" w:unhideWhenUsed="1"/>
-    <w:lsdException w:name="Body Text 3" w:semiHidden="1" w:unhideWhenUsed="1"/>
-    <w:lsdException w:name="Body Text Indent 2" w:semiHidden="1" w:unhideWhenUsed="1"/>
-    <w:lsdException w:name="Body Text Indent 3" w:semiHidden="1" w:unhideWhenUsed="1"/>
-    <w:lsdException w:name="Block Text" w:semiHidden="1" w:unhideWhenUsed="1"/>
-    <w:lsdException w:name="Hyperlink" w:semiHidden="1" w:unhideWhenUsed="1"/>
-    <w:lsdException w:name="FollowedHyperlink" w:semiHidden="1" w:unhideWhenUsed="1"/>
-    <w:lsdException w:name="Strong" w:uiPriority="22" w:qFormat="1"/>
-    <w:lsdException w:name="Emphasis" w:uiPriority="20" w:qFormat="1"/>
-    <w:lsdException w:name="Document Map" w:semiHidden="1" w:unhideWhenUsed="1"/>
-    <w:lsdException w:name="Plain Text" w:semiHidden="1" w:unhideWhenUsed="1"/>
-    <w:lsdException w:name="E-mail Signature" w:semiHidden="1" w:unhideWhenUsed="1"/>
-    <w:lsdException w:name="HTML Top of Form" w:semiHidden="1" w:unhideWhenUsed="1"/>
-    <w:lsdException w:name="HTML Bottom of Form" w:semiHidden="1" w:unhideWhenUsed="1"/>
-    <w:lsdException w:name="Normal (Web)" w:semiHidden="1" w:unhideWhenUsed="1"/>
-    <w:lsdException w:name="HTML Acronym" w:semiHidden="1" w:unhideWhenUsed="1"/>
-    <w:lsdException w:name="HTML Address" w:semiHidden="1" w:unhideWhenUsed="1"/>
-    <w:lsdException w:name="HTML Cite" w:semiHidden="1" w:unhideWhenUsed="1"/>
-    <w:lsdException w:name="HTML Code" w:semiHidden="1" w:unhideWhenUsed="1"/>
-    <w:lsdException w:name="HTML Definition" w:semiHidden="1" w:unhideWhenUsed="1"/>
-    <w:lsdException w:name="HTML Keyboard" w:semiHidden="1" w:unhideWhenUsed="1"/>
-    <w:lsdException w:name="HTML Preformatted" w:semiHidden="1" w:unhideWhenUsed="1"/>
-    <w:lsdException w:name="HTML Sample" w:semiHidden="1" w:unhideWhenUsed="1"/>
-    <w:lsdException w:name="HTML Typewriter" w:semiHidden="1" w:unhideWhenUsed="1"/>
-    <w:lsdException w:name="HTML Variable" w:semiHidden="1" w:unhideWhenUsed="1"/>
-    <w:lsdException w:name="Normal Table" w:semiHidden="1" w:unhideWhenUsed="1"/>
-    <w:lsdException w:name="annotation subject" w:semiHidden="1" w:unhideWhenUsed="1"/>
-    <w:lsdException w:name="No List" w:semiHidden="1" w:unhideWhenUsed="1"/>
-    <w:lsdException w:name="Outline List 1" w:semiHidden="1" w:unhideWhenUsed="1"/>
-    <w:lsdException w:name="Outline List 2" w:semiHidden="1" w:unhideWhenUsed="1"/>
-    <w:lsdException w:name="Outline List 3" w:semiHidden="1" w:unhideWhenUsed="1"/>
-    <w:lsdException w:name="Table Simple 1" w:semiHidden="1" w:unhideWhenUsed="1"/>
-    <w:lsdException w:name="Table Simple 2" w:semiHidden="1" w:unhideWhenUsed="1"/>
-    <w:lsdException w:name="Table Simple 3" w:semiHidden="1" w:unhideWhenUsed="1"/>
-    <w:lsdException w:name="Table Classic 1" w:semiHidden="1" w:unhideWhenUsed="1"/>
-    <w:lsdException w:name="Table Classic 2" w:semiHidden="1" w:unhideWhenUsed="1"/>
-    <w:lsdException w:name="Table Classic 3" w:semiHidden="1" w:unhideWhenUsed="1"/>
-    <w:lsdException w:name="Table Classic 4" w:semiHidden="1" w:unhideWhenUsed="1"/>
-    <w:lsdException w:name="Table Colorful 1" w:semiHidden="1" w:unhideWhenUsed="1"/>
-    <w:lsdException w:name="Table Colorful 2" w:semiHidden="1" w:unhideWhenUsed="1"/>
-    <w:lsdException w:name="Table Colorful 3" w:semiHidden="1" w:unhideWhenUsed="1"/>
-    <w:lsdException w:name="Table Columns 1" w:semiHidden="1" w:unhideWhenUsed="1"/>
-    <w:lsdException w:name="Table Columns 2" w:semiHidden="1" w:unhideWhenUsed="1"/>
-    <w:lsdException w:name="Table Columns 3" w:semiHidden="1" w:unhideWhenUsed="1"/>
-    <w:lsdException w:name="Table Columns 4" w:semiHidden="1" w:unhideWhenUsed="1"/>
-    <w:lsdException w:name="Table Columns 5" w:semiHidden="1" w:unhideWhenUsed="1"/>
-    <w:lsdException w:name="Table Grid 1" w:semiHidden="1" w:unhideWhenUsed="1"/>
-    <w:lsdException w:name="Table Grid 2" w:semiHidden="1" w:unhideWhenUsed="1"/>
-    <w:lsdException w:name="Table Grid 3" w:semiHidden="1" w:unhideWhenUsed="1"/>
-    <w:lsdException w:name="Table Grid 4" w:semiHidden="1" w:unhideWhenUsed="1"/>
-    <w:lsdException w:name="Table Grid 5" w:semiHidden="1" w:unhideWhenUsed="1"/>
-    <w:lsdException w:name="Table Grid 6" w:semiHidden="1" w:unhideWhenUsed="1"/>
-    <w:lsdException w:name="Table Grid 7" w:semiHidden="1" w:unhideWhenUsed="1"/>
-    <w:lsdException w:name="Table Grid 8" w:semiHidden="1" w:unhideWhenUsed="1"/>
-    <w:lsdException w:name="Table List 1" w:semiHidden="1" w:unhideWhenUsed="1"/>
-    <w:lsdException w:name="Table List 2" w:semiHidden="1" w:unhideWhenUsed="1"/>
-    <w:lsdException w:name="Table List 3" w:semiHidden="1" w:unhideWhenUsed="1"/>
-    <w:lsdException w:name="Table List 4" w:semiHidden="1" w:unhideWhenUsed="1"/>
-    <w:lsdException w:name="Table List 5" w:semiHidden="1" w:unhideWhenUsed="1"/>
-    <w:lsdException w:name="Table List 6" w:semiHidden="1" w:unhideWhenUsed="1"/>
-    <w:lsdException w:name="Table List 7" w:semiHidden="1" w:unhideWhenUsed="1"/>
-    <w:lsdException w:name="Table List 8" w:semiHidden="1" w:unhideWhenUsed="1"/>
-    <w:lsdException w:name="Table 3D effects 1" w:semiHidden="1" w:unhideWhenUsed="1"/>
-    <w:lsdException w:name="Table 3D effects 2" w:semiHidden="1" w:unhideWhenUsed="1"/>
-    <w:lsdException w:name="Table 3D effects 3" w:semiHidden="1" w:unhideWhenUsed="1"/>
-    <w:lsdException w:name="Table Contemporary" w:semiHidden="1" w:unhideWhenUsed="1"/>
-    <w:lsdException w:name="Table Elegant" w:semiHidden="1" w:unhideWhenUsed="1"/>
-    <w:lsdException w:name="Table Professional" w:semiHidden="1" w:unhideWhenUsed="1"/>
-    <w:lsdException w:name="Table Subtle 1" w:semiHidden="1" w:unhideWhenUsed="1"/>
-    <w:lsdException w:name="Table Subtle 2" w:semiHidden="1" w:unhideWhenUsed="1"/>
-    <w:lsdException w:name="Table Web 1" w:semiHidden="1" w:unhideWhenUsed="1"/>
-    <w:lsdException w:name="Table Web 2" w:semiHidden="1" w:unhideWhenUsed="1"/>
-    <w:lsdException w:name="Table Web 3" w:semiHidden="1" w:unhideWhenUsed="1"/>
-    <w:lsdException w:name="Balloon Text" w:semiHidden="1" w:unhideWhenUsed="1"/>
-    <w:lsdException w:name="Table Grid" w:uiPriority="39"/>
-    <w:lsdException w:name="Table Theme" w:semiHidden="1" w:unhideWhenUsed="1"/>
-    <w:lsdException w:name="Placeholder Text" w:semiHidden="1"/>
-    <w:lsdException w:name="No Spacing" w:uiPriority="1" w:qFormat="1"/>
-    <w:lsdException w:name="Light Shading" w:uiPriority="60"/>
-    <w:lsdException w:name="Light List" w:uiPriority="61"/>
-    <w:lsdException w:name="Light Grid" w:uiPriority="62"/>
-    <w:lsdException w:name="Medium Shading 1" w:uiPriority="63"/>
-    <w:lsdException w:name="Medium Shading 2" w:uiPriority="64"/>
-    <w:lsdException w:name="Medium List 1" w:uiPriority="65"/>
-    <w:lsdException w:name="Medium List 2" w:uiPriority="66"/>
-    <w:lsdException w:name="Medium Grid 1" w:uiPriority="67"/>
-    <w:lsdException w:name="Medium Grid 2" w:uiPriority="68"/>
-    <w:lsdException w:name="Medium Grid 3" w:uiPriority="69"/>
-    <w:lsdException w:name="Dark List" w:uiPriority="70"/>
-    <w:lsdException w:name="Colorful Shading" w:uiPriority="71"/>
-    <w:lsdException w:name="Colorful List" w:uiPriority="72"/>
-    <w:lsdException w:name="Colorful Grid" w:uiPriority="73"/>
-    <w:lsdException w:name="Light Shading Accent 1" w:uiPriority="60"/>
-    <w:lsdException w:name="Light List Accent 1" w:uiPriority="61"/>
-    <w:lsdException w:name="Light Grid Accent 1" w:uiPriority="62"/>
-    <w:lsdException w:name="Medium Shading 1 Accent 1" w:uiPriority="63"/>
-    <w:lsdException w:name="Medium Shading 2 Accent 1" w:uiPriority="64"/>
-    <w:lsdException w:name="Medium List 1 Accent 1" w:uiPriority="65"/>
-    <w:lsdException w:name="Revision" w:semiHidden="1"/>
-    <w:lsdException w:name="List Paragraph" w:uiPriority="34" w:qFormat="1"/>
-    <w:lsdException w:name="Quote" w:uiPriority="29" w:qFormat="1"/>
-    <w:lsdException w:name="Intense Quote" w:uiPriority="30" w:qFormat="1"/>
-    <w:lsdException w:name="Medium List 2 Accent 1" w:uiPriority="66"/>
-    <w:lsdException w:name="Medium Grid 1 Accent 1" w:uiPriority="67"/>
-    <w:lsdException w:name="Medium Grid 2 Accent 1" w:uiPriority="68"/>
-    <w:lsdException w:name="Medium Grid 3 Accent 1" w:uiPriority="69"/>
-    <w:lsdException w:name="Dark List Accent 1" w:uiPriority="70"/>
-    <w:lsdException w:name="Colorful Shading Accent 1" w:uiPriority="71"/>
-    <w:lsdException w:name="Colorful List Accent 1" w:uiPriority="72"/>
-    <w:lsdException w:name="Colorful Grid Accent 1" w:uiPriority="73"/>
-    <w:lsdException w:name="Light Shading Accent 2" w:uiPriority="60"/>
-    <w:lsdException w:name="Light List Accent 2" w:uiPriority="61"/>
-    <w:lsdException w:name="Light Grid Accent 2" w:uiPriority="62"/>
-    <w:lsdException w:name="Medium Shading 1 Accent 2" w:uiPriority="63"/>
-    <w:lsdException w:name="Medium Shading 2 Accent 2" w:uiPriority="64"/>
-    <w:lsdException w:name="Medium List 1 Accent 2" w:uiPriority="65"/>
-    <w:lsdException w:name="Medium List 2 Accent 2" w:uiPriority="66"/>
-    <w:lsdException w:name="Medium Grid 1 Accent 2" w:uiPriority="67"/>
-    <w:lsdException w:name="Medium Grid 2 Accent 2" w:uiPriority="68"/>
-    <w:lsdException w:name="Medium Grid 3 Accent 2" w:uiPriority="69"/>
-    <w:lsdException w:name="Dark List Accent 2" w:uiPriority="70"/>
-    <w:lsdException w:name="Colorful Shading Accent 2" w:uiPriority="71"/>
-    <w:lsdException w:name="Colorful List Accent 2" w:uiPriority="72"/>
-    <w:lsdException w:name="Colorful Grid Accent 2" w:uiPriority="73"/>
-    <w:lsdException w:name="Light Shading Accent 3" w:uiPriority="60"/>
-    <w:lsdException w:name="Light List Accent 3" w:uiPriority="61"/>
-    <w:lsdException w:name="Light Grid Accent 3" w:uiPriority="62"/>
-    <w:lsdException w:name="Medium Shading 1 Accent 3" w:uiPriority="63"/>
-    <w:lsdException w:name="Medium Shading 2 Accent 3" w:uiPriority="64"/>
-    <w:lsdException w:name="Medium List 1 Accent 3" w:uiPriority="65"/>
-    <w:lsdException w:name="Medium List 2 Accent 3" w:uiPriority="66"/>
-    <w:lsdException w:name="Medium Grid 1 Accent 3" w:uiPriority="67"/>
-    <w:lsdException w:name="Medium Grid 2 Accent 3" w:uiPriority="68"/>
-    <w:lsdException w:name="Medium Grid 3 Accent 3" w:uiPriority="69"/>
-    <w:lsdException w:name="Dark List Accent 3" w:uiPriority="70"/>
-    <w:lsdException w:name="Colorful Shading Accent 3" w:uiPriority="71"/>
-    <w:lsdException w:name="Colorful List Accent 3" w:uiPriority="72"/>
-    <w:lsdException w:name="Colorful Grid Accent 3" w:uiPriority="73"/>
-    <w:lsdException w:name="Light Shading Accent 4" w:uiPriority="60"/>
-    <w:lsdException w:name="Light List Accent 4" w:uiPriority="61"/>
-    <w:lsdException w:name="Light Grid Accent 4" w:uiPriority="62"/>
-    <w:lsdException w:name="Medium Shading 1 Accent 4" w:uiPriority="63"/>
-    <w:lsdException w:name="Medium Shading 2 Accent 4" w:uiPriority="64"/>
-    <w:lsdException w:name="Medium List 1 Accent 4" w:uiPriority="65"/>
-    <w:lsdException w:name="Medium List 2 Accent 4" w:uiPriority="66"/>
-    <w:lsdException w:name="Medium Grid 1 Accent 4" w:uiPriority="67"/>
-    <w:lsdException w:name="Medium Grid 2 Accent 4" w:uiPriority="68"/>
-    <w:lsdException w:name="Medium Grid 3 Accent 4" w:uiPriority="69"/>
-    <w:lsdException w:name="Dark List Accent 4" w:uiPriority="70"/>
-    <w:lsdException w:name="Colorful Shading Accent 4" w:uiPriority="71"/>
-    <w:lsdException w:name="Colorful List Accent 4" w:uiPriority="72"/>
-    <w:lsdException w:name="Colorful Grid Accent 4" w:uiPriority="73"/>
-    <w:lsdException w:name="Light Shading Accent 5" w:uiPriority="60"/>
-    <w:lsdException w:name="Light List Accent 5" w:uiPriority="61"/>
-    <w:lsdException w:name="Light Grid Accent 5" w:uiPriority="62"/>
-    <w:lsdException w:name="Medium Shading 1 Accent 5" w:uiPriority="63"/>
-    <w:lsdException w:name="Medium Shading 2 Accent 5" w:uiPriority="64"/>
-    <w:lsdException w:name="Medium List 1 Accent 5" w:uiPriority="65"/>
-    <w:lsdException w:name="Medium List 2 Accent 5" w:uiPriority="66"/>
-    <w:lsdException w:name="Medium Grid 1 Accent 5" w:uiPriority="67"/>
-    <w:lsdException w:name="Medium Grid 2 Accent 5" w:uiPriority="68"/>
-    <w:lsdException w:name="Medium Grid 3 Accent 5" w:uiPriority="69"/>
-    <w:lsdException w:name="Dark List Accent 5" w:uiPriority="70"/>
-    <w:lsdException w:name="Colorful Shading Accent 5" w:uiPriority="71"/>
-    <w:lsdException w:name="Colorful List Accent 5" w:uiPriority="72"/>
-    <w:lsdException w:name="Colorful Grid Accent 5" w:uiPriority="73"/>
-    <w:lsdException w:name="Light Shading Accent 6" w:uiPriority="60"/>
-    <w:lsdException w:name="Light List Accent 6" w:uiPriority="61"/>
-    <w:lsdException w:name="Light Grid Accent 6" w:uiPriority="62"/>
-    <w:lsdException w:name="Medium Shading 1 Accent 6" w:uiPriority="63"/>
-    <w:lsdException w:name="Medium Shading 2 Accent 6" w:uiPriority="64"/>
-    <w:lsdException w:name="Medium List 1 Accent 6" w:uiPriority="65"/>
-    <w:lsdException w:name="Medium List 2 Accent 6" w:uiPriority="66"/>
-    <w:lsdException w:name="Medium Grid 1 Accent 6" w:uiPriority="67"/>
-    <w:lsdException w:name="Medium Grid 2 Accent 6" w:uiPriority="68"/>
-    <w:lsdException w:name="Medium Grid 3 Accent 6" w:uiPriority="69"/>
-    <w:lsdException w:name="Dark List Accent 6" w:uiPriority="70"/>
-    <w:lsdException w:name="Colorful Shading Accent 6" w:uiPriority="71"/>
-    <w:lsdException w:name="Colorful List Accent 6" w:uiPriority="72"/>
-    <w:lsdException w:name="Colorful Grid Accent 6" w:uiPriority="73"/>
-    <w:lsdException w:name="Subtle Emphasis" w:uiPriority="19" w:qFormat="1"/>
-    <w:lsdException w:name="Intense Emphasis" w:uiPriority="21" w:qFormat="1"/>
-    <w:lsdException w:name="Subtle Reference" w:uiPriority="31" w:qFormat="1"/>
-    <w:lsdException w:name="Intense Reference" w:uiPriority="32" w:qFormat="1"/>
-    <w:lsdException w:name="Book Title" w:uiPriority="33" w:qFormat="1"/>
-    <w:lsdException w:name="Bibliography" w:semiHidden="1" w:uiPriority="37" w:unhideWhenUsed="1"/>
-    <w:lsdException w:name="TOC Heading" w:semiHidden="1" w:uiPriority="39" w:unhideWhenUsed="1" w:qFormat="1"/>
-    <w:lsdException w:name="Plain Table 1" w:uiPriority="41"/>
-    <w:lsdException w:name="Plain Table 2" w:uiPriority="42"/>
-    <w:lsdException w:name="Plain Table 3" w:uiPriority="43"/>
-    <w:lsdException w:name="Plain Table 4" w:uiPriority="44"/>
-    <w:lsdException w:name="Plain Table 5" w:uiPriority="45"/>
-    <w:lsdException w:name="Grid Table Light" w:uiPriority="40"/>
-    <w:lsdException w:name="Grid Table 1 Light" w:uiPriority="46"/>
-    <w:lsdException w:name="Grid Table 2" w:uiPriority="47"/>
-    <w:lsdException w:name="Grid Table 3" w:uiPriority="48"/>
-    <w:lsdException w:name="Grid Table 4" w:uiPriority="49"/>
-    <w:lsdException w:name="Grid Table 5 Dark" w:uiPriority="50"/>
-    <w:lsdException w:name="Grid Table 6 Colorful" w:uiPriority="51"/>
-    <w:lsdException w:name="Grid Table 7 Colorful" w:uiPriority="52"/>
-    <w:lsdException w:name="Grid Table 1 Light Accent 1" w:uiPriority="46"/>
-    <w:lsdException w:name="Grid Table 2 Accent 1" w:uiPriority="47"/>
-    <w:lsdException w:name="Grid Table 3 Accent 1" w:uiPriority="48"/>
-    <w:lsdException w:name="Grid Table 4 Accent 1" w:uiPriority="49"/>
-    <w:lsdException w:name="Grid Table 5 Dark Accent 1" w:uiPriority="50"/>
-    <w:lsdException w:name="Grid Table 6 Colorful Accent 1" w:uiPriority="51"/>
-    <w:lsdException w:name="Grid Table 7 Colorful Accent 1" w:uiPriority="52"/>
-    <w:lsdException w:name="Grid Table 1 Light Accent 2" w:uiPriority="46"/>
-    <w:lsdException w:name="Grid Table 2 Accent 2" w:uiPriority="47"/>
-    <w:lsdException w:name="Grid Table 3 Accent 2" w:uiPriority="48"/>
-    <w:lsdException w:name="Grid Table 4 Accent 2" w:uiPriority="49"/>
-    <w:lsdException w:name="Grid Table 5 Dark Accent 2" w:uiPriority="50"/>
-    <w:lsdException w:name="Grid Table 6 Colorful Accent 2" w:uiPriority="51"/>
-    <w:lsdException w:name="Grid Table 7 Colorful Accent 2" w:uiPriority="52"/>
-    <w:lsdException w:name="Grid Table 1 Light Accent 3" w:uiPriority="46"/>
-    <w:lsdException w:name="Grid Table 2 Accent 3" w:uiPriority="47"/>
-    <w:lsdException w:name="Grid Table 3 Accent 3" w:uiPriority="48"/>
-    <w:lsdException w:name="Grid Table 4 Accent 3" w:uiPriority="49"/>
-    <w:lsdException w:name="Grid Table 5 Dark Accent 3" w:uiPriority="50"/>
-    <w:lsdException w:name="Grid Table 6 Colorful Accent 3" w:uiPriority="51"/>
-    <w:lsdException w:name="Grid Table 7 Colorful Accent 3" w:uiPriority="52"/>
-    <w:lsdException w:name="Grid Table 1 Light Accent 4" w:uiPriority="46"/>
-    <w:lsdException w:name="Grid Table 2 Accent 4" w:uiPriority="47"/>
-    <w:lsdException w:name="Grid Table 3 Accent 4" w:uiPriority="48"/>
-    <w:lsdException w:name="Grid Table 4 Accent 4" w:uiPriority="49"/>
-    <w:lsdException w:name="Grid Table 5 Dark Accent 4" w:uiPriority="50"/>
-    <w:lsdException w:name="Grid Table 6 Colorful Accent 4" w:uiPriority="51"/>
-    <w:lsdException w:name="Grid Table 7 Colorful Accent 4" w:uiPriority="52"/>
-    <w:lsdException w:name="Grid Table 1 Light Accent 5" w:uiPriority="46"/>
-    <w:lsdException w:name="Grid Table 2 Accent 5" w:uiPriority="47"/>
-    <w:lsdException w:name="Grid Table 3 Accent 5" w:uiPriority="48"/>
-    <w:lsdException w:name="Grid Table 4 Accent 5" w:uiPriority="49"/>
-    <w:lsdException w:name="Grid Table 5 Dark Accent 5" w:uiPriority="50"/>
-    <w:lsdException w:name="Grid Table 6 Colorful Accent 5" w:uiPriority="51"/>
-    <w:lsdException w:name="Grid Table 7 Colorful Accent 5" w:uiPriority="52"/>
-    <w:lsdException w:name="Grid Table 1 Light Accent 6" w:uiPriority="46"/>
-    <w:lsdException w:name="Grid Table 2 Accent 6" w:uiPriority="47"/>
-    <w:lsdException w:name="Grid Table 3 Accent 6" w:uiPriority="48"/>
-    <w:lsdException w:name="Grid Table 4 Accent 6" w:uiPriority="49"/>
-    <w:lsdException w:name="Grid Table 5 Dark Accent 6" w:uiPriority="50"/>
-    <w:lsdException w:name="Grid Table 6 Colorful Accent 6" w:uiPriority="51"/>
-    <w:lsdException w:name="Grid Table 7 Colorful Accent 6" w:uiPriority="52"/>
-    <w:lsdException w:name="List Table 1 Light" w:uiPriority="46"/>
-    <w:lsdException w:name="List Table 2" w:uiPriority="47"/>
-    <w:lsdException w:name="List Table 3" w:uiPriority="48"/>
-    <w:lsdException w:name="List Table 4" w:uiPriority="49"/>
-    <w:lsdException w:name="List Table 5 Dark" w:uiPriority="50"/>
-    <w:lsdException w:name="List Table 6 Colorful" w:uiPriority="51"/>
-    <w:lsdException w:name="List Table 7 Colorful" w:uiPriority="52"/>
-    <w:lsdException w:name="List Table 1 Light Accent 1" w:uiPriority="46"/>
-    <w:lsdException w:name="List Table 2 Accent 1" w:uiPriority="47"/>
-    <w:lsdException w:name="List Table 3 Accent 1" w:uiPriority="48"/>
-    <w:lsdException w:name="List Table 4 Accent 1" w:uiPriority="49"/>
-    <w:lsdException w:name="List Table 5 Dark Accent 1" w:uiPriority="50"/>
-    <w:lsdException w:name="List Table 6 Colorful Accent 1" w:uiPriority="51"/>
-    <w:lsdException w:name="List Table 7 Colorful Accent 1" w:uiPriority="52"/>
-    <w:lsdException w:name="List Table 1 Light Accent 2" w:uiPriority="46"/>
-    <w:lsdException w:name="List Table 2 Accent 2" w:uiPriority="47"/>
-    <w:lsdException w:name="List Table 3 Accent 2" w:uiPriority="48"/>
-    <w:lsdException w:name="List Table 4 Accent 2" w:uiPriority="49"/>
-    <w:lsdException w:name="List Table 5 Dark Accent 2" w:uiPriority="50"/>
-    <w:lsdException w:name="List Table 6 Colorful Accent 2" w:uiPriority="51"/>
-    <w:lsdException w:name="List Table 7 Colorful Accent 2" w:uiPriority="52"/>
-    <w:lsdException w:name="List Table 1 Light Accent 3" w:uiPriority="46"/>
-    <w:lsdException w:name="List Table 2 Accent 3" w:uiPriority="47"/>
-    <w:lsdException w:name="List Table 3 Accent 3" w:uiPriority="48"/>
-    <w:lsdException w:name="List Table 4 Accent 3" w:uiPriority="49"/>
-    <w:lsdException w:name="List Table 5 Dark Accent 3" w:uiPriority="50"/>
-    <w:lsdException w:name="List Table 6 Colorful Accent 3" w:uiPriority="51"/>
-    <w:lsdException w:name="List Table 7 Colorful Accent 3" w:uiPriority="52"/>
-    <w:lsdException w:name="List Table 1 Light Accent 4" w:uiPriority="46"/>
-    <w:lsdException w:name="List Table 2 Accent 4" w:uiPriority="47"/>
-    <w:lsdException w:name="List Table 3 Accent 4" w:uiPriority="48"/>
-    <w:lsdException w:name="List Table 4 Accent 4" w:uiPriority="49"/>
-    <w:lsdException w:name="List Table 5 Dark Accent 4" w:uiPriority="50"/>
-    <w:lsdException w:name="List Table 6 Colorful Accent 4" w:uiPriority="51"/>
-    <w:lsdException w:name="List Table 7 Colorful Accent 4" w:uiPriority="52"/>
-    <w:lsdException w:name="List Table 1 Light Accent 5" w:uiPriority="46"/>
-    <w:lsdException w:name="List Table 2 Accent 5" w:uiPriority="47"/>
-    <w:lsdException w:name="List Table 3 Accent 5" w:uiPriority="48"/>
-    <w:lsdException w:name="List Table 4 Accent 5" w:uiPriority="49"/>
-    <w:lsdException w:name="List Table 5 Dark Accent 5" w:uiPriority="50"/>
-    <w:lsdException w:name="List Table 6 Colorful Accent 5" w:uiPriority="51"/>
-    <w:lsdException w:name="List Table 7 Colorful Accent 5" w:uiPriority="52"/>
-    <w:lsdException w:name="List Table 1 Light Accent 6" w:uiPriority="46"/>
-    <w:lsdException w:name="List Table 2 Accent 6" w:uiPriority="47"/>
-    <w:lsdException w:name="List Table 3 Accent 6" w:uiPriority="48"/>
-    <w:lsdException w:name="List Table 4 Accent 6" w:uiPriority="49"/>
-    <w:lsdException w:name="List Table 5 Dark Accent 6" w:uiPriority="50"/>
-    <w:lsdException w:name="List Table 6 Colorful Accent 6" w:uiPriority="51"/>
-    <w:lsdException w:name="List Table 7 Colorful Accent 6" w:uiPriority="52"/>
-    <w:lsdException w:name="Mention" w:semiHidden="1" w:unhideWhenUsed="1"/>
-  </w:latentStyles>
-  <w:style w:type="paragraph" w:default="1" w:styleId="Normal">
-    <w:name w:val="Normal"/>
-    <w:qFormat/>
-  </w:style>
-  <w:style w:type="character" w:default="1" w:styleId="Fontepargpadro">
-    <w:name w:val="Default Paragraph Font"/>
-    <w:uiPriority w:val="1"/>
-    <w:semiHidden/>
-    <w:unhideWhenUsed/>
-  </w:style>
-  <w:style w:type="table" w:default="1" w:styleId="Tabelanormal">
-    <w:name w:val="Normal Table"/>
-    <w:uiPriority w:val="99"/>
-    <w:semiHidden/>
-    <w:unhideWhenUsed/>
-    <w:tblPr>
-      <w:tblInd w:w="0" w:type="dxa"/>
-      <w:tblCellMar>
-        <w:top w:w="0" w:type="dxa"/>
-        <w:left w:w="108" w:type="dxa"/>
-        <w:bottom w:w="0" w:type="dxa"/>
-        <w:right w:w="108" w:type="dxa"/>
-      </w:tblCellMar>
-    </w:tblPr>
-  </w:style>
-  <w:style w:type="numbering" w:default="1" w:styleId="Semlista">
-    <w:name w:val="No List"/>
-    <w:uiPriority w:val="99"/>
-    <w:semiHidden/>
-    <w:unhideWhenUsed/>
-  </w:style>
-  <w:style w:type="paragraph" w:customStyle="1" w:styleId="414DD782F73544CEB794679152D9D411">
-    <w:name w:val="414DD782F73544CEB794679152D9D411"/>
-    <w:rsid w:val="00AD0914"/>
-  </w:style>
-  <w:style w:type="paragraph" w:customStyle="1" w:styleId="AC34785B13B14FB38525D155769597A4">
-    <w:name w:val="AC34785B13B14FB38525D155769597A4"/>
-    <w:rsid w:val="00AD0914"/>
-  </w:style>
-  <w:style w:type="paragraph" w:customStyle="1" w:styleId="259720AC1EA44A839D70423BC70E64F8">
-    <w:name w:val="259720AC1EA44A839D70423BC70E64F8"/>
-    <w:rsid w:val="00AD0914"/>
-  </w:style>
-  <w:style w:type="paragraph" w:customStyle="1" w:styleId="D83939861A3B4DD3B2074D74D5105B45">
-    <w:name w:val="D83939861A3B4DD3B2074D74D5105B45"/>
-    <w:rsid w:val="00AD0914"/>
-  </w:style>
-  <w:style w:type="paragraph" w:customStyle="1" w:styleId="D0D86DC4793C40CC8B2604659F907C3D">
-    <w:name w:val="D0D86DC4793C40CC8B2604659F907C3D"/>
-    <w:rsid w:val="00AD0914"/>
-  </w:style>
-  <w:style w:type="paragraph" w:customStyle="1" w:styleId="18C44969EF5C440C82A1ED67B1985721">
-    <w:name w:val="18C44969EF5C440C82A1ED67B1985721"/>
-    <w:rsid w:val="00AD0914"/>
-  </w:style>
-</w:styles>
-</file>
-
-<file path=word/glossary/webSettings.xml><?xml version="1.0" encoding="utf-8"?>
-<w:webSettings xmlns:mc="http://schemas.openxmlformats.org/markup-compatibility/2006" xmlns:r="http://schemas.openxmlformats.org/officeDocument/2006/relationships" xmlns:w="http://schemas.openxmlformats.org/wordprocessingml/2006/main" xmlns:w14="http://schemas.microsoft.com/office/word/2010/wordml" xmlns:w15="http://schemas.microsoft.com/office/word/2012/wordml" xmlns:w16se="http://schemas.microsoft.com/office/word/2015/wordml/symex" mc:Ignorable="w14 w15 w16se">
-  <w:optimizeForBrowser/>
-  <w:allowPNG/>
-</w:webSettings>
-</file>
-
 <file path=word/theme/theme1.xml><?xml version="1.0" encoding="utf-8"?>
 <a:theme xmlns:a="http://schemas.openxmlformats.org/drawingml/2006/main" name="Tema do Office">
   <a:themeElements>
@@ -5757,7 +5353,7 @@
 </file>
 
 <file path=customXml/itemProps1.xml><?xml version="1.0" encoding="utf-8"?>
-<ds:datastoreItem xmlns:ds="http://schemas.openxmlformats.org/officeDocument/2006/customXml" ds:itemID="{A61D4D3A-AC88-4C04-B414-6B16B475BA89}">
+<ds:datastoreItem xmlns:ds="http://schemas.openxmlformats.org/officeDocument/2006/customXml" ds:itemID="{6DF51192-B3F2-4D67-8523-D5F5FFA2DD5B}">
   <ds:schemaRefs>
     <ds:schemaRef ds:uri="http://schemas.openxmlformats.org/officeDocument/2006/bibliography"/>
   </ds:schemaRefs>

</xml_diff>

<commit_message>
Documentos de especificação e Riscos
Os 3 documentos foram finalizados. Data: 07/06/2016.
</commit_message>
<xml_diff>
--- a/Documentação/documentoespecificacao.docx
+++ b/Documentação/documentoespecificacao.docx
@@ -449,12 +449,7 @@
               <w:jc w:val="center"/>
             </w:pPr>
             <w:r>
-              <w:t>Ajuste na</w:t>
-            </w:r>
-            <w:bookmarkStart w:id="0" w:name="_GoBack"/>
-            <w:bookmarkEnd w:id="0"/>
-            <w:r>
-              <w:t xml:space="preserve"> formatação e finalização do documento</w:t>
+              <w:t>Ajuste na formatação e finalização do documento</w:t>
             </w:r>
           </w:p>
         </w:tc>
@@ -493,6 +488,13 @@
     </w:p>
     <w:sdt>
       <w:sdtPr>
+        <w:rPr>
+          <w:rFonts w:asciiTheme="minorHAnsi" w:eastAsiaTheme="minorHAnsi" w:hAnsiTheme="minorHAnsi" w:cstheme="minorBidi"/>
+          <w:color w:val="auto"/>
+          <w:sz w:val="22"/>
+          <w:szCs w:val="22"/>
+          <w:lang w:eastAsia="en-US"/>
+        </w:rPr>
         <w:id w:val="1271283687"/>
         <w:docPartObj>
           <w:docPartGallery w:val="Table of Contents"/>
@@ -501,13 +503,8 @@
       </w:sdtPr>
       <w:sdtEndPr>
         <w:rPr>
-          <w:rFonts w:asciiTheme="minorHAnsi" w:eastAsiaTheme="minorHAnsi" w:hAnsiTheme="minorHAnsi" w:cstheme="minorBidi"/>
           <w:b/>
           <w:bCs/>
-          <w:color w:val="auto"/>
-          <w:sz w:val="22"/>
-          <w:szCs w:val="22"/>
-          <w:lang w:eastAsia="en-US"/>
         </w:rPr>
       </w:sdtEndPr>
       <w:sdtContent>
@@ -2760,7 +2757,7 @@
           <w:b/>
         </w:rPr>
       </w:pPr>
-      <w:bookmarkStart w:id="1" w:name="_Toc452549278"/>
+      <w:bookmarkStart w:id="0" w:name="_Toc452549278"/>
       <w:r>
         <w:rPr>
           <w:b/>
@@ -2768,7 +2765,7 @@
         <w:lastRenderedPageBreak/>
         <w:t>INTRODUÇÃO</w:t>
       </w:r>
-      <w:bookmarkEnd w:id="1"/>
+      <w:bookmarkEnd w:id="0"/>
       <w:r>
         <w:rPr>
           <w:b/>
@@ -2786,7 +2783,7 @@
           <w:b/>
         </w:rPr>
       </w:pPr>
-      <w:bookmarkStart w:id="2" w:name="_Toc452549279"/>
+      <w:bookmarkStart w:id="1" w:name="_Toc452549279"/>
       <w:r>
         <w:rPr>
           <w:b/>
@@ -2799,7 +2796,7 @@
         </w:rPr>
         <w:t>Escopo</w:t>
       </w:r>
-      <w:bookmarkEnd w:id="2"/>
+      <w:bookmarkEnd w:id="1"/>
     </w:p>
     <w:p>
       <w:pPr>
@@ -2827,7 +2824,7 @@
         </w:rPr>
         <w:br/>
       </w:r>
-      <w:bookmarkStart w:id="3" w:name="_Toc452549280"/>
+      <w:bookmarkStart w:id="2" w:name="_Toc452549280"/>
       <w:r>
         <w:rPr>
           <w:b/>
@@ -2853,7 +2850,7 @@
         </w:rPr>
         <w:t>stakeholders</w:t>
       </w:r>
-      <w:bookmarkEnd w:id="3"/>
+      <w:bookmarkEnd w:id="2"/>
       <w:proofErr w:type="spellEnd"/>
     </w:p>
     <w:p>
@@ -2886,14 +2883,14 @@
           <w:b/>
         </w:rPr>
       </w:pPr>
-      <w:bookmarkStart w:id="4" w:name="_Toc452549281"/>
+      <w:bookmarkStart w:id="3" w:name="_Toc452549281"/>
       <w:r>
         <w:rPr>
           <w:b/>
         </w:rPr>
         <w:t>DESCRIÇÃO GERAL</w:t>
       </w:r>
-      <w:bookmarkEnd w:id="4"/>
+      <w:bookmarkEnd w:id="3"/>
       <w:r>
         <w:rPr>
           <w:b/>
@@ -2911,7 +2908,7 @@
           <w:b/>
         </w:rPr>
       </w:pPr>
-      <w:bookmarkStart w:id="5" w:name="_Toc452549282"/>
+      <w:bookmarkStart w:id="4" w:name="_Toc452549282"/>
       <w:r>
         <w:rPr>
           <w:b/>
@@ -2930,7 +2927,7 @@
         </w:rPr>
         <w:t>escrição do público alvo</w:t>
       </w:r>
-      <w:bookmarkEnd w:id="5"/>
+      <w:bookmarkEnd w:id="4"/>
     </w:p>
     <w:p>
       <w:pPr>
@@ -2956,7 +2953,7 @@
           <w:szCs w:val="22"/>
         </w:rPr>
       </w:pPr>
-      <w:bookmarkStart w:id="6" w:name="_Toc452549283"/>
+      <w:bookmarkStart w:id="5" w:name="_Toc452549283"/>
       <w:r>
         <w:rPr>
           <w:rFonts w:asciiTheme="minorHAnsi" w:hAnsiTheme="minorHAnsi"/>
@@ -2977,46 +2974,87 @@
         </w:rPr>
         <w:t>estrições</w:t>
       </w:r>
-      <w:bookmarkEnd w:id="6"/>
+      <w:bookmarkEnd w:id="5"/>
     </w:p>
     <w:p>
       <w:pPr>
         <w:pStyle w:val="Ttulo3"/>
         <w:ind w:left="709"/>
-      </w:pPr>
-      <w:bookmarkStart w:id="7" w:name="_Toc452549284"/>
-      <w:r>
-        <w:rPr>
-          <w:b/>
+        <w:rPr>
+          <w:rFonts w:asciiTheme="minorHAnsi" w:hAnsiTheme="minorHAnsi"/>
+          <w:color w:val="000000" w:themeColor="text1"/>
+        </w:rPr>
+      </w:pPr>
+      <w:bookmarkStart w:id="6" w:name="_Toc452549284"/>
+      <w:r>
+        <w:rPr>
+          <w:rFonts w:asciiTheme="minorHAnsi" w:hAnsiTheme="minorHAnsi"/>
+          <w:b/>
+          <w:color w:val="000000" w:themeColor="text1"/>
         </w:rPr>
         <w:t>2.2.1 Sistema Operacional:</w:t>
       </w:r>
       <w:r>
+        <w:rPr>
+          <w:rFonts w:asciiTheme="minorHAnsi" w:hAnsiTheme="minorHAnsi"/>
+          <w:color w:val="000000" w:themeColor="text1"/>
+        </w:rPr>
         <w:t xml:space="preserve"> Windows ou </w:t>
       </w:r>
       <w:proofErr w:type="spellStart"/>
       <w:r>
+        <w:rPr>
+          <w:rFonts w:asciiTheme="minorHAnsi" w:hAnsiTheme="minorHAnsi"/>
+          <w:color w:val="000000" w:themeColor="text1"/>
+        </w:rPr>
         <w:t>Ubuntu</w:t>
       </w:r>
-      <w:bookmarkEnd w:id="7"/>
+      <w:bookmarkEnd w:id="6"/>
       <w:proofErr w:type="spellEnd"/>
     </w:p>
     <w:p>
       <w:pPr>
         <w:pStyle w:val="Ttulo3"/>
         <w:ind w:left="709"/>
-      </w:pPr>
-      <w:bookmarkStart w:id="8" w:name="_Toc452549285"/>
-      <w:r>
-        <w:rPr>
-          <w:b/>
-        </w:rPr>
-        <w:t>2.2.2 Prazo máximo de entrega:</w:t>
-      </w:r>
-      <w:r>
-        <w:t xml:space="preserve"> 10/06/2016</w:t>
-      </w:r>
+        <w:rPr>
+          <w:rFonts w:asciiTheme="minorHAnsi" w:hAnsiTheme="minorHAnsi"/>
+          <w:color w:val="000000" w:themeColor="text1"/>
+        </w:rPr>
+      </w:pPr>
+      <w:bookmarkStart w:id="7" w:name="_Toc452549285"/>
+      <w:r>
+        <w:rPr>
+          <w:rFonts w:asciiTheme="minorHAnsi" w:hAnsiTheme="minorHAnsi"/>
+          <w:b/>
+          <w:color w:val="000000" w:themeColor="text1"/>
+        </w:rPr>
+        <w:t>2.2.2 Prazo máximo de e</w:t>
+      </w:r>
+      <w:bookmarkStart w:id="8" w:name="_GoBack"/>
       <w:bookmarkEnd w:id="8"/>
+      <w:r>
+        <w:rPr>
+          <w:rFonts w:asciiTheme="minorHAnsi" w:hAnsiTheme="minorHAnsi"/>
+          <w:b/>
+          <w:color w:val="000000" w:themeColor="text1"/>
+        </w:rPr>
+        <w:t>ntrega:</w:t>
+      </w:r>
+      <w:r>
+        <w:rPr>
+          <w:rFonts w:asciiTheme="minorHAnsi" w:hAnsiTheme="minorHAnsi"/>
+          <w:color w:val="000000" w:themeColor="text1"/>
+        </w:rPr>
+        <w:t xml:space="preserve"> 17</w:t>
+      </w:r>
+      <w:r>
+        <w:rPr>
+          <w:rFonts w:asciiTheme="minorHAnsi" w:hAnsiTheme="minorHAnsi"/>
+          <w:color w:val="000000" w:themeColor="text1"/>
+        </w:rPr>
+        <w:t>/06/2016</w:t>
+      </w:r>
+      <w:bookmarkEnd w:id="7"/>
     </w:p>
     <w:p>
       <w:pPr>
@@ -3026,11 +3064,17 @@
       <w:bookmarkStart w:id="9" w:name="_Toc452549286"/>
       <w:r>
         <w:rPr>
-          <w:b/>
+          <w:rFonts w:asciiTheme="minorHAnsi" w:hAnsiTheme="minorHAnsi"/>
+          <w:b/>
+          <w:color w:val="000000" w:themeColor="text1"/>
         </w:rPr>
         <w:t>2.2.3 Orçamento:</w:t>
       </w:r>
       <w:r>
+        <w:rPr>
+          <w:rFonts w:asciiTheme="minorHAnsi" w:hAnsiTheme="minorHAnsi"/>
+          <w:color w:val="000000" w:themeColor="text1"/>
+        </w:rPr>
         <w:t xml:space="preserve"> R$3000,00</w:t>
       </w:r>
       <w:bookmarkEnd w:id="9"/>
@@ -7321,6 +7365,7 @@
         <w:docPartUnique/>
       </w:docPartObj>
     </w:sdtPr>
+    <w:sdtEndPr/>
     <w:sdtContent>
       <w:p>
         <w:pPr>
@@ -7340,7 +7385,7 @@
           <w:rPr>
             <w:noProof/>
           </w:rPr>
-          <w:t>7</w:t>
+          <w:t>6</w:t>
         </w:r>
         <w:r>
           <w:fldChar w:fldCharType="end"/>
@@ -9183,7 +9228,7 @@
 </file>
 
 <file path=customXml/itemProps1.xml><?xml version="1.0" encoding="utf-8"?>
-<ds:datastoreItem xmlns:ds="http://schemas.openxmlformats.org/officeDocument/2006/customXml" ds:itemID="{A97C68A8-D217-4619-B36D-26A257D0DC4A}">
+<ds:datastoreItem xmlns:ds="http://schemas.openxmlformats.org/officeDocument/2006/customXml" ds:itemID="{E0C4E948-65B4-4D4A-9EDB-42500E05E025}">
   <ds:schemaRefs>
     <ds:schemaRef ds:uri="http://schemas.openxmlformats.org/officeDocument/2006/bibliography"/>
   </ds:schemaRefs>

</xml_diff>